<commit_message>
dizionario 3.0 e class diagram rivisto e corretto 2.0
aggiuti dizionario dei vincoli e delle associazione e modificato class diagram
</commit_message>
<xml_diff>
--- a/Dizionario.docx
+++ b/Dizionario.docx
@@ -2,38 +2,6 @@
 <file path=word/document.xml><?xml version="1.0" encoding="utf-8"?>
 <w:document xmlns:wpc="http://schemas.microsoft.com/office/word/2010/wordprocessingCanvas" xmlns:cx="http://schemas.microsoft.com/office/drawing/2014/chartex" xmlns:cx1="http://schemas.microsoft.com/office/drawing/2015/9/8/chartex" xmlns:cx2="http://schemas.microsoft.com/office/drawing/2015/10/21/chartex" xmlns:cx3="http://schemas.microsoft.com/office/drawing/2016/5/9/chartex" xmlns:cx4="http://schemas.microsoft.com/office/drawing/2016/5/10/chartex" xmlns:cx5="http://schemas.microsoft.com/office/drawing/2016/5/11/chartex" xmlns:cx6="http://schemas.microsoft.com/office/drawing/2016/5/12/chartex" xmlns:cx7="http://schemas.microsoft.com/office/drawing/2016/5/13/chartex" xmlns:cx8="http://schemas.microsoft.com/office/drawing/2016/5/14/chartex" xmlns:mc="http://schemas.openxmlformats.org/markup-compatibility/2006" xmlns:aink="http://schemas.microsoft.com/office/drawing/2016/ink" xmlns:am3d="http://schemas.microsoft.com/office/drawing/2017/model3d" xmlns:o="urn:schemas-microsoft-com:office:office" xmlns:r="http://schemas.openxmlformats.org/officeDocument/2006/relationships" xmlns:m="http://schemas.openxmlformats.org/officeDocument/2006/math" xmlns:v="urn:schemas-microsoft-com:vml" xmlns:wp14="http://schemas.microsoft.com/office/word/2010/wordprocessingDrawing" xmlns:wp="http://schemas.openxmlformats.org/drawingml/2006/wordprocessingDrawing" xmlns:w10="urn:schemas-microsoft-com:office:word" xmlns:w="http://schemas.openxmlformats.org/wordprocessingml/2006/main" xmlns:w14="http://schemas.microsoft.com/office/word/2010/wordml" xmlns:w15="http://schemas.microsoft.com/office/word/2012/wordml" xmlns:w16cid="http://schemas.microsoft.com/office/word/2016/wordml/cid" xmlns:w16se="http://schemas.microsoft.com/office/word/2015/wordml/symex" xmlns:wpg="http://schemas.microsoft.com/office/word/2010/wordprocessingGroup" xmlns:wpi="http://schemas.microsoft.com/office/word/2010/wordprocessingInk" xmlns:wne="http://schemas.microsoft.com/office/word/2006/wordml" xmlns:wps="http://schemas.microsoft.com/office/word/2010/wordprocessingShape" mc:Ignorable="w14 w15 w16se w16cid wp14">
   <w:body>
-    <w:p/>
-    <w:p/>
-    <w:p/>
-    <w:p/>
-    <w:p/>
-    <w:p/>
-    <w:p/>
-    <w:p/>
-    <w:p/>
-    <w:p/>
-    <w:p/>
-    <w:p/>
-    <w:p/>
-    <w:p/>
-    <w:p/>
-    <w:p/>
-    <w:p/>
-    <w:p/>
-    <w:p/>
-    <w:p/>
-    <w:p/>
-    <w:p/>
-    <w:p/>
-    <w:p/>
-    <w:p/>
-    <w:p/>
-    <w:p/>
-    <w:p/>
-    <w:p/>
-    <w:p/>
-    <w:p/>
-    <w:p/>
     <w:p/>
     <w:p>
       <w:pPr>
@@ -172,38 +140,28 @@
             </w:pPr>
             <w:r>
               <w:rPr>
+                <w:b/>
+                <w:bCs/>
                 <w:i/>
                 <w:sz w:val="32"/>
               </w:rPr>
-              <w:t>Cod</w:t>
+              <w:t>Coda di</w:t>
             </w:r>
             <w:r>
               <w:rPr>
                 <w:i/>
                 <w:sz w:val="32"/>
               </w:rPr>
-              <w:t>a</w:t>
-            </w:r>
-            <w:r>
-              <w:rPr>
+              <w:t xml:space="preserve"> </w:t>
+            </w:r>
+            <w:r>
+              <w:rPr>
+                <w:b/>
+                <w:bCs/>
                 <w:i/>
                 <w:sz w:val="32"/>
               </w:rPr>
-              <w:t xml:space="preserve"> </w:t>
-            </w:r>
-            <w:r>
-              <w:rPr>
-                <w:i/>
-                <w:sz w:val="32"/>
-              </w:rPr>
-              <w:t>d</w:t>
-            </w:r>
-            <w:r>
-              <w:rPr>
-                <w:i/>
-                <w:sz w:val="32"/>
-              </w:rPr>
-              <w:t>i imbarco</w:t>
+              <w:t>imbarco</w:t>
             </w:r>
           </w:p>
         </w:tc>
@@ -218,30 +176,16 @@
                 <w:tab w:val="left" w:pos="2985"/>
               </w:tabs>
               <w:rPr>
-                <w:i/>
-                <w:sz w:val="24"/>
-              </w:rPr>
-            </w:pPr>
-            <w:r>
-              <w:rPr>
-                <w:i/>
-                <w:sz w:val="24"/>
-              </w:rPr>
-              <w:t xml:space="preserve">Code di imbarco di un </w:t>
-            </w:r>
-            <w:r>
-              <w:rPr>
-                <w:i/>
-                <w:sz w:val="24"/>
-              </w:rPr>
-              <w:t xml:space="preserve">gate per una determinata tratta </w:t>
-            </w:r>
-            <w:r>
-              <w:rPr>
-                <w:i/>
-                <w:sz w:val="24"/>
-              </w:rPr>
-              <w:t>divise per tipologie</w:t>
+                <w:iCs/>
+                <w:sz w:val="24"/>
+              </w:rPr>
+            </w:pPr>
+            <w:r>
+              <w:rPr>
+                <w:iCs/>
+                <w:sz w:val="24"/>
+              </w:rPr>
+              <w:t>Code di imbarco di un gate per una determinata tratta divise per tipologie</w:t>
             </w:r>
           </w:p>
         </w:tc>
@@ -255,13 +199,13 @@
                 <w:tab w:val="left" w:pos="2985"/>
               </w:tabs>
               <w:rPr>
-                <w:i/>
-                <w:sz w:val="24"/>
-              </w:rPr>
-            </w:pPr>
-            <w:r>
-              <w:rPr>
-                <w:i/>
+                <w:iCs/>
+                <w:sz w:val="24"/>
+              </w:rPr>
+            </w:pPr>
+            <w:r>
+              <w:rPr>
+                <w:iCs/>
                 <w:sz w:val="24"/>
               </w:rPr>
               <w:t>Tipo di coda(</w:t>
@@ -270,7 +214,7 @@
             <w:proofErr w:type="gramStart"/>
             <w:r>
               <w:rPr>
-                <w:i/>
+                <w:iCs/>
                 <w:sz w:val="24"/>
               </w:rPr>
               <w:t>varchar</w:t>
@@ -278,7 +222,7 @@
             <w:proofErr w:type="spellEnd"/>
             <w:r>
               <w:rPr>
-                <w:i/>
+                <w:iCs/>
                 <w:sz w:val="24"/>
               </w:rPr>
               <w:t>[</w:t>
@@ -286,17 +230,10 @@
             <w:proofErr w:type="gramEnd"/>
             <w:r>
               <w:rPr>
-                <w:i/>
-                <w:sz w:val="24"/>
-              </w:rPr>
-              <w:t>40</w:t>
-            </w:r>
-            <w:r>
-              <w:rPr>
-                <w:i/>
-                <w:sz w:val="24"/>
-              </w:rPr>
-              <w:t>]): tipologia della coda in questione(business, famiglie..)</w:t>
+                <w:iCs/>
+                <w:sz w:val="24"/>
+              </w:rPr>
+              <w:t>40]): tipologia della coda in questione(business, famiglie..)</w:t>
             </w:r>
           </w:p>
         </w:tc>
@@ -349,21 +286,21 @@
                 <w:tab w:val="left" w:pos="2985"/>
               </w:tabs>
               <w:rPr>
-                <w:i/>
+                <w:iCs/>
                 <w:sz w:val="24"/>
               </w:rPr>
             </w:pPr>
             <w:proofErr w:type="spellStart"/>
             <w:r>
               <w:rPr>
-                <w:i/>
+                <w:iCs/>
                 <w:sz w:val="24"/>
               </w:rPr>
               <w:t>CodS</w:t>
             </w:r>
             <w:r>
               <w:rPr>
-                <w:i/>
+                <w:iCs/>
                 <w:sz w:val="24"/>
               </w:rPr>
               <w:t>lot</w:t>
@@ -371,7 +308,7 @@
             <w:proofErr w:type="spellEnd"/>
             <w:r>
               <w:rPr>
-                <w:i/>
+                <w:iCs/>
                 <w:sz w:val="24"/>
               </w:rPr>
               <w:t>(</w:t>
@@ -379,7 +316,7 @@
             <w:proofErr w:type="spellStart"/>
             <w:r>
               <w:rPr>
-                <w:i/>
+                <w:iCs/>
                 <w:sz w:val="24"/>
               </w:rPr>
               <w:t>int</w:t>
@@ -387,7 +324,7 @@
             <w:proofErr w:type="spellEnd"/>
             <w:r>
               <w:rPr>
-                <w:i/>
+                <w:iCs/>
                 <w:sz w:val="24"/>
               </w:rPr>
               <w:t xml:space="preserve">): </w:t>
@@ -395,7 +332,7 @@
             <w:proofErr w:type="spellStart"/>
             <w:r>
               <w:rPr>
-                <w:i/>
+                <w:iCs/>
                 <w:sz w:val="24"/>
               </w:rPr>
               <w:t>foreign</w:t>
@@ -403,14 +340,14 @@
             <w:proofErr w:type="spellEnd"/>
             <w:r>
               <w:rPr>
-                <w:i/>
+                <w:iCs/>
                 <w:sz w:val="24"/>
               </w:rPr>
               <w:t xml:space="preserve"> key </w:t>
             </w:r>
             <w:r>
               <w:rPr>
-                <w:i/>
+                <w:iCs/>
                 <w:sz w:val="24"/>
               </w:rPr>
               <w:t>riferita a Slot</w:t>
@@ -420,7 +357,110 @@
       </w:tr>
       <w:tr>
         <w:trPr>
-          <w:trHeight w:val="2342"/>
+          <w:trHeight w:val="1498"/>
+        </w:trPr>
+        <w:tc>
+          <w:tcPr>
+            <w:tcW w:w="3310" w:type="dxa"/>
+            <w:vMerge/>
+          </w:tcPr>
+          <w:p>
+            <w:pPr>
+              <w:tabs>
+                <w:tab w:val="left" w:pos="2985"/>
+              </w:tabs>
+              <w:rPr>
+                <w:i/>
+                <w:sz w:val="24"/>
+              </w:rPr>
+            </w:pPr>
+          </w:p>
+        </w:tc>
+        <w:tc>
+          <w:tcPr>
+            <w:tcW w:w="3310" w:type="dxa"/>
+            <w:vMerge/>
+          </w:tcPr>
+          <w:p>
+            <w:pPr>
+              <w:tabs>
+                <w:tab w:val="left" w:pos="2985"/>
+              </w:tabs>
+              <w:rPr>
+                <w:i/>
+                <w:sz w:val="24"/>
+              </w:rPr>
+            </w:pPr>
+          </w:p>
+        </w:tc>
+        <w:tc>
+          <w:tcPr>
+            <w:tcW w:w="3311" w:type="dxa"/>
+          </w:tcPr>
+          <w:p>
+            <w:pPr>
+              <w:tabs>
+                <w:tab w:val="left" w:pos="2985"/>
+              </w:tabs>
+              <w:rPr>
+                <w:iCs/>
+                <w:sz w:val="24"/>
+              </w:rPr>
+            </w:pPr>
+            <w:proofErr w:type="spellStart"/>
+            <w:r>
+              <w:rPr>
+                <w:iCs/>
+                <w:sz w:val="24"/>
+              </w:rPr>
+              <w:t>CodCoda</w:t>
+            </w:r>
+            <w:proofErr w:type="spellEnd"/>
+            <w:r>
+              <w:rPr>
+                <w:iCs/>
+                <w:sz w:val="24"/>
+              </w:rPr>
+              <w:t>(</w:t>
+            </w:r>
+            <w:proofErr w:type="spellStart"/>
+            <w:r>
+              <w:rPr>
+                <w:iCs/>
+                <w:sz w:val="24"/>
+              </w:rPr>
+              <w:t>int</w:t>
+            </w:r>
+            <w:proofErr w:type="spellEnd"/>
+            <w:r>
+              <w:rPr>
+                <w:iCs/>
+                <w:sz w:val="24"/>
+              </w:rPr>
+              <w:t xml:space="preserve">): </w:t>
+            </w:r>
+            <w:proofErr w:type="spellStart"/>
+            <w:r>
+              <w:rPr>
+                <w:iCs/>
+                <w:sz w:val="24"/>
+              </w:rPr>
+              <w:t>primary</w:t>
+            </w:r>
+            <w:proofErr w:type="spellEnd"/>
+            <w:r>
+              <w:rPr>
+                <w:iCs/>
+                <w:sz w:val="24"/>
+              </w:rPr>
+              <w:t xml:space="preserve"> key</w:t>
+            </w:r>
+          </w:p>
+        </w:tc>
+      </w:tr>
+      <w:tr>
+        <w:trPr>
+          <w:trHeight w:val="1392"/>
         </w:trPr>
         <w:tc>
           <w:tcPr>
@@ -699,12 +739,16 @@
               </w:tabs>
               <w:jc w:val="center"/>
               <w:rPr>
+                <w:b/>
+                <w:bCs/>
                 <w:sz w:val="32"/>
                 <w:szCs w:val="32"/>
               </w:rPr>
             </w:pPr>
             <w:r>
               <w:rPr>
+                <w:b/>
+                <w:bCs/>
                 <w:sz w:val="32"/>
                 <w:szCs w:val="32"/>
               </w:rPr>
@@ -961,6 +1005,8 @@
           <w:sz w:val="24"/>
         </w:rPr>
       </w:pPr>
+      <w:bookmarkStart w:id="0" w:name="_GoBack"/>
+      <w:bookmarkEnd w:id="0"/>
     </w:p>
     <w:p>
       <w:pPr>
@@ -1104,7 +1150,6 @@
             <w:tcBorders>
               <w:top w:val="single" w:sz="4" w:space="0" w:color="auto"/>
               <w:left w:val="single" w:sz="4" w:space="0" w:color="auto"/>
-              <w:bottom w:val="single" w:sz="4" w:space="0" w:color="auto"/>
               <w:right w:val="single" w:sz="4" w:space="0" w:color="auto"/>
             </w:tcBorders>
             <w:hideMark/>
@@ -1113,12 +1158,16 @@
             <w:pPr>
               <w:jc w:val="center"/>
               <w:rPr>
+                <w:b/>
+                <w:bCs/>
                 <w:sz w:val="32"/>
                 <w:szCs w:val="32"/>
               </w:rPr>
             </w:pPr>
             <w:r>
               <w:rPr>
+                <w:b/>
+                <w:bCs/>
                 <w:sz w:val="32"/>
                 <w:szCs w:val="32"/>
               </w:rPr>
@@ -1133,13 +1182,22 @@
             <w:tcBorders>
               <w:top w:val="single" w:sz="4" w:space="0" w:color="auto"/>
               <w:left w:val="single" w:sz="4" w:space="0" w:color="auto"/>
-              <w:bottom w:val="single" w:sz="4" w:space="0" w:color="auto"/>
               <w:right w:val="single" w:sz="4" w:space="0" w:color="auto"/>
             </w:tcBorders>
             <w:hideMark/>
           </w:tcPr>
           <w:p>
-            <w:r>
+            <w:pPr>
+              <w:rPr>
+                <w:sz w:val="24"/>
+                <w:szCs w:val="24"/>
+              </w:rPr>
+            </w:pPr>
+            <w:r>
+              <w:rPr>
+                <w:sz w:val="24"/>
+                <w:szCs w:val="24"/>
+              </w:rPr>
               <w:t>Tempo di imbarco stimato ed effettivo per una determinata coda relativa a una tipologia di clienti</w:t>
             </w:r>
           </w:p>
@@ -1165,17 +1223,12 @@
               <w:t>(</w:t>
             </w:r>
             <w:proofErr w:type="spellStart"/>
-            <w:proofErr w:type="gramStart"/>
-            <w:r>
-              <w:t>varchar</w:t>
+            <w:r>
+              <w:t>int</w:t>
             </w:r>
             <w:proofErr w:type="spellEnd"/>
             <w:r>
-              <w:t>[</w:t>
-            </w:r>
-            <w:proofErr w:type="gramEnd"/>
-            <w:r>
-              <w:t xml:space="preserve">10]): </w:t>
+              <w:t xml:space="preserve">): </w:t>
             </w:r>
             <w:proofErr w:type="spellStart"/>
             <w:r>
@@ -1194,9 +1247,7 @@
             <w:tcW w:w="0" w:type="auto"/>
             <w:vMerge/>
             <w:tcBorders>
-              <w:top w:val="single" w:sz="4" w:space="0" w:color="auto"/>
               <w:left w:val="single" w:sz="4" w:space="0" w:color="auto"/>
-              <w:bottom w:val="single" w:sz="4" w:space="0" w:color="auto"/>
               <w:right w:val="single" w:sz="4" w:space="0" w:color="auto"/>
             </w:tcBorders>
             <w:vAlign w:val="center"/>
@@ -1216,9 +1267,7 @@
             <w:tcW w:w="0" w:type="auto"/>
             <w:vMerge/>
             <w:tcBorders>
-              <w:top w:val="single" w:sz="4" w:space="0" w:color="auto"/>
               <w:left w:val="single" w:sz="4" w:space="0" w:color="auto"/>
-              <w:bottom w:val="single" w:sz="4" w:space="0" w:color="auto"/>
               <w:right w:val="single" w:sz="4" w:space="0" w:color="auto"/>
             </w:tcBorders>
             <w:vAlign w:val="center"/>
@@ -1246,9 +1295,7 @@
             <w:tcW w:w="0" w:type="auto"/>
             <w:vMerge/>
             <w:tcBorders>
-              <w:top w:val="single" w:sz="4" w:space="0" w:color="auto"/>
               <w:left w:val="single" w:sz="4" w:space="0" w:color="auto"/>
-              <w:bottom w:val="single" w:sz="4" w:space="0" w:color="auto"/>
               <w:right w:val="single" w:sz="4" w:space="0" w:color="auto"/>
             </w:tcBorders>
             <w:vAlign w:val="center"/>
@@ -1268,9 +1315,7 @@
             <w:tcW w:w="0" w:type="auto"/>
             <w:vMerge/>
             <w:tcBorders>
-              <w:top w:val="single" w:sz="4" w:space="0" w:color="auto"/>
               <w:left w:val="single" w:sz="4" w:space="0" w:color="auto"/>
-              <w:bottom w:val="single" w:sz="4" w:space="0" w:color="auto"/>
               <w:right w:val="single" w:sz="4" w:space="0" w:color="auto"/>
             </w:tcBorders>
             <w:vAlign w:val="center"/>
@@ -1305,9 +1350,7 @@
             <w:tcW w:w="0" w:type="auto"/>
             <w:vMerge/>
             <w:tcBorders>
-              <w:top w:val="single" w:sz="4" w:space="0" w:color="auto"/>
               <w:left w:val="single" w:sz="4" w:space="0" w:color="auto"/>
-              <w:bottom w:val="single" w:sz="4" w:space="0" w:color="auto"/>
               <w:right w:val="single" w:sz="4" w:space="0" w:color="auto"/>
             </w:tcBorders>
             <w:vAlign w:val="center"/>
@@ -1326,14 +1369,145 @@
           <w:tcPr>
             <w:tcW w:w="0" w:type="auto"/>
             <w:vMerge/>
+            <w:tcBorders>
+              <w:left w:val="single" w:sz="4" w:space="0" w:color="auto"/>
+              <w:right w:val="single" w:sz="4" w:space="0" w:color="auto"/>
+            </w:tcBorders>
+            <w:vAlign w:val="center"/>
+            <w:hideMark/>
+          </w:tcPr>
+          <w:p/>
+        </w:tc>
+        <w:tc>
+          <w:tcPr>
+            <w:tcW w:w="3500" w:type="dxa"/>
             <w:tcBorders>
               <w:top w:val="single" w:sz="4" w:space="0" w:color="auto"/>
               <w:left w:val="single" w:sz="4" w:space="0" w:color="auto"/>
               <w:bottom w:val="single" w:sz="4" w:space="0" w:color="auto"/>
               <w:right w:val="single" w:sz="4" w:space="0" w:color="auto"/>
             </w:tcBorders>
+            <w:hideMark/>
+          </w:tcPr>
+          <w:p>
+            <w:r>
+              <w:t>Tempo di imbarco effettivo(time) tempo di imbarco effettivo per la categoria di code di imbarco associata</w:t>
+            </w:r>
+          </w:p>
+          <w:p>
+            <w:r>
+              <w:t xml:space="preserve"> </w:t>
+            </w:r>
+          </w:p>
+        </w:tc>
+      </w:tr>
+      <w:tr>
+        <w:trPr>
+          <w:trHeight w:val="1403"/>
+        </w:trPr>
+        <w:tc>
+          <w:tcPr>
+            <w:tcW w:w="0" w:type="auto"/>
+            <w:vMerge/>
+            <w:tcBorders>
+              <w:left w:val="single" w:sz="4" w:space="0" w:color="auto"/>
+              <w:right w:val="single" w:sz="4" w:space="0" w:color="auto"/>
+            </w:tcBorders>
             <w:vAlign w:val="center"/>
-            <w:hideMark/>
+          </w:tcPr>
+          <w:p>
+            <w:pPr>
+              <w:rPr>
+                <w:sz w:val="32"/>
+                <w:szCs w:val="32"/>
+              </w:rPr>
+            </w:pPr>
+          </w:p>
+        </w:tc>
+        <w:tc>
+          <w:tcPr>
+            <w:tcW w:w="0" w:type="auto"/>
+            <w:vMerge/>
+            <w:tcBorders>
+              <w:left w:val="single" w:sz="4" w:space="0" w:color="auto"/>
+              <w:right w:val="single" w:sz="4" w:space="0" w:color="auto"/>
+            </w:tcBorders>
+            <w:vAlign w:val="center"/>
+          </w:tcPr>
+          <w:p/>
+        </w:tc>
+        <w:tc>
+          <w:tcPr>
+            <w:tcW w:w="3500" w:type="dxa"/>
+            <w:tcBorders>
+              <w:top w:val="single" w:sz="4" w:space="0" w:color="auto"/>
+              <w:left w:val="single" w:sz="4" w:space="0" w:color="auto"/>
+              <w:bottom w:val="single" w:sz="4" w:space="0" w:color="auto"/>
+              <w:right w:val="single" w:sz="4" w:space="0" w:color="auto"/>
+            </w:tcBorders>
+          </w:tcPr>
+          <w:p>
+            <w:proofErr w:type="spellStart"/>
+            <w:r>
+              <w:t>CodCoda</w:t>
+            </w:r>
+            <w:proofErr w:type="spellEnd"/>
+            <w:r>
+              <w:t>(</w:t>
+            </w:r>
+            <w:proofErr w:type="spellStart"/>
+            <w:r>
+              <w:t>int</w:t>
+            </w:r>
+            <w:proofErr w:type="spellEnd"/>
+            <w:r>
+              <w:t xml:space="preserve">): </w:t>
+            </w:r>
+            <w:proofErr w:type="spellStart"/>
+            <w:r>
+              <w:t>foreign</w:t>
+            </w:r>
+            <w:proofErr w:type="spellEnd"/>
+            <w:r>
+              <w:t xml:space="preserve"> key riferita a Coda di imbarco</w:t>
+            </w:r>
+          </w:p>
+        </w:tc>
+      </w:tr>
+      <w:tr>
+        <w:trPr>
+          <w:trHeight w:val="1403"/>
+        </w:trPr>
+        <w:tc>
+          <w:tcPr>
+            <w:tcW w:w="0" w:type="auto"/>
+            <w:vMerge/>
+            <w:tcBorders>
+              <w:left w:val="single" w:sz="4" w:space="0" w:color="auto"/>
+              <w:bottom w:val="single" w:sz="4" w:space="0" w:color="auto"/>
+              <w:right w:val="single" w:sz="4" w:space="0" w:color="auto"/>
+            </w:tcBorders>
+            <w:vAlign w:val="center"/>
+          </w:tcPr>
+          <w:p>
+            <w:pPr>
+              <w:rPr>
+                <w:sz w:val="32"/>
+                <w:szCs w:val="32"/>
+              </w:rPr>
+            </w:pPr>
+          </w:p>
+        </w:tc>
+        <w:tc>
+          <w:tcPr>
+            <w:tcW w:w="0" w:type="auto"/>
+            <w:vMerge/>
+            <w:tcBorders>
+              <w:left w:val="single" w:sz="4" w:space="0" w:color="auto"/>
+              <w:bottom w:val="single" w:sz="4" w:space="0" w:color="auto"/>
+              <w:right w:val="single" w:sz="4" w:space="0" w:color="auto"/>
+            </w:tcBorders>
+            <w:vAlign w:val="center"/>
           </w:tcPr>
           <w:p/>
         </w:tc>
@@ -1345,24 +1519,10 @@
               <w:left w:val="single" w:sz="4" w:space="0" w:color="auto"/>
               <w:right w:val="single" w:sz="4" w:space="0" w:color="auto"/>
             </w:tcBorders>
-            <w:hideMark/>
-          </w:tcPr>
-          <w:p>
-            <w:r>
-              <w:t xml:space="preserve">Tempo di imbarco </w:t>
-            </w:r>
-            <w:proofErr w:type="spellStart"/>
-            <w:r>
-              <w:t>effeettivo</w:t>
-            </w:r>
-            <w:proofErr w:type="spellEnd"/>
-            <w:r>
-              <w:t>(time) tempo di imbarco effettivo per la categoria di code di imbarco associata</w:t>
-            </w:r>
-          </w:p>
-          <w:p>
-            <w:r>
-              <w:t xml:space="preserve"> </w:t>
+          </w:tcPr>
+          <w:p>
+            <w:r>
+              <w:t>Data(date): data di creazione dello Slot</w:t>
             </w:r>
           </w:p>
         </w:tc>
@@ -1509,12 +1669,16 @@
             <w:pPr>
               <w:jc w:val="center"/>
               <w:rPr>
+                <w:b/>
+                <w:bCs/>
                 <w:sz w:val="32"/>
                 <w:szCs w:val="32"/>
               </w:rPr>
             </w:pPr>
             <w:r>
               <w:rPr>
+                <w:b/>
+                <w:bCs/>
                 <w:sz w:val="32"/>
                 <w:szCs w:val="32"/>
               </w:rPr>
@@ -2034,7 +2198,7 @@
                 <w:sz w:val="24"/>
                 <w:szCs w:val="24"/>
               </w:rPr>
-              <w:t>CodCompagnia</w:t>
+              <w:t>CodIATA</w:t>
             </w:r>
             <w:proofErr w:type="spellEnd"/>
             <w:r>
@@ -2045,12 +2209,13 @@
               <w:t>(</w:t>
             </w:r>
             <w:proofErr w:type="spellStart"/>
-            <w:r>
-              <w:rPr>
-                <w:sz w:val="24"/>
-                <w:szCs w:val="24"/>
-              </w:rPr>
-              <w:t>int</w:t>
+            <w:proofErr w:type="gramStart"/>
+            <w:r>
+              <w:rPr>
+                <w:sz w:val="24"/>
+                <w:szCs w:val="24"/>
+              </w:rPr>
+              <w:t>varchar</w:t>
             </w:r>
             <w:proofErr w:type="spellEnd"/>
             <w:r>
@@ -2058,7 +2223,15 @@
                 <w:sz w:val="24"/>
                 <w:szCs w:val="24"/>
               </w:rPr>
-              <w:t xml:space="preserve">): </w:t>
+              <w:t>[</w:t>
+            </w:r>
+            <w:proofErr w:type="gramEnd"/>
+            <w:r>
+              <w:rPr>
+                <w:sz w:val="24"/>
+                <w:szCs w:val="24"/>
+              </w:rPr>
+              <w:t xml:space="preserve">2]): </w:t>
             </w:r>
             <w:proofErr w:type="spellStart"/>
             <w:r>
@@ -2086,9 +2259,9 @@
         <w:tc>
           <w:tcPr>
             <w:tcW w:w="3256" w:type="dxa"/>
+            <w:vMerge/>
             <w:tcBorders>
               <w:left w:val="single" w:sz="4" w:space="0" w:color="auto"/>
-              <w:bottom w:val="single" w:sz="4" w:space="0" w:color="auto"/>
               <w:right w:val="single" w:sz="4" w:space="0" w:color="auto"/>
             </w:tcBorders>
             <w:vAlign w:val="center"/>
@@ -2105,9 +2278,9 @@
         <w:tc>
           <w:tcPr>
             <w:tcW w:w="3118" w:type="dxa"/>
+            <w:vMerge/>
             <w:tcBorders>
               <w:left w:val="single" w:sz="4" w:space="0" w:color="auto"/>
-              <w:bottom w:val="single" w:sz="4" w:space="0" w:color="auto"/>
               <w:right w:val="single" w:sz="4" w:space="0" w:color="auto"/>
             </w:tcBorders>
             <w:vAlign w:val="center"/>
@@ -2185,6 +2358,102 @@
                 <w:szCs w:val="24"/>
               </w:rPr>
               <w:t xml:space="preserve"> effettuate per quella tratta</w:t>
+            </w:r>
+          </w:p>
+        </w:tc>
+      </w:tr>
+      <w:tr>
+        <w:trPr>
+          <w:trHeight w:val="1933"/>
+        </w:trPr>
+        <w:tc>
+          <w:tcPr>
+            <w:tcW w:w="3256" w:type="dxa"/>
+            <w:vMerge/>
+            <w:tcBorders>
+              <w:left w:val="single" w:sz="4" w:space="0" w:color="auto"/>
+              <w:bottom w:val="single" w:sz="4" w:space="0" w:color="auto"/>
+              <w:right w:val="single" w:sz="4" w:space="0" w:color="auto"/>
+            </w:tcBorders>
+            <w:vAlign w:val="center"/>
+          </w:tcPr>
+          <w:p>
+            <w:pPr>
+              <w:rPr>
+                <w:sz w:val="26"/>
+                <w:szCs w:val="26"/>
+              </w:rPr>
+            </w:pPr>
+          </w:p>
+        </w:tc>
+        <w:tc>
+          <w:tcPr>
+            <w:tcW w:w="3118" w:type="dxa"/>
+            <w:vMerge/>
+            <w:tcBorders>
+              <w:left w:val="single" w:sz="4" w:space="0" w:color="auto"/>
+              <w:bottom w:val="single" w:sz="4" w:space="0" w:color="auto"/>
+              <w:right w:val="single" w:sz="4" w:space="0" w:color="auto"/>
+            </w:tcBorders>
+            <w:vAlign w:val="center"/>
+          </w:tcPr>
+          <w:p>
+            <w:pPr>
+              <w:rPr>
+                <w:sz w:val="24"/>
+                <w:szCs w:val="24"/>
+              </w:rPr>
+            </w:pPr>
+          </w:p>
+        </w:tc>
+        <w:tc>
+          <w:tcPr>
+            <w:tcW w:w="3544" w:type="dxa"/>
+            <w:tcBorders>
+              <w:top w:val="single" w:sz="4" w:space="0" w:color="auto"/>
+              <w:left w:val="single" w:sz="4" w:space="0" w:color="auto"/>
+              <w:bottom w:val="single" w:sz="4" w:space="0" w:color="auto"/>
+              <w:right w:val="single" w:sz="4" w:space="0" w:color="auto"/>
+            </w:tcBorders>
+          </w:tcPr>
+          <w:p>
+            <w:pPr>
+              <w:rPr>
+                <w:sz w:val="24"/>
+                <w:szCs w:val="24"/>
+              </w:rPr>
+            </w:pPr>
+            <w:r>
+              <w:rPr>
+                <w:sz w:val="24"/>
+                <w:szCs w:val="24"/>
+              </w:rPr>
+              <w:t>Scali(</w:t>
+            </w:r>
+            <w:proofErr w:type="spellStart"/>
+            <w:proofErr w:type="gramStart"/>
+            <w:r>
+              <w:rPr>
+                <w:sz w:val="24"/>
+                <w:szCs w:val="24"/>
+              </w:rPr>
+              <w:t>varchar</w:t>
+            </w:r>
+            <w:proofErr w:type="spellEnd"/>
+            <w:r>
+              <w:rPr>
+                <w:sz w:val="24"/>
+                <w:szCs w:val="24"/>
+              </w:rPr>
+              <w:t>[</w:t>
+            </w:r>
+            <w:proofErr w:type="gramEnd"/>
+            <w:r>
+              <w:rPr>
+                <w:sz w:val="24"/>
+                <w:szCs w:val="24"/>
+              </w:rPr>
+              <w:t>40]): scali relativi alla tratta</w:t>
             </w:r>
           </w:p>
         </w:tc>
@@ -2326,12 +2595,16 @@
             <w:pPr>
               <w:jc w:val="center"/>
               <w:rPr>
+                <w:b/>
+                <w:bCs/>
                 <w:sz w:val="32"/>
                 <w:szCs w:val="32"/>
               </w:rPr>
             </w:pPr>
             <w:r>
               <w:rPr>
+                <w:b/>
+                <w:bCs/>
                 <w:sz w:val="32"/>
                 <w:szCs w:val="32"/>
               </w:rPr>
@@ -2444,13 +2717,13 @@
               <w:rPr>
                 <w:sz w:val="24"/>
               </w:rPr>
-              <w:t>CodComp</w:t>
-            </w:r>
-            <w:r>
-              <w:rPr>
-                <w:sz w:val="24"/>
-              </w:rPr>
-              <w:t>agnia</w:t>
+              <w:t>Co</w:t>
+            </w:r>
+            <w:r>
+              <w:rPr>
+                <w:sz w:val="24"/>
+              </w:rPr>
+              <w:t>dIATA</w:t>
             </w:r>
             <w:proofErr w:type="spellEnd"/>
             <w:r>
@@ -2460,17 +2733,31 @@
               <w:t>(</w:t>
             </w:r>
             <w:proofErr w:type="spellStart"/>
-            <w:r>
-              <w:rPr>
-                <w:sz w:val="24"/>
-              </w:rPr>
-              <w:t>int</w:t>
+            <w:proofErr w:type="gramStart"/>
+            <w:r>
+              <w:rPr>
+                <w:sz w:val="24"/>
+              </w:rPr>
+              <w:t>varchar</w:t>
             </w:r>
             <w:proofErr w:type="spellEnd"/>
             <w:r>
               <w:rPr>
                 <w:sz w:val="24"/>
               </w:rPr>
+              <w:t>[</w:t>
+            </w:r>
+            <w:proofErr w:type="gramEnd"/>
+            <w:r>
+              <w:rPr>
+                <w:sz w:val="24"/>
+              </w:rPr>
+              <w:t>2]</w:t>
+            </w:r>
+            <w:r>
+              <w:rPr>
+                <w:sz w:val="24"/>
+              </w:rPr>
               <w:t xml:space="preserve">): </w:t>
             </w:r>
             <w:proofErr w:type="spellStart"/>
@@ -2485,13 +2772,7 @@
               <w:rPr>
                 <w:sz w:val="24"/>
               </w:rPr>
-              <w:t xml:space="preserve"> key</w:t>
-            </w:r>
-            <w:r>
-              <w:rPr>
-                <w:sz w:val="24"/>
-              </w:rPr>
-              <w:t xml:space="preserve"> relativa a compagnia</w:t>
+              <w:t xml:space="preserve"> key relativa a compagnia</w:t>
             </w:r>
           </w:p>
         </w:tc>
@@ -2541,25 +2822,7 @@
               <w:rPr>
                 <w:sz w:val="24"/>
               </w:rPr>
-              <w:t>C</w:t>
-            </w:r>
-            <w:r>
-              <w:rPr>
-                <w:sz w:val="24"/>
-              </w:rPr>
-              <w:t>od</w:t>
-            </w:r>
-            <w:r>
-              <w:rPr>
-                <w:sz w:val="24"/>
-              </w:rPr>
-              <w:t>F</w:t>
-            </w:r>
-            <w:r>
-              <w:rPr>
-                <w:sz w:val="24"/>
-              </w:rPr>
-              <w:t>iscale</w:t>
+              <w:t>CodFiscale</w:t>
             </w:r>
             <w:proofErr w:type="spellEnd"/>
             <w:r>
@@ -2588,13 +2851,7 @@
               <w:rPr>
                 <w:sz w:val="24"/>
               </w:rPr>
-              <w:t>16]):</w:t>
-            </w:r>
-            <w:r>
-              <w:rPr>
-                <w:sz w:val="24"/>
-              </w:rPr>
-              <w:t xml:space="preserve"> </w:t>
+              <w:t xml:space="preserve">16]): </w:t>
             </w:r>
             <w:proofErr w:type="spellStart"/>
             <w:r>
@@ -2608,13 +2865,69 @@
               <w:rPr>
                 <w:sz w:val="24"/>
               </w:rPr>
-              <w:t xml:space="preserve"> key</w:t>
-            </w:r>
-            <w:r>
-              <w:rPr>
-                <w:sz w:val="24"/>
-              </w:rPr>
-              <w:t xml:space="preserve"> relativa a cliente </w:t>
+              <w:t xml:space="preserve"> key relativa a cliente </w:t>
+            </w:r>
+          </w:p>
+        </w:tc>
+      </w:tr>
+      <w:tr>
+        <w:trPr>
+          <w:trHeight w:val="1798"/>
+        </w:trPr>
+        <w:tc>
+          <w:tcPr>
+            <w:tcW w:w="3209" w:type="dxa"/>
+          </w:tcPr>
+          <w:p>
+            <w:pPr>
+              <w:rPr>
+                <w:sz w:val="24"/>
+              </w:rPr>
+            </w:pPr>
+          </w:p>
+        </w:tc>
+        <w:tc>
+          <w:tcPr>
+            <w:tcW w:w="3209" w:type="dxa"/>
+            <w:vMerge/>
+          </w:tcPr>
+          <w:p>
+            <w:pPr>
+              <w:rPr>
+                <w:sz w:val="24"/>
+              </w:rPr>
+            </w:pPr>
+          </w:p>
+        </w:tc>
+        <w:tc>
+          <w:tcPr>
+            <w:tcW w:w="3500" w:type="dxa"/>
+          </w:tcPr>
+          <w:p>
+            <w:pPr>
+              <w:rPr>
+                <w:sz w:val="24"/>
+              </w:rPr>
+            </w:pPr>
+            <w:r>
+              <w:rPr>
+                <w:sz w:val="24"/>
+              </w:rPr>
+              <w:t>Punti(</w:t>
+            </w:r>
+            <w:proofErr w:type="spellStart"/>
+            <w:r>
+              <w:rPr>
+                <w:sz w:val="24"/>
+              </w:rPr>
+              <w:t>int</w:t>
+            </w:r>
+            <w:proofErr w:type="spellEnd"/>
+            <w:r>
+              <w:rPr>
+                <w:sz w:val="24"/>
+              </w:rPr>
+              <w:t>): punti che l’azienda associa ad un cliente business quando il suo volo è soggetto ad un ritardo</w:t>
             </w:r>
           </w:p>
         </w:tc>
@@ -2631,18 +2944,21 @@
       <w:tblPr>
         <w:tblStyle w:val="Grigliatabella"/>
         <w:tblpPr w:leftFromText="141" w:rightFromText="141" w:vertAnchor="text" w:horzAnchor="margin" w:tblpY="-66"/>
-        <w:tblW w:w="9918" w:type="dxa"/>
+        <w:tblW w:w="9946" w:type="dxa"/>
         <w:tblLook w:val="04A0" w:firstRow="1" w:lastRow="0" w:firstColumn="1" w:lastColumn="0" w:noHBand="0" w:noVBand="1"/>
       </w:tblPr>
       <w:tblGrid>
-        <w:gridCol w:w="3209"/>
-        <w:gridCol w:w="3209"/>
-        <w:gridCol w:w="3500"/>
+        <w:gridCol w:w="3218"/>
+        <w:gridCol w:w="3218"/>
+        <w:gridCol w:w="3510"/>
       </w:tblGrid>
       <w:tr>
-        <w:tc>
-          <w:tcPr>
-            <w:tcW w:w="3209" w:type="dxa"/>
+        <w:trPr>
+          <w:trHeight w:val="122"/>
+        </w:trPr>
+        <w:tc>
+          <w:tcPr>
+            <w:tcW w:w="3218" w:type="dxa"/>
           </w:tcPr>
           <w:p>
             <w:pPr>
@@ -2659,14 +2975,13 @@
                 <w:sz w:val="40"/>
                 <w:szCs w:val="40"/>
               </w:rPr>
-              <w:lastRenderedPageBreak/>
               <w:t>Classe</w:t>
             </w:r>
           </w:p>
         </w:tc>
         <w:tc>
           <w:tcPr>
-            <w:tcW w:w="3209" w:type="dxa"/>
+            <w:tcW w:w="3218" w:type="dxa"/>
           </w:tcPr>
           <w:p>
             <w:pPr>
@@ -2689,7 +3004,7 @@
         </w:tc>
         <w:tc>
           <w:tcPr>
-            <w:tcW w:w="3500" w:type="dxa"/>
+            <w:tcW w:w="3510" w:type="dxa"/>
           </w:tcPr>
           <w:p>
             <w:pPr>
@@ -2713,21 +3028,26 @@
       </w:tr>
       <w:tr>
         <w:trPr>
-          <w:trHeight w:val="4313"/>
+          <w:trHeight w:val="1102"/>
         </w:trPr>
         <w:tc>
           <w:tcPr>
-            <w:tcW w:w="3209" w:type="dxa"/>
+            <w:tcW w:w="3218" w:type="dxa"/>
+            <w:vMerge w:val="restart"/>
           </w:tcPr>
           <w:p>
             <w:pPr>
               <w:jc w:val="center"/>
               <w:rPr>
+                <w:b/>
+                <w:bCs/>
                 <w:sz w:val="32"/>
               </w:rPr>
             </w:pPr>
             <w:r>
               <w:rPr>
+                <w:b/>
+                <w:bCs/>
                 <w:sz w:val="32"/>
               </w:rPr>
               <w:t>Cliente</w:t>
@@ -2736,7 +3056,8 @@
         </w:tc>
         <w:tc>
           <w:tcPr>
-            <w:tcW w:w="3209" w:type="dxa"/>
+            <w:tcW w:w="3218" w:type="dxa"/>
+            <w:vMerge w:val="restart"/>
           </w:tcPr>
           <w:p>
             <w:pPr>
@@ -2754,7 +3075,7 @@
         </w:tc>
         <w:tc>
           <w:tcPr>
-            <w:tcW w:w="3500" w:type="dxa"/>
+            <w:tcW w:w="3510" w:type="dxa"/>
           </w:tcPr>
           <w:p>
             <w:pPr>
@@ -2767,7 +3088,7 @@
               <w:rPr>
                 <w:sz w:val="24"/>
               </w:rPr>
-              <w:t>CodiceFiscale</w:t>
+              <w:t>CodFiscale</w:t>
             </w:r>
             <w:proofErr w:type="spellEnd"/>
             <w:r>
@@ -2816,6 +3137,228 @@
                 <w:lang w:val="en-US"/>
               </w:rPr>
               <w:t xml:space="preserve"> key</w:t>
+            </w:r>
+          </w:p>
+        </w:tc>
+      </w:tr>
+      <w:tr>
+        <w:trPr>
+          <w:trHeight w:val="1102"/>
+        </w:trPr>
+        <w:tc>
+          <w:tcPr>
+            <w:tcW w:w="3218" w:type="dxa"/>
+            <w:vMerge/>
+          </w:tcPr>
+          <w:p>
+            <w:pPr>
+              <w:jc w:val="center"/>
+              <w:rPr>
+                <w:b/>
+                <w:bCs/>
+                <w:sz w:val="32"/>
+              </w:rPr>
+            </w:pPr>
+          </w:p>
+        </w:tc>
+        <w:tc>
+          <w:tcPr>
+            <w:tcW w:w="3218" w:type="dxa"/>
+            <w:vMerge/>
+          </w:tcPr>
+          <w:p>
+            <w:pPr>
+              <w:rPr>
+                <w:sz w:val="24"/>
+              </w:rPr>
+            </w:pPr>
+          </w:p>
+        </w:tc>
+        <w:tc>
+          <w:tcPr>
+            <w:tcW w:w="3510" w:type="dxa"/>
+          </w:tcPr>
+          <w:p>
+            <w:pPr>
+              <w:rPr>
+                <w:sz w:val="24"/>
+              </w:rPr>
+            </w:pPr>
+            <w:r>
+              <w:rPr>
+                <w:sz w:val="24"/>
+              </w:rPr>
+              <w:t>Nome(</w:t>
+            </w:r>
+            <w:proofErr w:type="spellStart"/>
+            <w:proofErr w:type="gramStart"/>
+            <w:r>
+              <w:rPr>
+                <w:sz w:val="24"/>
+              </w:rPr>
+              <w:t>varchar</w:t>
+            </w:r>
+            <w:proofErr w:type="spellEnd"/>
+            <w:r>
+              <w:rPr>
+                <w:sz w:val="24"/>
+              </w:rPr>
+              <w:t>[</w:t>
+            </w:r>
+            <w:proofErr w:type="gramEnd"/>
+            <w:r>
+              <w:rPr>
+                <w:sz w:val="24"/>
+              </w:rPr>
+              <w:t>30]): nome del cliente</w:t>
+            </w:r>
+          </w:p>
+        </w:tc>
+      </w:tr>
+      <w:tr>
+        <w:trPr>
+          <w:trHeight w:val="1102"/>
+        </w:trPr>
+        <w:tc>
+          <w:tcPr>
+            <w:tcW w:w="3218" w:type="dxa"/>
+            <w:vMerge/>
+          </w:tcPr>
+          <w:p>
+            <w:pPr>
+              <w:jc w:val="center"/>
+              <w:rPr>
+                <w:b/>
+                <w:bCs/>
+                <w:sz w:val="32"/>
+              </w:rPr>
+            </w:pPr>
+          </w:p>
+        </w:tc>
+        <w:tc>
+          <w:tcPr>
+            <w:tcW w:w="3218" w:type="dxa"/>
+            <w:vMerge/>
+          </w:tcPr>
+          <w:p>
+            <w:pPr>
+              <w:rPr>
+                <w:sz w:val="24"/>
+              </w:rPr>
+            </w:pPr>
+          </w:p>
+        </w:tc>
+        <w:tc>
+          <w:tcPr>
+            <w:tcW w:w="3510" w:type="dxa"/>
+          </w:tcPr>
+          <w:p>
+            <w:pPr>
+              <w:rPr>
+                <w:sz w:val="24"/>
+              </w:rPr>
+            </w:pPr>
+            <w:r>
+              <w:rPr>
+                <w:sz w:val="24"/>
+              </w:rPr>
+              <w:t>Cognome(</w:t>
+            </w:r>
+            <w:proofErr w:type="spellStart"/>
+            <w:proofErr w:type="gramStart"/>
+            <w:r>
+              <w:rPr>
+                <w:sz w:val="24"/>
+              </w:rPr>
+              <w:t>varchar</w:t>
+            </w:r>
+            <w:proofErr w:type="spellEnd"/>
+            <w:r>
+              <w:rPr>
+                <w:sz w:val="24"/>
+              </w:rPr>
+              <w:t>[</w:t>
+            </w:r>
+            <w:proofErr w:type="gramEnd"/>
+            <w:r>
+              <w:rPr>
+                <w:sz w:val="24"/>
+              </w:rPr>
+              <w:t>30]): cognome del cliente</w:t>
+            </w:r>
+          </w:p>
+        </w:tc>
+      </w:tr>
+      <w:tr>
+        <w:trPr>
+          <w:trHeight w:val="1102"/>
+        </w:trPr>
+        <w:tc>
+          <w:tcPr>
+            <w:tcW w:w="3218" w:type="dxa"/>
+            <w:vMerge/>
+          </w:tcPr>
+          <w:p>
+            <w:pPr>
+              <w:jc w:val="center"/>
+              <w:rPr>
+                <w:b/>
+                <w:bCs/>
+                <w:sz w:val="32"/>
+              </w:rPr>
+            </w:pPr>
+          </w:p>
+        </w:tc>
+        <w:tc>
+          <w:tcPr>
+            <w:tcW w:w="3218" w:type="dxa"/>
+            <w:vMerge/>
+          </w:tcPr>
+          <w:p>
+            <w:pPr>
+              <w:rPr>
+                <w:sz w:val="24"/>
+              </w:rPr>
+            </w:pPr>
+          </w:p>
+        </w:tc>
+        <w:tc>
+          <w:tcPr>
+            <w:tcW w:w="3510" w:type="dxa"/>
+          </w:tcPr>
+          <w:p>
+            <w:pPr>
+              <w:rPr>
+                <w:sz w:val="24"/>
+              </w:rPr>
+            </w:pPr>
+            <w:r>
+              <w:rPr>
+                <w:sz w:val="24"/>
+              </w:rPr>
+              <w:t>Email(</w:t>
+            </w:r>
+            <w:proofErr w:type="spellStart"/>
+            <w:proofErr w:type="gramStart"/>
+            <w:r>
+              <w:rPr>
+                <w:sz w:val="24"/>
+              </w:rPr>
+              <w:t>varchar</w:t>
+            </w:r>
+            <w:proofErr w:type="spellEnd"/>
+            <w:r>
+              <w:rPr>
+                <w:sz w:val="24"/>
+              </w:rPr>
+              <w:t>[</w:t>
+            </w:r>
+            <w:proofErr w:type="gramEnd"/>
+            <w:r>
+              <w:rPr>
+                <w:sz w:val="24"/>
+              </w:rPr>
+              <w:t>40]): email del cliente</w:t>
             </w:r>
           </w:p>
         </w:tc>
@@ -2831,7 +3374,7 @@
     <w:tbl>
       <w:tblPr>
         <w:tblStyle w:val="Grigliatabella"/>
-        <w:tblpPr w:leftFromText="141" w:rightFromText="141" w:vertAnchor="page" w:horzAnchor="margin" w:tblpY="8431"/>
+        <w:tblpPr w:leftFromText="141" w:rightFromText="141" w:vertAnchor="page" w:horzAnchor="margin" w:tblpY="9571"/>
         <w:tblW w:w="9918" w:type="dxa"/>
         <w:tblLook w:val="04A0" w:firstRow="1" w:lastRow="0" w:firstColumn="1" w:lastColumn="0" w:noHBand="0" w:noVBand="1"/>
       </w:tblPr>
@@ -2867,6 +3410,7 @@
                 <w:sz w:val="40"/>
                 <w:szCs w:val="40"/>
               </w:rPr>
+              <w:lastRenderedPageBreak/>
               <w:t>Classe</w:t>
             </w:r>
           </w:p>
@@ -2939,50 +3483,211 @@
         <w:tc>
           <w:tcPr>
             <w:tcW w:w="3209" w:type="dxa"/>
+            <w:vMerge w:val="restart"/>
+            <w:tcBorders>
+              <w:top w:val="single" w:sz="4" w:space="0" w:color="auto"/>
+              <w:left w:val="single" w:sz="4" w:space="0" w:color="auto"/>
+              <w:right w:val="single" w:sz="4" w:space="0" w:color="auto"/>
+            </w:tcBorders>
+            <w:hideMark/>
+          </w:tcPr>
+          <w:p>
+            <w:pPr>
+              <w:jc w:val="center"/>
+              <w:rPr>
+                <w:b/>
+                <w:bCs/>
+                <w:sz w:val="32"/>
+                <w:szCs w:val="32"/>
+              </w:rPr>
+            </w:pPr>
+            <w:r>
+              <w:rPr>
+                <w:b/>
+                <w:bCs/>
+                <w:sz w:val="32"/>
+                <w:szCs w:val="32"/>
+              </w:rPr>
+              <w:t>Compagnia</w:t>
+            </w:r>
+          </w:p>
+        </w:tc>
+        <w:tc>
+          <w:tcPr>
+            <w:tcW w:w="3209" w:type="dxa"/>
+            <w:vMerge w:val="restart"/>
+            <w:tcBorders>
+              <w:top w:val="single" w:sz="4" w:space="0" w:color="auto"/>
+              <w:left w:val="single" w:sz="4" w:space="0" w:color="auto"/>
+              <w:right w:val="single" w:sz="4" w:space="0" w:color="auto"/>
+            </w:tcBorders>
+            <w:hideMark/>
+          </w:tcPr>
+          <w:p>
+            <w:r>
+              <w:t>Informazioni relative alla compagnia</w:t>
+            </w:r>
+          </w:p>
+        </w:tc>
+        <w:tc>
+          <w:tcPr>
+            <w:tcW w:w="3500" w:type="dxa"/>
             <w:tcBorders>
               <w:top w:val="single" w:sz="4" w:space="0" w:color="auto"/>
               <w:left w:val="single" w:sz="4" w:space="0" w:color="auto"/>
               <w:bottom w:val="single" w:sz="4" w:space="0" w:color="auto"/>
               <w:right w:val="single" w:sz="4" w:space="0" w:color="auto"/>
             </w:tcBorders>
-            <w:hideMark/>
+          </w:tcPr>
+          <w:p>
+            <w:proofErr w:type="spellStart"/>
+            <w:r>
+              <w:t>CodIATA</w:t>
+            </w:r>
+            <w:proofErr w:type="spellEnd"/>
+            <w:r>
+              <w:t>: (</w:t>
+            </w:r>
+            <w:proofErr w:type="spellStart"/>
+            <w:proofErr w:type="gramStart"/>
+            <w:r>
+              <w:t>varchar</w:t>
+            </w:r>
+            <w:proofErr w:type="spellEnd"/>
+            <w:r>
+              <w:t>[</w:t>
+            </w:r>
+            <w:proofErr w:type="gramEnd"/>
+            <w:r>
+              <w:t xml:space="preserve">2]): </w:t>
+            </w:r>
+            <w:proofErr w:type="spellStart"/>
+            <w:r>
+              <w:t>P</w:t>
+            </w:r>
+            <w:r>
+              <w:rPr>
+                <w:sz w:val="24"/>
+              </w:rPr>
+              <w:t>rimary</w:t>
+            </w:r>
+            <w:proofErr w:type="spellEnd"/>
+            <w:r>
+              <w:rPr>
+                <w:sz w:val="24"/>
+              </w:rPr>
+              <w:t xml:space="preserve"> key</w:t>
+            </w:r>
+            <w:r>
+              <w:t xml:space="preserve"> </w:t>
+            </w:r>
+          </w:p>
+          <w:p/>
+        </w:tc>
+      </w:tr>
+      <w:tr>
+        <w:trPr>
+          <w:trHeight w:val="1614"/>
+        </w:trPr>
+        <w:tc>
+          <w:tcPr>
+            <w:tcW w:w="3209" w:type="dxa"/>
+            <w:vMerge/>
+            <w:tcBorders>
+              <w:left w:val="single" w:sz="4" w:space="0" w:color="auto"/>
+              <w:right w:val="single" w:sz="4" w:space="0" w:color="auto"/>
+            </w:tcBorders>
           </w:tcPr>
           <w:p>
             <w:pPr>
               <w:jc w:val="center"/>
               <w:rPr>
+                <w:b/>
+                <w:bCs/>
                 <w:sz w:val="32"/>
                 <w:szCs w:val="32"/>
               </w:rPr>
             </w:pPr>
-            <w:r>
-              <w:rPr>
-                <w:sz w:val="32"/>
-                <w:szCs w:val="32"/>
-              </w:rPr>
-              <w:t>Compagnia</w:t>
-            </w:r>
           </w:p>
         </w:tc>
         <w:tc>
           <w:tcPr>
             <w:tcW w:w="3209" w:type="dxa"/>
+            <w:vMerge/>
+            <w:tcBorders>
+              <w:left w:val="single" w:sz="4" w:space="0" w:color="auto"/>
+              <w:right w:val="single" w:sz="4" w:space="0" w:color="auto"/>
+            </w:tcBorders>
+          </w:tcPr>
+          <w:p/>
+        </w:tc>
+        <w:tc>
+          <w:tcPr>
+            <w:tcW w:w="3500" w:type="dxa"/>
             <w:tcBorders>
               <w:top w:val="single" w:sz="4" w:space="0" w:color="auto"/>
               <w:left w:val="single" w:sz="4" w:space="0" w:color="auto"/>
               <w:bottom w:val="single" w:sz="4" w:space="0" w:color="auto"/>
               <w:right w:val="single" w:sz="4" w:space="0" w:color="auto"/>
             </w:tcBorders>
-            <w:hideMark/>
-          </w:tcPr>
-          <w:p>
-            <w:r>
-              <w:t>Informazioni relative alla c</w:t>
-            </w:r>
-            <w:r>
-              <w:t>ompagnia</w:t>
-            </w:r>
-          </w:p>
+          </w:tcPr>
+          <w:p>
+            <w:r>
+              <w:t>Nome compagnia(</w:t>
+            </w:r>
+            <w:proofErr w:type="spellStart"/>
+            <w:proofErr w:type="gramStart"/>
+            <w:r>
+              <w:t>varchar</w:t>
+            </w:r>
+            <w:proofErr w:type="spellEnd"/>
+            <w:r>
+              <w:t>[</w:t>
+            </w:r>
+            <w:proofErr w:type="gramEnd"/>
+            <w:r>
+              <w:t>30]): nome della compagnia</w:t>
+            </w:r>
+          </w:p>
+        </w:tc>
+      </w:tr>
+      <w:tr>
+        <w:trPr>
+          <w:trHeight w:val="1614"/>
+        </w:trPr>
+        <w:tc>
+          <w:tcPr>
+            <w:tcW w:w="3209" w:type="dxa"/>
+            <w:vMerge/>
+            <w:tcBorders>
+              <w:left w:val="single" w:sz="4" w:space="0" w:color="auto"/>
+              <w:bottom w:val="single" w:sz="4" w:space="0" w:color="auto"/>
+              <w:right w:val="single" w:sz="4" w:space="0" w:color="auto"/>
+            </w:tcBorders>
+          </w:tcPr>
+          <w:p>
+            <w:pPr>
+              <w:jc w:val="center"/>
+              <w:rPr>
+                <w:b/>
+                <w:bCs/>
+                <w:sz w:val="32"/>
+                <w:szCs w:val="32"/>
+              </w:rPr>
+            </w:pPr>
+          </w:p>
+        </w:tc>
+        <w:tc>
+          <w:tcPr>
+            <w:tcW w:w="3209" w:type="dxa"/>
+            <w:vMerge/>
+            <w:tcBorders>
+              <w:left w:val="single" w:sz="4" w:space="0" w:color="auto"/>
+              <w:bottom w:val="single" w:sz="4" w:space="0" w:color="auto"/>
+              <w:right w:val="single" w:sz="4" w:space="0" w:color="auto"/>
+            </w:tcBorders>
+          </w:tcPr>
+          <w:p/>
         </w:tc>
         <w:tc>
           <w:tcPr>
@@ -2994,47 +3699,23 @@
             </w:tcBorders>
           </w:tcPr>
           <w:p>
+            <w:r>
+              <w:t>Sito web(</w:t>
+            </w:r>
             <w:proofErr w:type="spellStart"/>
-            <w:r>
-              <w:t>CodComp</w:t>
-            </w:r>
-            <w:r>
-              <w:t>agnia</w:t>
+            <w:proofErr w:type="gramStart"/>
+            <w:r>
+              <w:t>varcahr</w:t>
             </w:r>
             <w:proofErr w:type="spellEnd"/>
             <w:r>
-              <w:t xml:space="preserve"> (</w:t>
-            </w:r>
-            <w:proofErr w:type="spellStart"/>
-            <w:r>
-              <w:t>int</w:t>
-            </w:r>
-            <w:proofErr w:type="spellEnd"/>
-            <w:r>
-              <w:t xml:space="preserve">): </w:t>
-            </w:r>
-            <w:proofErr w:type="spellStart"/>
-            <w:r>
-              <w:t>P</w:t>
-            </w:r>
-            <w:r>
-              <w:rPr>
-                <w:sz w:val="24"/>
-              </w:rPr>
-              <w:t>rimary</w:t>
-            </w:r>
-            <w:proofErr w:type="spellEnd"/>
-            <w:r>
-              <w:rPr>
-                <w:sz w:val="24"/>
-              </w:rPr>
-              <w:t xml:space="preserve"> key</w:t>
-            </w:r>
-            <w:r>
-              <w:t xml:space="preserve"> </w:t>
-            </w:r>
-          </w:p>
-          <w:p/>
+              <w:t>[</w:t>
+            </w:r>
+            <w:proofErr w:type="gramEnd"/>
+            <w:r>
+              <w:t>40]): sito web della compagnia</w:t>
+            </w:r>
+          </w:p>
         </w:tc>
       </w:tr>
     </w:tbl>
@@ -3094,9 +3775,1970 @@
           <w:vertAlign w:val="superscript"/>
         </w:rPr>
       </w:pPr>
-      <w:bookmarkStart w:id="0" w:name="_GoBack"/>
-      <w:bookmarkEnd w:id="0"/>
     </w:p>
+    <w:p>
+      <w:pPr>
+        <w:jc w:val="center"/>
+        <w:rPr>
+          <w:b/>
+          <w:color w:val="4472C4" w:themeColor="accent1"/>
+          <w:sz w:val="72"/>
+          <w:szCs w:val="72"/>
+        </w:rPr>
+      </w:pPr>
+      <w:r>
+        <w:rPr>
+          <w:bCs/>
+          <w:color w:val="4472C4" w:themeColor="accent1"/>
+          <w:sz w:val="72"/>
+          <w:szCs w:val="72"/>
+        </w:rPr>
+        <w:t>Dizionario</w:t>
+      </w:r>
+      <w:r>
+        <w:rPr>
+          <w:b/>
+          <w:color w:val="4472C4" w:themeColor="accent1"/>
+          <w:sz w:val="72"/>
+          <w:szCs w:val="72"/>
+        </w:rPr>
+        <w:t xml:space="preserve"> </w:t>
+      </w:r>
+      <w:r>
+        <w:rPr>
+          <w:bCs/>
+          <w:color w:val="4472C4" w:themeColor="accent1"/>
+          <w:sz w:val="72"/>
+          <w:szCs w:val="72"/>
+        </w:rPr>
+        <w:t>delle</w:t>
+      </w:r>
+      <w:r>
+        <w:rPr>
+          <w:b/>
+          <w:color w:val="4472C4" w:themeColor="accent1"/>
+          <w:sz w:val="72"/>
+          <w:szCs w:val="72"/>
+        </w:rPr>
+        <w:t xml:space="preserve"> </w:t>
+      </w:r>
+      <w:r>
+        <w:rPr>
+          <w:bCs/>
+          <w:color w:val="4472C4" w:themeColor="accent1"/>
+          <w:sz w:val="72"/>
+          <w:szCs w:val="72"/>
+        </w:rPr>
+        <w:t>associazioni</w:t>
+      </w:r>
+    </w:p>
+    <w:tbl>
+      <w:tblPr>
+        <w:tblStyle w:val="Grigliatabella"/>
+        <w:tblW w:w="0" w:type="auto"/>
+        <w:tblLook w:val="04A0" w:firstRow="1" w:lastRow="0" w:firstColumn="1" w:lastColumn="0" w:noHBand="0" w:noVBand="1"/>
+      </w:tblPr>
+      <w:tblGrid>
+        <w:gridCol w:w="3209"/>
+        <w:gridCol w:w="3209"/>
+        <w:gridCol w:w="3210"/>
+      </w:tblGrid>
+      <w:tr>
+        <w:tc>
+          <w:tcPr>
+            <w:tcW w:w="3209" w:type="dxa"/>
+          </w:tcPr>
+          <w:p>
+            <w:pPr>
+              <w:jc w:val="center"/>
+              <w:rPr>
+                <w:b/>
+                <w:sz w:val="40"/>
+                <w:szCs w:val="40"/>
+              </w:rPr>
+            </w:pPr>
+            <w:r>
+              <w:rPr>
+                <w:b/>
+                <w:sz w:val="40"/>
+                <w:szCs w:val="40"/>
+              </w:rPr>
+              <w:t>Nome</w:t>
+            </w:r>
+          </w:p>
+          <w:p>
+            <w:pPr>
+              <w:rPr>
+                <w:b/>
+                <w:sz w:val="68"/>
+                <w:szCs w:val="68"/>
+                <w:vertAlign w:val="superscript"/>
+              </w:rPr>
+            </w:pPr>
+          </w:p>
+        </w:tc>
+        <w:tc>
+          <w:tcPr>
+            <w:tcW w:w="3209" w:type="dxa"/>
+          </w:tcPr>
+          <w:p>
+            <w:pPr>
+              <w:jc w:val="center"/>
+              <w:rPr>
+                <w:b/>
+                <w:sz w:val="40"/>
+                <w:szCs w:val="40"/>
+              </w:rPr>
+            </w:pPr>
+            <w:r>
+              <w:rPr>
+                <w:b/>
+                <w:sz w:val="40"/>
+                <w:szCs w:val="40"/>
+              </w:rPr>
+              <w:lastRenderedPageBreak/>
+              <w:t>Descrizione</w:t>
+            </w:r>
+          </w:p>
+        </w:tc>
+        <w:tc>
+          <w:tcPr>
+            <w:tcW w:w="3210" w:type="dxa"/>
+          </w:tcPr>
+          <w:p>
+            <w:pPr>
+              <w:jc w:val="center"/>
+              <w:rPr>
+                <w:b/>
+                <w:sz w:val="40"/>
+                <w:szCs w:val="40"/>
+              </w:rPr>
+            </w:pPr>
+            <w:r>
+              <w:rPr>
+                <w:b/>
+                <w:sz w:val="40"/>
+                <w:szCs w:val="40"/>
+              </w:rPr>
+              <w:t>Classi coinvolte</w:t>
+            </w:r>
+          </w:p>
+        </w:tc>
+      </w:tr>
+      <w:tr>
+        <w:tc>
+          <w:tcPr>
+            <w:tcW w:w="3209" w:type="dxa"/>
+          </w:tcPr>
+          <w:p>
+            <w:pPr>
+              <w:rPr>
+                <w:b/>
+                <w:sz w:val="32"/>
+                <w:szCs w:val="32"/>
+              </w:rPr>
+            </w:pPr>
+            <w:r>
+              <w:rPr>
+                <w:b/>
+                <w:sz w:val="32"/>
+                <w:szCs w:val="32"/>
+              </w:rPr>
+              <w:t>Partenza</w:t>
+            </w:r>
+          </w:p>
+        </w:tc>
+        <w:tc>
+          <w:tcPr>
+            <w:tcW w:w="3209" w:type="dxa"/>
+          </w:tcPr>
+          <w:p>
+            <w:pPr>
+              <w:rPr>
+                <w:bCs/>
+                <w:sz w:val="24"/>
+                <w:szCs w:val="24"/>
+              </w:rPr>
+            </w:pPr>
+            <w:r>
+              <w:rPr>
+                <w:bCs/>
+                <w:sz w:val="24"/>
+                <w:szCs w:val="24"/>
+              </w:rPr>
+              <w:t xml:space="preserve">esprime l’appartenenza di una coda di imbarco ad un determinato slot </w:t>
+            </w:r>
+            <w:r>
+              <w:rPr>
+                <w:bCs/>
+                <w:sz w:val="24"/>
+                <w:szCs w:val="24"/>
+              </w:rPr>
+              <w:t>(</w:t>
+            </w:r>
+            <w:r>
+              <w:rPr>
+                <w:bCs/>
+                <w:sz w:val="24"/>
+                <w:szCs w:val="24"/>
+              </w:rPr>
+              <w:t>e viceversa</w:t>
+            </w:r>
+            <w:r>
+              <w:rPr>
+                <w:bCs/>
+                <w:sz w:val="24"/>
+                <w:szCs w:val="24"/>
+              </w:rPr>
+              <w:t xml:space="preserve">) </w:t>
+            </w:r>
+            <w:r>
+              <w:rPr>
+                <w:bCs/>
+                <w:sz w:val="24"/>
+                <w:szCs w:val="24"/>
+              </w:rPr>
+              <w:t>che cambierà anche a seconda delle tipologie di code</w:t>
+            </w:r>
+          </w:p>
+        </w:tc>
+        <w:tc>
+          <w:tcPr>
+            <w:tcW w:w="3210" w:type="dxa"/>
+          </w:tcPr>
+          <w:p>
+            <w:pPr>
+              <w:rPr>
+                <w:bCs/>
+                <w:sz w:val="24"/>
+                <w:szCs w:val="24"/>
+              </w:rPr>
+            </w:pPr>
+            <w:proofErr w:type="gramStart"/>
+            <w:r>
+              <w:rPr>
+                <w:bCs/>
+                <w:sz w:val="24"/>
+                <w:szCs w:val="24"/>
+              </w:rPr>
+              <w:t>Slot[</w:t>
+            </w:r>
+            <w:proofErr w:type="gramEnd"/>
+            <w:r>
+              <w:rPr>
+                <w:bCs/>
+                <w:sz w:val="24"/>
+                <w:szCs w:val="24"/>
+              </w:rPr>
+              <w:t>1]: indica lo slot al quale appartiene la coda.</w:t>
+            </w:r>
+          </w:p>
+          <w:p>
+            <w:pPr>
+              <w:rPr>
+                <w:bCs/>
+                <w:sz w:val="24"/>
+                <w:szCs w:val="24"/>
+              </w:rPr>
+            </w:pPr>
+            <w:r>
+              <w:rPr>
+                <w:bCs/>
+                <w:sz w:val="24"/>
+                <w:szCs w:val="24"/>
+              </w:rPr>
+              <w:t xml:space="preserve">Coda di </w:t>
+            </w:r>
+            <w:proofErr w:type="gramStart"/>
+            <w:r>
+              <w:rPr>
+                <w:bCs/>
+                <w:sz w:val="24"/>
+                <w:szCs w:val="24"/>
+              </w:rPr>
+              <w:t>imbarco[</w:t>
+            </w:r>
+            <w:proofErr w:type="gramEnd"/>
+            <w:r>
+              <w:rPr>
+                <w:bCs/>
+                <w:sz w:val="24"/>
+                <w:szCs w:val="24"/>
+              </w:rPr>
+              <w:t>1]: indica la coda di imbarco associata allo slot.</w:t>
+            </w:r>
+          </w:p>
+        </w:tc>
+      </w:tr>
+      <w:tr>
+        <w:tc>
+          <w:tcPr>
+            <w:tcW w:w="3209" w:type="dxa"/>
+          </w:tcPr>
+          <w:p>
+            <w:pPr>
+              <w:rPr>
+                <w:b/>
+                <w:sz w:val="32"/>
+                <w:szCs w:val="32"/>
+              </w:rPr>
+            </w:pPr>
+            <w:r>
+              <w:rPr>
+                <w:b/>
+                <w:sz w:val="32"/>
+                <w:szCs w:val="32"/>
+              </w:rPr>
+              <w:t>Imbarco passeggeri</w:t>
+            </w:r>
+          </w:p>
+        </w:tc>
+        <w:tc>
+          <w:tcPr>
+            <w:tcW w:w="3209" w:type="dxa"/>
+          </w:tcPr>
+          <w:p>
+            <w:pPr>
+              <w:rPr>
+                <w:bCs/>
+                <w:sz w:val="24"/>
+                <w:szCs w:val="24"/>
+              </w:rPr>
+            </w:pPr>
+            <w:r>
+              <w:rPr>
+                <w:bCs/>
+                <w:sz w:val="24"/>
+                <w:szCs w:val="24"/>
+              </w:rPr>
+              <w:t>esprime l’appartenenza di una</w:t>
+            </w:r>
+            <w:r>
+              <w:rPr>
+                <w:bCs/>
+                <w:sz w:val="24"/>
+                <w:szCs w:val="24"/>
+              </w:rPr>
+              <w:t>/delle</w:t>
+            </w:r>
+            <w:r>
+              <w:rPr>
+                <w:bCs/>
+                <w:sz w:val="24"/>
+                <w:szCs w:val="24"/>
+              </w:rPr>
+              <w:t xml:space="preserve"> coda</w:t>
+            </w:r>
+            <w:r>
+              <w:rPr>
+                <w:bCs/>
+                <w:sz w:val="24"/>
+                <w:szCs w:val="24"/>
+              </w:rPr>
+              <w:t>/e</w:t>
+            </w:r>
+            <w:r>
+              <w:rPr>
+                <w:bCs/>
+                <w:sz w:val="24"/>
+                <w:szCs w:val="24"/>
+              </w:rPr>
+              <w:t xml:space="preserve"> di imbarco ad il suo</w:t>
+            </w:r>
+            <w:r>
+              <w:rPr>
+                <w:bCs/>
+                <w:sz w:val="24"/>
+                <w:szCs w:val="24"/>
+              </w:rPr>
+              <w:t>/loro</w:t>
+            </w:r>
+            <w:r>
+              <w:rPr>
+                <w:bCs/>
+                <w:sz w:val="24"/>
+                <w:szCs w:val="24"/>
+              </w:rPr>
+              <w:t xml:space="preserve"> relativo gat</w:t>
+            </w:r>
+            <w:r>
+              <w:rPr>
+                <w:bCs/>
+                <w:sz w:val="24"/>
+                <w:szCs w:val="24"/>
+              </w:rPr>
+              <w:t>e e viceversa</w:t>
+            </w:r>
+            <w:r>
+              <w:rPr>
+                <w:bCs/>
+                <w:sz w:val="24"/>
+                <w:szCs w:val="24"/>
+              </w:rPr>
+              <w:t xml:space="preserve"> </w:t>
+            </w:r>
+          </w:p>
+        </w:tc>
+        <w:tc>
+          <w:tcPr>
+            <w:tcW w:w="3210" w:type="dxa"/>
+          </w:tcPr>
+          <w:p>
+            <w:pPr>
+              <w:rPr>
+                <w:bCs/>
+                <w:sz w:val="24"/>
+                <w:szCs w:val="24"/>
+              </w:rPr>
+            </w:pPr>
+            <w:r>
+              <w:rPr>
+                <w:bCs/>
+                <w:sz w:val="24"/>
+                <w:szCs w:val="24"/>
+              </w:rPr>
+              <w:t xml:space="preserve">Coda di </w:t>
+            </w:r>
+            <w:proofErr w:type="gramStart"/>
+            <w:r>
+              <w:rPr>
+                <w:bCs/>
+                <w:sz w:val="24"/>
+                <w:szCs w:val="24"/>
+              </w:rPr>
+              <w:t>imbarco[</w:t>
+            </w:r>
+            <w:proofErr w:type="gramEnd"/>
+            <w:r>
+              <w:rPr>
+                <w:bCs/>
+                <w:sz w:val="24"/>
+                <w:szCs w:val="24"/>
+              </w:rPr>
+              <w:t>1..n]: indica una o più code di imbarco associata/e ad un determinato gate.</w:t>
+            </w:r>
+          </w:p>
+          <w:p>
+            <w:pPr>
+              <w:rPr>
+                <w:b/>
+                <w:sz w:val="36"/>
+                <w:szCs w:val="36"/>
+                <w:vertAlign w:val="superscript"/>
+              </w:rPr>
+            </w:pPr>
+            <w:proofErr w:type="gramStart"/>
+            <w:r>
+              <w:rPr>
+                <w:bCs/>
+                <w:sz w:val="24"/>
+                <w:szCs w:val="24"/>
+              </w:rPr>
+              <w:t>Gate[</w:t>
+            </w:r>
+            <w:proofErr w:type="gramEnd"/>
+            <w:r>
+              <w:rPr>
+                <w:bCs/>
+                <w:sz w:val="24"/>
+                <w:szCs w:val="24"/>
+              </w:rPr>
+              <w:t>1]: indica il gate al quale sono associat</w:t>
+            </w:r>
+            <w:r>
+              <w:rPr>
+                <w:bCs/>
+                <w:sz w:val="24"/>
+                <w:szCs w:val="24"/>
+              </w:rPr>
+              <w:t>a/e</w:t>
+            </w:r>
+            <w:r>
+              <w:rPr>
+                <w:bCs/>
+                <w:sz w:val="24"/>
+                <w:szCs w:val="24"/>
+              </w:rPr>
+              <w:t xml:space="preserve"> l</w:t>
+            </w:r>
+            <w:r>
+              <w:rPr>
+                <w:bCs/>
+                <w:sz w:val="24"/>
+                <w:szCs w:val="24"/>
+              </w:rPr>
+              <w:t>a/e</w:t>
+            </w:r>
+            <w:r>
+              <w:rPr>
+                <w:bCs/>
+                <w:sz w:val="24"/>
+                <w:szCs w:val="24"/>
+              </w:rPr>
+              <w:t xml:space="preserve"> cod</w:t>
+            </w:r>
+            <w:r>
+              <w:rPr>
+                <w:bCs/>
+                <w:sz w:val="24"/>
+                <w:szCs w:val="24"/>
+              </w:rPr>
+              <w:t>a/e</w:t>
+            </w:r>
+            <w:r>
+              <w:rPr>
+                <w:bCs/>
+                <w:sz w:val="24"/>
+                <w:szCs w:val="24"/>
+              </w:rPr>
+              <w:t xml:space="preserve"> di imbarco</w:t>
+            </w:r>
+          </w:p>
+        </w:tc>
+      </w:tr>
+      <w:tr>
+        <w:tc>
+          <w:tcPr>
+            <w:tcW w:w="3209" w:type="dxa"/>
+          </w:tcPr>
+          <w:p>
+            <w:pPr>
+              <w:rPr>
+                <w:b/>
+                <w:sz w:val="32"/>
+                <w:szCs w:val="32"/>
+              </w:rPr>
+            </w:pPr>
+            <w:r>
+              <w:rPr>
+                <w:b/>
+                <w:sz w:val="32"/>
+                <w:szCs w:val="32"/>
+              </w:rPr>
+              <w:t xml:space="preserve">Volo </w:t>
+            </w:r>
+          </w:p>
+        </w:tc>
+        <w:tc>
+          <w:tcPr>
+            <w:tcW w:w="3209" w:type="dxa"/>
+          </w:tcPr>
+          <w:p>
+            <w:pPr>
+              <w:rPr>
+                <w:bCs/>
+                <w:sz w:val="24"/>
+                <w:szCs w:val="24"/>
+              </w:rPr>
+            </w:pPr>
+            <w:r>
+              <w:rPr>
+                <w:bCs/>
+                <w:sz w:val="24"/>
+                <w:szCs w:val="24"/>
+              </w:rPr>
+              <w:t>esprime l’appartenenza di una tratta ad il suo relativo gate e viceversa</w:t>
+            </w:r>
+          </w:p>
+        </w:tc>
+        <w:tc>
+          <w:tcPr>
+            <w:tcW w:w="3210" w:type="dxa"/>
+          </w:tcPr>
+          <w:p>
+            <w:pPr>
+              <w:rPr>
+                <w:bCs/>
+                <w:sz w:val="24"/>
+                <w:szCs w:val="24"/>
+              </w:rPr>
+            </w:pPr>
+            <w:proofErr w:type="gramStart"/>
+            <w:r>
+              <w:rPr>
+                <w:bCs/>
+                <w:sz w:val="24"/>
+                <w:szCs w:val="24"/>
+              </w:rPr>
+              <w:t>Gate[</w:t>
+            </w:r>
+            <w:proofErr w:type="gramEnd"/>
+            <w:r>
+              <w:rPr>
+                <w:bCs/>
+                <w:sz w:val="24"/>
+                <w:szCs w:val="24"/>
+              </w:rPr>
+              <w:t>1]: indica il gate associato alla tratta.</w:t>
+            </w:r>
+          </w:p>
+          <w:p>
+            <w:pPr>
+              <w:rPr>
+                <w:b/>
+                <w:sz w:val="36"/>
+                <w:szCs w:val="36"/>
+                <w:vertAlign w:val="superscript"/>
+              </w:rPr>
+            </w:pPr>
+            <w:proofErr w:type="gramStart"/>
+            <w:r>
+              <w:rPr>
+                <w:bCs/>
+                <w:sz w:val="24"/>
+                <w:szCs w:val="24"/>
+              </w:rPr>
+              <w:t>Tratta[</w:t>
+            </w:r>
+            <w:proofErr w:type="gramEnd"/>
+            <w:r>
+              <w:rPr>
+                <w:bCs/>
+                <w:sz w:val="24"/>
+                <w:szCs w:val="24"/>
+              </w:rPr>
+              <w:t>1]: indica la tratta associata al gate</w:t>
+            </w:r>
+          </w:p>
+        </w:tc>
+      </w:tr>
+      <w:tr>
+        <w:tc>
+          <w:tcPr>
+            <w:tcW w:w="3209" w:type="dxa"/>
+          </w:tcPr>
+          <w:p>
+            <w:pPr>
+              <w:rPr>
+                <w:b/>
+                <w:sz w:val="32"/>
+                <w:szCs w:val="32"/>
+              </w:rPr>
+            </w:pPr>
+            <w:r>
+              <w:rPr>
+                <w:b/>
+                <w:sz w:val="32"/>
+                <w:szCs w:val="32"/>
+              </w:rPr>
+              <w:t>Gestione</w:t>
+            </w:r>
+          </w:p>
+        </w:tc>
+        <w:tc>
+          <w:tcPr>
+            <w:tcW w:w="3209" w:type="dxa"/>
+          </w:tcPr>
+          <w:p>
+            <w:pPr>
+              <w:rPr>
+                <w:bCs/>
+                <w:sz w:val="24"/>
+                <w:szCs w:val="24"/>
+              </w:rPr>
+            </w:pPr>
+            <w:r>
+              <w:rPr>
+                <w:bCs/>
+                <w:sz w:val="24"/>
+                <w:szCs w:val="24"/>
+              </w:rPr>
+              <w:t>esprime l</w:t>
+            </w:r>
+            <w:r>
+              <w:rPr>
+                <w:bCs/>
+                <w:sz w:val="24"/>
+                <w:szCs w:val="24"/>
+              </w:rPr>
+              <w:t xml:space="preserve">’eventuale </w:t>
+            </w:r>
+            <w:r>
+              <w:rPr>
+                <w:bCs/>
+                <w:sz w:val="24"/>
+                <w:szCs w:val="24"/>
+              </w:rPr>
+              <w:t xml:space="preserve">appartenenza di una compagnia a </w:t>
+            </w:r>
+            <w:r>
+              <w:rPr>
+                <w:bCs/>
+                <w:sz w:val="24"/>
+                <w:szCs w:val="24"/>
+              </w:rPr>
+              <w:t>una/delle</w:t>
+            </w:r>
+            <w:r>
+              <w:rPr>
+                <w:bCs/>
+                <w:sz w:val="24"/>
+                <w:szCs w:val="24"/>
+              </w:rPr>
+              <w:t xml:space="preserve"> determinata</w:t>
+            </w:r>
+            <w:r>
+              <w:rPr>
+                <w:bCs/>
+                <w:sz w:val="24"/>
+                <w:szCs w:val="24"/>
+              </w:rPr>
+              <w:t>/e</w:t>
+            </w:r>
+            <w:r>
+              <w:rPr>
+                <w:bCs/>
+                <w:sz w:val="24"/>
+                <w:szCs w:val="24"/>
+              </w:rPr>
+              <w:t xml:space="preserve"> tratta</w:t>
+            </w:r>
+            <w:r>
+              <w:rPr>
+                <w:bCs/>
+                <w:sz w:val="24"/>
+                <w:szCs w:val="24"/>
+              </w:rPr>
+              <w:t>/e</w:t>
+            </w:r>
+            <w:r>
+              <w:rPr>
+                <w:bCs/>
+                <w:sz w:val="24"/>
+                <w:szCs w:val="24"/>
+              </w:rPr>
+              <w:t xml:space="preserve"> e viceversa</w:t>
+            </w:r>
+          </w:p>
+        </w:tc>
+        <w:tc>
+          <w:tcPr>
+            <w:tcW w:w="3210" w:type="dxa"/>
+          </w:tcPr>
+          <w:p>
+            <w:pPr>
+              <w:rPr>
+                <w:bCs/>
+                <w:sz w:val="24"/>
+                <w:szCs w:val="24"/>
+              </w:rPr>
+            </w:pPr>
+            <w:proofErr w:type="gramStart"/>
+            <w:r>
+              <w:rPr>
+                <w:bCs/>
+                <w:sz w:val="24"/>
+                <w:szCs w:val="24"/>
+              </w:rPr>
+              <w:t>Tratta[</w:t>
+            </w:r>
+            <w:proofErr w:type="gramEnd"/>
+            <w:r>
+              <w:rPr>
+                <w:bCs/>
+                <w:sz w:val="24"/>
+                <w:szCs w:val="24"/>
+              </w:rPr>
+              <w:t>0..n]: indica la/e tratta/e associata/e ad una compagnia.</w:t>
+            </w:r>
+          </w:p>
+          <w:p>
+            <w:pPr>
+              <w:rPr>
+                <w:bCs/>
+                <w:sz w:val="24"/>
+                <w:szCs w:val="24"/>
+              </w:rPr>
+            </w:pPr>
+            <w:proofErr w:type="gramStart"/>
+            <w:r>
+              <w:rPr>
+                <w:bCs/>
+                <w:sz w:val="24"/>
+                <w:szCs w:val="24"/>
+              </w:rPr>
+              <w:t>Compagnia[</w:t>
+            </w:r>
+            <w:proofErr w:type="gramEnd"/>
+            <w:r>
+              <w:rPr>
+                <w:bCs/>
+                <w:sz w:val="24"/>
+                <w:szCs w:val="24"/>
+              </w:rPr>
+              <w:t>1]: indica la compagnia associata alla/e tratta/e</w:t>
+            </w:r>
+          </w:p>
+        </w:tc>
+      </w:tr>
+      <w:tr>
+        <w:tc>
+          <w:tcPr>
+            <w:tcW w:w="3209" w:type="dxa"/>
+          </w:tcPr>
+          <w:p>
+            <w:pPr>
+              <w:rPr>
+                <w:b/>
+                <w:sz w:val="32"/>
+                <w:szCs w:val="32"/>
+              </w:rPr>
+            </w:pPr>
+            <w:r>
+              <w:rPr>
+                <w:b/>
+                <w:sz w:val="32"/>
+                <w:szCs w:val="32"/>
+              </w:rPr>
+              <w:t xml:space="preserve">Offre </w:t>
+            </w:r>
+          </w:p>
+        </w:tc>
+        <w:tc>
+          <w:tcPr>
+            <w:tcW w:w="3209" w:type="dxa"/>
+          </w:tcPr>
+          <w:p>
+            <w:pPr>
+              <w:rPr>
+                <w:bCs/>
+                <w:sz w:val="24"/>
+                <w:szCs w:val="24"/>
+              </w:rPr>
+            </w:pPr>
+            <w:r>
+              <w:rPr>
+                <w:bCs/>
+                <w:sz w:val="24"/>
+                <w:szCs w:val="24"/>
+              </w:rPr>
+              <w:t xml:space="preserve">esprime </w:t>
+            </w:r>
+            <w:r>
+              <w:rPr>
+                <w:bCs/>
+                <w:sz w:val="24"/>
+                <w:szCs w:val="24"/>
+              </w:rPr>
+              <w:t xml:space="preserve">l’eventuale </w:t>
+            </w:r>
+            <w:r>
+              <w:rPr>
+                <w:bCs/>
+                <w:sz w:val="24"/>
+                <w:szCs w:val="24"/>
+              </w:rPr>
+              <w:t>appartenenza di una compagnia ad un</w:t>
+            </w:r>
+            <w:r>
+              <w:rPr>
+                <w:bCs/>
+                <w:sz w:val="24"/>
+                <w:szCs w:val="24"/>
+              </w:rPr>
+              <w:t>a/delle entità fedeltà e viceversa</w:t>
+            </w:r>
+          </w:p>
+        </w:tc>
+        <w:tc>
+          <w:tcPr>
+            <w:tcW w:w="3210" w:type="dxa"/>
+          </w:tcPr>
+          <w:p>
+            <w:pPr>
+              <w:rPr>
+                <w:bCs/>
+                <w:sz w:val="24"/>
+                <w:szCs w:val="24"/>
+              </w:rPr>
+            </w:pPr>
+            <w:proofErr w:type="gramStart"/>
+            <w:r>
+              <w:rPr>
+                <w:bCs/>
+                <w:sz w:val="24"/>
+                <w:szCs w:val="24"/>
+              </w:rPr>
+              <w:t>Compagnia[</w:t>
+            </w:r>
+            <w:proofErr w:type="gramEnd"/>
+            <w:r>
+              <w:rPr>
+                <w:bCs/>
+                <w:sz w:val="24"/>
+                <w:szCs w:val="24"/>
+              </w:rPr>
+              <w:t>1]: indica la compagnia associata alla/e fedeltà</w:t>
+            </w:r>
+            <w:r>
+              <w:rPr>
+                <w:bCs/>
+                <w:sz w:val="24"/>
+                <w:szCs w:val="24"/>
+              </w:rPr>
+              <w:t>.</w:t>
+            </w:r>
+          </w:p>
+          <w:p>
+            <w:pPr>
+              <w:rPr>
+                <w:bCs/>
+                <w:sz w:val="24"/>
+                <w:szCs w:val="24"/>
+              </w:rPr>
+            </w:pPr>
+            <w:proofErr w:type="gramStart"/>
+            <w:r>
+              <w:rPr>
+                <w:bCs/>
+                <w:sz w:val="24"/>
+                <w:szCs w:val="24"/>
+              </w:rPr>
+              <w:t>Fedeltà[</w:t>
+            </w:r>
+            <w:proofErr w:type="gramEnd"/>
+            <w:r>
+              <w:rPr>
+                <w:bCs/>
+                <w:sz w:val="24"/>
+                <w:szCs w:val="24"/>
+              </w:rPr>
+              <w:t>0..n]: indica la/e eventuali entità fedeltà associate ad una compagnia</w:t>
+            </w:r>
+            <w:r>
+              <w:rPr>
+                <w:bCs/>
+                <w:sz w:val="24"/>
+                <w:szCs w:val="24"/>
+              </w:rPr>
+              <w:t>.</w:t>
+            </w:r>
+          </w:p>
+        </w:tc>
+      </w:tr>
+      <w:tr>
+        <w:trPr>
+          <w:trHeight w:val="3086"/>
+        </w:trPr>
+        <w:tc>
+          <w:tcPr>
+            <w:tcW w:w="3209" w:type="dxa"/>
+          </w:tcPr>
+          <w:p>
+            <w:pPr>
+              <w:rPr>
+                <w:b/>
+                <w:sz w:val="32"/>
+                <w:szCs w:val="32"/>
+              </w:rPr>
+            </w:pPr>
+            <w:r>
+              <w:rPr>
+                <w:b/>
+                <w:sz w:val="32"/>
+                <w:szCs w:val="32"/>
+              </w:rPr>
+              <w:t>Richiede</w:t>
+            </w:r>
+          </w:p>
+        </w:tc>
+        <w:tc>
+          <w:tcPr>
+            <w:tcW w:w="3209" w:type="dxa"/>
+          </w:tcPr>
+          <w:p>
+            <w:pPr>
+              <w:rPr>
+                <w:bCs/>
+                <w:sz w:val="24"/>
+                <w:szCs w:val="24"/>
+              </w:rPr>
+            </w:pPr>
+            <w:r>
+              <w:rPr>
+                <w:bCs/>
+                <w:sz w:val="24"/>
+                <w:szCs w:val="24"/>
+              </w:rPr>
+              <w:t>esprime l’appartenenza di una entità fedeltà ad un determinato cliente</w:t>
+            </w:r>
+          </w:p>
+        </w:tc>
+        <w:tc>
+          <w:tcPr>
+            <w:tcW w:w="3210" w:type="dxa"/>
+          </w:tcPr>
+          <w:p>
+            <w:pPr>
+              <w:rPr>
+                <w:bCs/>
+                <w:sz w:val="24"/>
+                <w:szCs w:val="24"/>
+              </w:rPr>
+            </w:pPr>
+            <w:proofErr w:type="gramStart"/>
+            <w:r>
+              <w:rPr>
+                <w:bCs/>
+                <w:sz w:val="24"/>
+                <w:szCs w:val="24"/>
+              </w:rPr>
+              <w:t>Fedeltà[</w:t>
+            </w:r>
+            <w:proofErr w:type="gramEnd"/>
+            <w:r>
+              <w:rPr>
+                <w:bCs/>
+                <w:sz w:val="24"/>
+                <w:szCs w:val="24"/>
+              </w:rPr>
+              <w:t>1..n]: indica la/e entità fedeltà associate ad un cliente.</w:t>
+            </w:r>
+          </w:p>
+          <w:p>
+            <w:pPr>
+              <w:rPr>
+                <w:b/>
+                <w:sz w:val="36"/>
+                <w:szCs w:val="36"/>
+                <w:vertAlign w:val="superscript"/>
+              </w:rPr>
+            </w:pPr>
+            <w:proofErr w:type="gramStart"/>
+            <w:r>
+              <w:rPr>
+                <w:bCs/>
+                <w:sz w:val="24"/>
+                <w:szCs w:val="24"/>
+              </w:rPr>
+              <w:t>Cliente[</w:t>
+            </w:r>
+            <w:proofErr w:type="gramEnd"/>
+            <w:r>
+              <w:rPr>
+                <w:bCs/>
+                <w:sz w:val="24"/>
+                <w:szCs w:val="24"/>
+              </w:rPr>
+              <w:t>1] indica il clien</w:t>
+            </w:r>
+            <w:r>
+              <w:rPr>
+                <w:bCs/>
+                <w:sz w:val="24"/>
+                <w:szCs w:val="24"/>
+              </w:rPr>
+              <w:t>t</w:t>
+            </w:r>
+            <w:r>
+              <w:rPr>
+                <w:bCs/>
+                <w:sz w:val="24"/>
+                <w:szCs w:val="24"/>
+              </w:rPr>
+              <w:t>e associato ad una/delle entità fedeltà</w:t>
+            </w:r>
+          </w:p>
+        </w:tc>
+      </w:tr>
+    </w:tbl>
+    <w:p>
+      <w:pPr>
+        <w:jc w:val="center"/>
+        <w:rPr>
+          <w:b/>
+          <w:color w:val="4472C4" w:themeColor="accent1"/>
+          <w:sz w:val="72"/>
+          <w:szCs w:val="72"/>
+        </w:rPr>
+      </w:pPr>
+    </w:p>
+    <w:p>
+      <w:pPr>
+        <w:jc w:val="center"/>
+        <w:rPr>
+          <w:b/>
+          <w:color w:val="4472C4" w:themeColor="accent1"/>
+          <w:sz w:val="72"/>
+          <w:szCs w:val="72"/>
+        </w:rPr>
+      </w:pPr>
+    </w:p>
+    <w:p>
+      <w:pPr>
+        <w:jc w:val="center"/>
+        <w:rPr>
+          <w:b/>
+          <w:color w:val="4472C4" w:themeColor="accent1"/>
+          <w:sz w:val="72"/>
+          <w:szCs w:val="72"/>
+        </w:rPr>
+      </w:pPr>
+      <w:r>
+        <w:rPr>
+          <w:b/>
+          <w:color w:val="4472C4" w:themeColor="accent1"/>
+          <w:sz w:val="72"/>
+          <w:szCs w:val="72"/>
+        </w:rPr>
+        <w:lastRenderedPageBreak/>
+        <w:t>Dizionario dei vincoli</w:t>
+      </w:r>
+    </w:p>
+    <w:tbl>
+      <w:tblPr>
+        <w:tblStyle w:val="Grigliatabella"/>
+        <w:tblW w:w="0" w:type="auto"/>
+        <w:tblLook w:val="04A0" w:firstRow="1" w:lastRow="0" w:firstColumn="1" w:lastColumn="0" w:noHBand="0" w:noVBand="1"/>
+      </w:tblPr>
+      <w:tblGrid>
+        <w:gridCol w:w="4814"/>
+        <w:gridCol w:w="4814"/>
+      </w:tblGrid>
+      <w:tr>
+        <w:tc>
+          <w:tcPr>
+            <w:tcW w:w="4814" w:type="dxa"/>
+          </w:tcPr>
+          <w:p>
+            <w:pPr>
+              <w:jc w:val="center"/>
+              <w:rPr>
+                <w:b/>
+                <w:sz w:val="40"/>
+                <w:szCs w:val="40"/>
+              </w:rPr>
+            </w:pPr>
+            <w:r>
+              <w:rPr>
+                <w:b/>
+                <w:sz w:val="40"/>
+                <w:szCs w:val="40"/>
+              </w:rPr>
+              <w:t>Nome del vincolo</w:t>
+            </w:r>
+          </w:p>
+        </w:tc>
+        <w:tc>
+          <w:tcPr>
+            <w:tcW w:w="4814" w:type="dxa"/>
+          </w:tcPr>
+          <w:p>
+            <w:pPr>
+              <w:jc w:val="center"/>
+              <w:rPr>
+                <w:b/>
+                <w:sz w:val="72"/>
+                <w:szCs w:val="72"/>
+                <w:vertAlign w:val="superscript"/>
+              </w:rPr>
+            </w:pPr>
+            <w:r>
+              <w:rPr>
+                <w:b/>
+                <w:sz w:val="72"/>
+                <w:szCs w:val="72"/>
+                <w:vertAlign w:val="superscript"/>
+              </w:rPr>
+              <w:t>Descrizione</w:t>
+            </w:r>
+          </w:p>
+        </w:tc>
+      </w:tr>
+      <w:tr>
+        <w:tc>
+          <w:tcPr>
+            <w:tcW w:w="4814" w:type="dxa"/>
+          </w:tcPr>
+          <w:p>
+            <w:pPr>
+              <w:rPr>
+                <w:b/>
+                <w:sz w:val="32"/>
+                <w:szCs w:val="32"/>
+              </w:rPr>
+            </w:pPr>
+            <w:r>
+              <w:rPr>
+                <w:b/>
+                <w:sz w:val="32"/>
+                <w:szCs w:val="32"/>
+              </w:rPr>
+              <w:t>V</w:t>
+            </w:r>
+            <w:r>
+              <w:rPr>
+                <w:b/>
+                <w:sz w:val="32"/>
+                <w:szCs w:val="32"/>
+              </w:rPr>
+              <w:t>erifica formato e</w:t>
+            </w:r>
+            <w:r>
+              <w:rPr>
+                <w:b/>
+                <w:sz w:val="32"/>
+                <w:szCs w:val="32"/>
+              </w:rPr>
+              <w:t>-</w:t>
+            </w:r>
+            <w:r>
+              <w:rPr>
+                <w:b/>
+                <w:sz w:val="32"/>
+                <w:szCs w:val="32"/>
+              </w:rPr>
+              <w:t>mail</w:t>
+            </w:r>
+          </w:p>
+        </w:tc>
+        <w:tc>
+          <w:tcPr>
+            <w:tcW w:w="4814" w:type="dxa"/>
+          </w:tcPr>
+          <w:p>
+            <w:pPr>
+              <w:rPr>
+                <w:bCs/>
+                <w:sz w:val="24"/>
+                <w:szCs w:val="24"/>
+              </w:rPr>
+            </w:pPr>
+            <w:r>
+              <w:rPr>
+                <w:bCs/>
+                <w:sz w:val="24"/>
+                <w:szCs w:val="24"/>
+              </w:rPr>
+              <w:t>Verifica che il formato dell’e</w:t>
+            </w:r>
+            <w:r>
+              <w:rPr>
+                <w:bCs/>
+                <w:sz w:val="24"/>
+                <w:szCs w:val="24"/>
+              </w:rPr>
+              <w:t>-</w:t>
+            </w:r>
+            <w:r>
+              <w:rPr>
+                <w:bCs/>
+                <w:sz w:val="24"/>
+                <w:szCs w:val="24"/>
+              </w:rPr>
+              <w:t xml:space="preserve">mail sia di tipo: </w:t>
+            </w:r>
+          </w:p>
+          <w:p>
+            <w:pPr>
+              <w:rPr>
+                <w:bCs/>
+                <w:sz w:val="24"/>
+                <w:szCs w:val="24"/>
+              </w:rPr>
+            </w:pPr>
+            <w:r>
+              <w:rPr>
+                <w:bCs/>
+                <w:sz w:val="24"/>
+                <w:szCs w:val="24"/>
+              </w:rPr>
+              <w:t>'[a-z,0-</w:t>
+            </w:r>
+            <w:proofErr w:type="gramStart"/>
+            <w:r>
+              <w:rPr>
+                <w:bCs/>
+                <w:sz w:val="24"/>
+                <w:szCs w:val="24"/>
+              </w:rPr>
+              <w:t>9,_</w:t>
+            </w:r>
+            <w:proofErr w:type="gramEnd"/>
+            <w:r>
+              <w:rPr>
+                <w:bCs/>
+                <w:sz w:val="24"/>
+                <w:szCs w:val="24"/>
+              </w:rPr>
+              <w:t>,-]%@[a-z,0-9,_,-]%.[a-z][a-z]%'</w:t>
+            </w:r>
+          </w:p>
+        </w:tc>
+      </w:tr>
+      <w:tr>
+        <w:tc>
+          <w:tcPr>
+            <w:tcW w:w="4814" w:type="dxa"/>
+          </w:tcPr>
+          <w:p>
+            <w:pPr>
+              <w:rPr>
+                <w:b/>
+                <w:sz w:val="32"/>
+                <w:szCs w:val="32"/>
+              </w:rPr>
+            </w:pPr>
+            <w:r>
+              <w:rPr>
+                <w:b/>
+                <w:sz w:val="32"/>
+                <w:szCs w:val="32"/>
+              </w:rPr>
+              <w:t>Verifica formato nome</w:t>
+            </w:r>
+          </w:p>
+        </w:tc>
+        <w:tc>
+          <w:tcPr>
+            <w:tcW w:w="4814" w:type="dxa"/>
+          </w:tcPr>
+          <w:p>
+            <w:pPr>
+              <w:rPr>
+                <w:bCs/>
+                <w:sz w:val="24"/>
+                <w:szCs w:val="24"/>
+              </w:rPr>
+            </w:pPr>
+            <w:r>
+              <w:rPr>
+                <w:bCs/>
+                <w:sz w:val="24"/>
+                <w:szCs w:val="24"/>
+              </w:rPr>
+              <w:t>V</w:t>
+            </w:r>
+            <w:r>
+              <w:rPr>
+                <w:bCs/>
+                <w:sz w:val="24"/>
+                <w:szCs w:val="24"/>
+              </w:rPr>
+              <w:t xml:space="preserve">erifica </w:t>
+            </w:r>
+            <w:r>
+              <w:rPr>
+                <w:bCs/>
+                <w:sz w:val="24"/>
+                <w:szCs w:val="24"/>
+              </w:rPr>
+              <w:t>che non vi siano caratteri numerici nel nome</w:t>
+            </w:r>
+          </w:p>
+        </w:tc>
+      </w:tr>
+      <w:tr>
+        <w:tc>
+          <w:tcPr>
+            <w:tcW w:w="4814" w:type="dxa"/>
+          </w:tcPr>
+          <w:p>
+            <w:pPr>
+              <w:rPr>
+                <w:b/>
+                <w:sz w:val="72"/>
+                <w:szCs w:val="72"/>
+                <w:vertAlign w:val="superscript"/>
+              </w:rPr>
+            </w:pPr>
+            <w:r>
+              <w:rPr>
+                <w:b/>
+                <w:sz w:val="32"/>
+                <w:szCs w:val="32"/>
+              </w:rPr>
+              <w:t xml:space="preserve">Verifica formato </w:t>
+            </w:r>
+            <w:r>
+              <w:rPr>
+                <w:b/>
+                <w:sz w:val="32"/>
+                <w:szCs w:val="32"/>
+              </w:rPr>
+              <w:t>cognome</w:t>
+            </w:r>
+          </w:p>
+        </w:tc>
+        <w:tc>
+          <w:tcPr>
+            <w:tcW w:w="4814" w:type="dxa"/>
+          </w:tcPr>
+          <w:p>
+            <w:pPr>
+              <w:rPr>
+                <w:b/>
+                <w:sz w:val="72"/>
+                <w:szCs w:val="72"/>
+                <w:vertAlign w:val="superscript"/>
+              </w:rPr>
+            </w:pPr>
+            <w:r>
+              <w:rPr>
+                <w:bCs/>
+                <w:sz w:val="24"/>
+                <w:szCs w:val="24"/>
+              </w:rPr>
+              <w:t>V</w:t>
+            </w:r>
+            <w:r>
+              <w:rPr>
+                <w:bCs/>
+                <w:sz w:val="24"/>
+                <w:szCs w:val="24"/>
+              </w:rPr>
+              <w:t xml:space="preserve">erifica </w:t>
+            </w:r>
+            <w:r>
+              <w:rPr>
+                <w:bCs/>
+                <w:sz w:val="24"/>
+                <w:szCs w:val="24"/>
+              </w:rPr>
+              <w:t xml:space="preserve">che non vi siano caratteri numerici nel </w:t>
+            </w:r>
+            <w:r>
+              <w:rPr>
+                <w:bCs/>
+                <w:sz w:val="24"/>
+                <w:szCs w:val="24"/>
+              </w:rPr>
+              <w:t>cognome</w:t>
+            </w:r>
+          </w:p>
+        </w:tc>
+      </w:tr>
+      <w:tr>
+        <w:tc>
+          <w:tcPr>
+            <w:tcW w:w="4814" w:type="dxa"/>
+          </w:tcPr>
+          <w:p>
+            <w:pPr>
+              <w:rPr>
+                <w:b/>
+                <w:sz w:val="32"/>
+                <w:szCs w:val="32"/>
+              </w:rPr>
+            </w:pPr>
+            <w:r>
+              <w:rPr>
+                <w:b/>
+                <w:sz w:val="32"/>
+                <w:szCs w:val="32"/>
+              </w:rPr>
+              <w:t>Verifica formato codice fiscale</w:t>
+            </w:r>
+          </w:p>
+        </w:tc>
+        <w:tc>
+          <w:tcPr>
+            <w:tcW w:w="4814" w:type="dxa"/>
+          </w:tcPr>
+          <w:p>
+            <w:pPr>
+              <w:rPr>
+                <w:bCs/>
+                <w:sz w:val="24"/>
+                <w:szCs w:val="24"/>
+              </w:rPr>
+            </w:pPr>
+            <w:r>
+              <w:rPr>
+                <w:bCs/>
+                <w:sz w:val="24"/>
+                <w:szCs w:val="24"/>
+              </w:rPr>
+              <w:t>Verifica che il formato del</w:t>
+            </w:r>
+            <w:r>
+              <w:rPr>
+                <w:bCs/>
+                <w:sz w:val="24"/>
+                <w:szCs w:val="24"/>
+              </w:rPr>
+              <w:t xml:space="preserve"> codice fiscale</w:t>
+            </w:r>
+            <w:r>
+              <w:rPr>
+                <w:bCs/>
+                <w:sz w:val="24"/>
+                <w:szCs w:val="24"/>
+              </w:rPr>
+              <w:t xml:space="preserve"> sia di tipo: </w:t>
+            </w:r>
+          </w:p>
+          <w:p>
+            <w:pPr>
+              <w:rPr>
+                <w:bCs/>
+                <w:sz w:val="24"/>
+                <w:szCs w:val="24"/>
+              </w:rPr>
+            </w:pPr>
+            <w:r>
+              <w:rPr>
+                <w:bCs/>
+                <w:sz w:val="24"/>
+                <w:szCs w:val="24"/>
+              </w:rPr>
+              <w:t>'[A-</w:t>
+            </w:r>
+            <w:proofErr w:type="gramStart"/>
+            <w:r>
+              <w:rPr>
+                <w:bCs/>
+                <w:sz w:val="24"/>
+                <w:szCs w:val="24"/>
+              </w:rPr>
+              <w:t>Z][</w:t>
+            </w:r>
+            <w:proofErr w:type="gramEnd"/>
+            <w:r>
+              <w:rPr>
+                <w:bCs/>
+                <w:sz w:val="24"/>
+                <w:szCs w:val="24"/>
+              </w:rPr>
+              <w:t>A-Z][A-Z][A-Z][A-Z][A-Z][0-9][0-9][A-Z][0-9][0-9][A-Z][0-9][0-9][0-9][A-Z]'</w:t>
+            </w:r>
+          </w:p>
+          <w:p>
+            <w:pPr>
+              <w:rPr>
+                <w:bCs/>
+                <w:sz w:val="24"/>
+                <w:szCs w:val="24"/>
+              </w:rPr>
+            </w:pPr>
+          </w:p>
+          <w:p>
+            <w:pPr>
+              <w:rPr>
+                <w:b/>
+                <w:sz w:val="72"/>
+                <w:szCs w:val="72"/>
+                <w:vertAlign w:val="superscript"/>
+              </w:rPr>
+            </w:pPr>
+          </w:p>
+        </w:tc>
+      </w:tr>
+      <w:tr>
+        <w:tc>
+          <w:tcPr>
+            <w:tcW w:w="4814" w:type="dxa"/>
+          </w:tcPr>
+          <w:p>
+            <w:pPr>
+              <w:tabs>
+                <w:tab w:val="left" w:pos="1665"/>
+              </w:tabs>
+              <w:rPr>
+                <w:b/>
+                <w:sz w:val="32"/>
+                <w:szCs w:val="32"/>
+              </w:rPr>
+            </w:pPr>
+            <w:r>
+              <w:rPr>
+                <w:b/>
+                <w:sz w:val="32"/>
+                <w:szCs w:val="32"/>
+              </w:rPr>
+              <w:t xml:space="preserve">Verifica formato </w:t>
+            </w:r>
+            <w:proofErr w:type="spellStart"/>
+            <w:r>
+              <w:rPr>
+                <w:b/>
+                <w:sz w:val="32"/>
+                <w:szCs w:val="32"/>
+              </w:rPr>
+              <w:t>CodIATA</w:t>
+            </w:r>
+            <w:proofErr w:type="spellEnd"/>
+            <w:r>
+              <w:rPr>
+                <w:b/>
+                <w:sz w:val="72"/>
+                <w:szCs w:val="72"/>
+                <w:vertAlign w:val="superscript"/>
+              </w:rPr>
+              <w:tab/>
+            </w:r>
+          </w:p>
+        </w:tc>
+        <w:tc>
+          <w:tcPr>
+            <w:tcW w:w="4814" w:type="dxa"/>
+          </w:tcPr>
+          <w:p>
+            <w:pPr>
+              <w:rPr>
+                <w:b/>
+                <w:sz w:val="72"/>
+                <w:szCs w:val="72"/>
+                <w:vertAlign w:val="superscript"/>
+              </w:rPr>
+            </w:pPr>
+            <w:r>
+              <w:rPr>
+                <w:bCs/>
+                <w:sz w:val="24"/>
+                <w:szCs w:val="24"/>
+              </w:rPr>
+              <w:t>V</w:t>
+            </w:r>
+            <w:r>
+              <w:rPr>
+                <w:bCs/>
+                <w:sz w:val="24"/>
+                <w:szCs w:val="24"/>
+              </w:rPr>
+              <w:t xml:space="preserve">erifica </w:t>
+            </w:r>
+            <w:r>
+              <w:rPr>
+                <w:bCs/>
+                <w:sz w:val="24"/>
+                <w:szCs w:val="24"/>
+              </w:rPr>
+              <w:t xml:space="preserve">che non vi siano caratteri numerici nel </w:t>
+            </w:r>
+            <w:proofErr w:type="spellStart"/>
+            <w:r>
+              <w:rPr>
+                <w:bCs/>
+                <w:sz w:val="24"/>
+                <w:szCs w:val="24"/>
+              </w:rPr>
+              <w:t>CodIATA</w:t>
+            </w:r>
+            <w:proofErr w:type="spellEnd"/>
+          </w:p>
+        </w:tc>
+      </w:tr>
+      <w:tr>
+        <w:tc>
+          <w:tcPr>
+            <w:tcW w:w="4814" w:type="dxa"/>
+          </w:tcPr>
+          <w:p>
+            <w:pPr>
+              <w:tabs>
+                <w:tab w:val="left" w:pos="1665"/>
+              </w:tabs>
+              <w:rPr>
+                <w:b/>
+                <w:sz w:val="32"/>
+                <w:szCs w:val="32"/>
+              </w:rPr>
+            </w:pPr>
+            <w:r>
+              <w:rPr>
+                <w:b/>
+                <w:sz w:val="32"/>
+                <w:szCs w:val="32"/>
+              </w:rPr>
+              <w:t>Verifica formato</w:t>
+            </w:r>
+            <w:r>
+              <w:rPr>
+                <w:b/>
+                <w:sz w:val="32"/>
+                <w:szCs w:val="32"/>
+              </w:rPr>
+              <w:t xml:space="preserve"> Sito web</w:t>
+            </w:r>
+            <w:r>
+              <w:rPr>
+                <w:b/>
+                <w:sz w:val="72"/>
+                <w:szCs w:val="72"/>
+                <w:vertAlign w:val="superscript"/>
+              </w:rPr>
+              <w:tab/>
+            </w:r>
+          </w:p>
+        </w:tc>
+        <w:tc>
+          <w:tcPr>
+            <w:tcW w:w="4814" w:type="dxa"/>
+          </w:tcPr>
+          <w:p>
+            <w:pPr>
+              <w:rPr>
+                <w:bCs/>
+                <w:sz w:val="24"/>
+                <w:szCs w:val="24"/>
+              </w:rPr>
+            </w:pPr>
+            <w:r>
+              <w:rPr>
+                <w:bCs/>
+                <w:sz w:val="24"/>
+                <w:szCs w:val="24"/>
+              </w:rPr>
+              <w:t>Da rivedere</w:t>
+            </w:r>
+          </w:p>
+        </w:tc>
+      </w:tr>
+      <w:tr>
+        <w:tc>
+          <w:tcPr>
+            <w:tcW w:w="4814" w:type="dxa"/>
+          </w:tcPr>
+          <w:p>
+            <w:pPr>
+              <w:rPr>
+                <w:b/>
+                <w:sz w:val="32"/>
+                <w:szCs w:val="32"/>
+              </w:rPr>
+            </w:pPr>
+            <w:r>
+              <w:rPr>
+                <w:b/>
+                <w:sz w:val="32"/>
+                <w:szCs w:val="32"/>
+              </w:rPr>
+              <w:t>Verifica formato scali</w:t>
+            </w:r>
+          </w:p>
+        </w:tc>
+        <w:tc>
+          <w:tcPr>
+            <w:tcW w:w="4814" w:type="dxa"/>
+          </w:tcPr>
+          <w:p>
+            <w:pPr>
+              <w:rPr>
+                <w:b/>
+                <w:sz w:val="72"/>
+                <w:szCs w:val="72"/>
+                <w:vertAlign w:val="superscript"/>
+              </w:rPr>
+            </w:pPr>
+            <w:r>
+              <w:rPr>
+                <w:bCs/>
+                <w:sz w:val="24"/>
+                <w:szCs w:val="24"/>
+              </w:rPr>
+              <w:t>Da rivedere</w:t>
+            </w:r>
+          </w:p>
+        </w:tc>
+      </w:tr>
+      <w:tr>
+        <w:tc>
+          <w:tcPr>
+            <w:tcW w:w="4814" w:type="dxa"/>
+          </w:tcPr>
+          <w:p>
+            <w:pPr>
+              <w:rPr>
+                <w:b/>
+                <w:sz w:val="32"/>
+                <w:szCs w:val="32"/>
+              </w:rPr>
+            </w:pPr>
+            <w:r>
+              <w:rPr>
+                <w:b/>
+                <w:sz w:val="32"/>
+                <w:szCs w:val="32"/>
+              </w:rPr>
+              <w:t xml:space="preserve">Verifica formato </w:t>
+            </w:r>
+            <w:proofErr w:type="spellStart"/>
+            <w:r>
+              <w:rPr>
+                <w:b/>
+                <w:sz w:val="32"/>
+                <w:szCs w:val="32"/>
+              </w:rPr>
+              <w:t>Ngate</w:t>
+            </w:r>
+            <w:proofErr w:type="spellEnd"/>
+          </w:p>
+        </w:tc>
+        <w:tc>
+          <w:tcPr>
+            <w:tcW w:w="4814" w:type="dxa"/>
+          </w:tcPr>
+          <w:p>
+            <w:pPr>
+              <w:rPr>
+                <w:bCs/>
+                <w:sz w:val="24"/>
+                <w:szCs w:val="24"/>
+              </w:rPr>
+            </w:pPr>
+            <w:r>
+              <w:rPr>
+                <w:bCs/>
+                <w:sz w:val="24"/>
+                <w:szCs w:val="24"/>
+              </w:rPr>
+              <w:t xml:space="preserve">Verifica quando inseriamo una riga in Gate l’attributo </w:t>
+            </w:r>
+            <w:proofErr w:type="spellStart"/>
+            <w:r>
+              <w:rPr>
+                <w:bCs/>
+                <w:sz w:val="24"/>
+                <w:szCs w:val="24"/>
+              </w:rPr>
+              <w:t>Ngate</w:t>
+            </w:r>
+            <w:proofErr w:type="spellEnd"/>
+            <w:r>
+              <w:rPr>
+                <w:bCs/>
+                <w:sz w:val="24"/>
+                <w:szCs w:val="24"/>
+              </w:rPr>
+              <w:t xml:space="preserve"> abbia come valore l’</w:t>
+            </w:r>
+            <w:proofErr w:type="spellStart"/>
+            <w:r>
+              <w:rPr>
+                <w:bCs/>
+                <w:sz w:val="24"/>
+                <w:szCs w:val="24"/>
+              </w:rPr>
+              <w:t>Ngate</w:t>
+            </w:r>
+            <w:proofErr w:type="spellEnd"/>
+            <w:r>
+              <w:rPr>
+                <w:bCs/>
+                <w:sz w:val="24"/>
+                <w:szCs w:val="24"/>
+              </w:rPr>
+              <w:t xml:space="preserve"> con </w:t>
+            </w:r>
+            <w:r>
+              <w:rPr>
+                <w:bCs/>
+                <w:sz w:val="24"/>
+                <w:szCs w:val="24"/>
+              </w:rPr>
+              <w:t xml:space="preserve">il </w:t>
+            </w:r>
+            <w:r>
+              <w:rPr>
+                <w:bCs/>
+                <w:sz w:val="24"/>
+                <w:szCs w:val="24"/>
+              </w:rPr>
+              <w:t xml:space="preserve">valore più grande </w:t>
+            </w:r>
+            <w:r>
+              <w:rPr>
+                <w:bCs/>
+                <w:sz w:val="24"/>
+                <w:szCs w:val="24"/>
+              </w:rPr>
+              <w:t xml:space="preserve">finora </w:t>
+            </w:r>
+            <w:r>
+              <w:rPr>
+                <w:bCs/>
+                <w:sz w:val="24"/>
+                <w:szCs w:val="24"/>
+              </w:rPr>
+              <w:t xml:space="preserve">+ 1, se la riga di Gate è la prima ad essere inserita allora </w:t>
+            </w:r>
+            <w:proofErr w:type="spellStart"/>
+            <w:r>
+              <w:rPr>
+                <w:bCs/>
+                <w:sz w:val="24"/>
+                <w:szCs w:val="24"/>
+              </w:rPr>
+              <w:t>Ngate</w:t>
+            </w:r>
+            <w:proofErr w:type="spellEnd"/>
+            <w:r>
+              <w:rPr>
+                <w:bCs/>
+                <w:sz w:val="24"/>
+                <w:szCs w:val="24"/>
+              </w:rPr>
+              <w:t xml:space="preserve"> = 1</w:t>
+            </w:r>
+          </w:p>
+        </w:tc>
+      </w:tr>
+      <w:tr>
+        <w:tc>
+          <w:tcPr>
+            <w:tcW w:w="4814" w:type="dxa"/>
+          </w:tcPr>
+          <w:p>
+            <w:pPr>
+              <w:rPr>
+                <w:b/>
+                <w:sz w:val="32"/>
+                <w:szCs w:val="32"/>
+              </w:rPr>
+            </w:pPr>
+            <w:r>
+              <w:rPr>
+                <w:b/>
+                <w:sz w:val="32"/>
+                <w:szCs w:val="32"/>
+              </w:rPr>
+              <w:t>Verifica formato Tipo di coda</w:t>
+            </w:r>
+          </w:p>
+        </w:tc>
+        <w:tc>
+          <w:tcPr>
+            <w:tcW w:w="4814" w:type="dxa"/>
+          </w:tcPr>
+          <w:p>
+            <w:pPr>
+              <w:rPr>
+                <w:bCs/>
+                <w:sz w:val="24"/>
+                <w:szCs w:val="24"/>
+              </w:rPr>
+            </w:pPr>
+            <w:r>
+              <w:rPr>
+                <w:bCs/>
+                <w:sz w:val="24"/>
+                <w:szCs w:val="24"/>
+              </w:rPr>
+              <w:t xml:space="preserve">Verifica che l’attributo tipo di coda abbia un valore tra i seguenti: famiglie, diversamente abili, </w:t>
+            </w:r>
+            <w:proofErr w:type="spellStart"/>
+            <w:r>
+              <w:rPr>
+                <w:bCs/>
+                <w:sz w:val="24"/>
+                <w:szCs w:val="24"/>
+              </w:rPr>
+              <w:t>priority</w:t>
+            </w:r>
+            <w:proofErr w:type="spellEnd"/>
+            <w:r>
+              <w:rPr>
+                <w:bCs/>
+                <w:sz w:val="24"/>
+                <w:szCs w:val="24"/>
+              </w:rPr>
+              <w:t>, business class, economy.</w:t>
+            </w:r>
+          </w:p>
+        </w:tc>
+      </w:tr>
+    </w:tbl>
     <w:p>
       <w:pPr>
         <w:rPr>
@@ -3134,373 +5776,6 @@
           <w:sz w:val="72"/>
           <w:szCs w:val="72"/>
           <w:vertAlign w:val="superscript"/>
-        </w:rPr>
-      </w:pPr>
-    </w:p>
-    <w:p>
-      <w:pPr>
-        <w:rPr>
-          <w:b/>
-          <w:sz w:val="72"/>
-          <w:szCs w:val="72"/>
-          <w:vertAlign w:val="superscript"/>
-        </w:rPr>
-      </w:pPr>
-    </w:p>
-    <w:p>
-      <w:pPr>
-        <w:rPr>
-          <w:b/>
-          <w:sz w:val="72"/>
-          <w:szCs w:val="72"/>
-          <w:vertAlign w:val="superscript"/>
-        </w:rPr>
-      </w:pPr>
-    </w:p>
-    <w:p>
-      <w:pPr>
-        <w:rPr>
-          <w:b/>
-          <w:sz w:val="72"/>
-          <w:szCs w:val="72"/>
-          <w:vertAlign w:val="superscript"/>
-        </w:rPr>
-      </w:pPr>
-    </w:p>
-    <w:p>
-      <w:pPr>
-        <w:rPr>
-          <w:b/>
-          <w:sz w:val="72"/>
-          <w:szCs w:val="72"/>
-          <w:vertAlign w:val="superscript"/>
-        </w:rPr>
-      </w:pPr>
-    </w:p>
-    <w:p>
-      <w:pPr>
-        <w:jc w:val="center"/>
-        <w:rPr>
-          <w:b/>
-          <w:color w:val="2F5496" w:themeColor="accent1" w:themeShade="BF"/>
-          <w:sz w:val="72"/>
-          <w:szCs w:val="72"/>
-        </w:rPr>
-      </w:pPr>
-      <w:r>
-        <w:rPr>
-          <w:b/>
-          <w:color w:val="2F5496" w:themeColor="accent1" w:themeShade="BF"/>
-          <w:sz w:val="72"/>
-          <w:szCs w:val="72"/>
-        </w:rPr>
-        <w:t>Dizionario dei Vincoli</w:t>
-      </w:r>
-    </w:p>
-    <w:tbl>
-      <w:tblPr>
-        <w:tblStyle w:val="Grigliatabella"/>
-        <w:tblW w:w="0" w:type="auto"/>
-        <w:tblLook w:val="04A0" w:firstRow="1" w:lastRow="0" w:firstColumn="1" w:lastColumn="0" w:noHBand="0" w:noVBand="1"/>
-      </w:tblPr>
-      <w:tblGrid>
-        <w:gridCol w:w="4814"/>
-        <w:gridCol w:w="4814"/>
-      </w:tblGrid>
-      <w:tr>
-        <w:tc>
-          <w:tcPr>
-            <w:tcW w:w="4814" w:type="dxa"/>
-          </w:tcPr>
-          <w:p>
-            <w:pPr>
-              <w:jc w:val="center"/>
-              <w:rPr>
-                <w:b/>
-                <w:sz w:val="40"/>
-                <w:szCs w:val="40"/>
-              </w:rPr>
-            </w:pPr>
-            <w:r>
-              <w:rPr>
-                <w:b/>
-                <w:sz w:val="40"/>
-                <w:szCs w:val="40"/>
-              </w:rPr>
-              <w:t>Nome Vincolo</w:t>
-            </w:r>
-          </w:p>
-        </w:tc>
-        <w:tc>
-          <w:tcPr>
-            <w:tcW w:w="4814" w:type="dxa"/>
-          </w:tcPr>
-          <w:p>
-            <w:pPr>
-              <w:jc w:val="center"/>
-              <w:rPr>
-                <w:b/>
-                <w:sz w:val="40"/>
-                <w:szCs w:val="40"/>
-              </w:rPr>
-            </w:pPr>
-            <w:r>
-              <w:rPr>
-                <w:b/>
-                <w:sz w:val="40"/>
-                <w:szCs w:val="40"/>
-              </w:rPr>
-              <w:t>Descrizione</w:t>
-            </w:r>
-          </w:p>
-        </w:tc>
-      </w:tr>
-      <w:tr>
-        <w:tc>
-          <w:tcPr>
-            <w:tcW w:w="4814" w:type="dxa"/>
-          </w:tcPr>
-          <w:p>
-            <w:pPr>
-              <w:rPr>
-                <w:sz w:val="32"/>
-                <w:szCs w:val="24"/>
-              </w:rPr>
-            </w:pPr>
-            <w:r>
-              <w:rPr>
-                <w:sz w:val="32"/>
-                <w:szCs w:val="24"/>
-              </w:rPr>
-              <w:t xml:space="preserve">Non più di una tratta </w:t>
-            </w:r>
-          </w:p>
-        </w:tc>
-        <w:tc>
-          <w:tcPr>
-            <w:tcW w:w="4814" w:type="dxa"/>
-          </w:tcPr>
-          <w:p>
-            <w:pPr>
-              <w:rPr>
-                <w:sz w:val="24"/>
-                <w:szCs w:val="24"/>
-              </w:rPr>
-            </w:pPr>
-            <w:r>
-              <w:rPr>
-                <w:sz w:val="24"/>
-                <w:szCs w:val="24"/>
-              </w:rPr>
-              <w:t xml:space="preserve">Un gate non deve essere associato a più di una tratta contemporaneamente </w:t>
-            </w:r>
-          </w:p>
-        </w:tc>
-      </w:tr>
-      <w:tr>
-        <w:tc>
-          <w:tcPr>
-            <w:tcW w:w="4814" w:type="dxa"/>
-          </w:tcPr>
-          <w:p>
-            <w:pPr>
-              <w:rPr>
-                <w:sz w:val="32"/>
-                <w:szCs w:val="72"/>
-              </w:rPr>
-            </w:pPr>
-            <w:r>
-              <w:rPr>
-                <w:sz w:val="32"/>
-                <w:szCs w:val="72"/>
-              </w:rPr>
-              <w:t>Tempo occupato</w:t>
-            </w:r>
-          </w:p>
-        </w:tc>
-        <w:tc>
-          <w:tcPr>
-            <w:tcW w:w="4814" w:type="dxa"/>
-          </w:tcPr>
-          <w:p>
-            <w:pPr>
-              <w:rPr>
-                <w:b/>
-                <w:sz w:val="24"/>
-                <w:szCs w:val="24"/>
-              </w:rPr>
-            </w:pPr>
-          </w:p>
-        </w:tc>
-      </w:tr>
-      <w:tr>
-        <w:tc>
-          <w:tcPr>
-            <w:tcW w:w="4814" w:type="dxa"/>
-          </w:tcPr>
-          <w:p>
-            <w:pPr>
-              <w:rPr>
-                <w:b/>
-                <w:color w:val="2F5496" w:themeColor="accent1" w:themeShade="BF"/>
-                <w:sz w:val="72"/>
-                <w:szCs w:val="72"/>
-              </w:rPr>
-            </w:pPr>
-          </w:p>
-        </w:tc>
-        <w:tc>
-          <w:tcPr>
-            <w:tcW w:w="4814" w:type="dxa"/>
-          </w:tcPr>
-          <w:p>
-            <w:pPr>
-              <w:rPr>
-                <w:b/>
-                <w:color w:val="2F5496" w:themeColor="accent1" w:themeShade="BF"/>
-                <w:sz w:val="72"/>
-                <w:szCs w:val="72"/>
-              </w:rPr>
-            </w:pPr>
-          </w:p>
-        </w:tc>
-      </w:tr>
-      <w:tr>
-        <w:tc>
-          <w:tcPr>
-            <w:tcW w:w="4814" w:type="dxa"/>
-          </w:tcPr>
-          <w:p>
-            <w:pPr>
-              <w:rPr>
-                <w:b/>
-                <w:color w:val="2F5496" w:themeColor="accent1" w:themeShade="BF"/>
-                <w:sz w:val="72"/>
-                <w:szCs w:val="72"/>
-              </w:rPr>
-            </w:pPr>
-          </w:p>
-        </w:tc>
-        <w:tc>
-          <w:tcPr>
-            <w:tcW w:w="4814" w:type="dxa"/>
-          </w:tcPr>
-          <w:p>
-            <w:pPr>
-              <w:rPr>
-                <w:b/>
-                <w:color w:val="2F5496" w:themeColor="accent1" w:themeShade="BF"/>
-                <w:sz w:val="72"/>
-                <w:szCs w:val="72"/>
-              </w:rPr>
-            </w:pPr>
-          </w:p>
-        </w:tc>
-      </w:tr>
-      <w:tr>
-        <w:tc>
-          <w:tcPr>
-            <w:tcW w:w="4814" w:type="dxa"/>
-          </w:tcPr>
-          <w:p>
-            <w:pPr>
-              <w:rPr>
-                <w:b/>
-                <w:color w:val="2F5496" w:themeColor="accent1" w:themeShade="BF"/>
-                <w:sz w:val="72"/>
-                <w:szCs w:val="72"/>
-              </w:rPr>
-            </w:pPr>
-          </w:p>
-        </w:tc>
-        <w:tc>
-          <w:tcPr>
-            <w:tcW w:w="4814" w:type="dxa"/>
-          </w:tcPr>
-          <w:p>
-            <w:pPr>
-              <w:rPr>
-                <w:b/>
-                <w:color w:val="2F5496" w:themeColor="accent1" w:themeShade="BF"/>
-                <w:sz w:val="72"/>
-                <w:szCs w:val="72"/>
-              </w:rPr>
-            </w:pPr>
-          </w:p>
-        </w:tc>
-      </w:tr>
-      <w:tr>
-        <w:tc>
-          <w:tcPr>
-            <w:tcW w:w="4814" w:type="dxa"/>
-          </w:tcPr>
-          <w:p>
-            <w:pPr>
-              <w:rPr>
-                <w:b/>
-                <w:color w:val="2F5496" w:themeColor="accent1" w:themeShade="BF"/>
-                <w:sz w:val="72"/>
-                <w:szCs w:val="72"/>
-              </w:rPr>
-            </w:pPr>
-          </w:p>
-        </w:tc>
-        <w:tc>
-          <w:tcPr>
-            <w:tcW w:w="4814" w:type="dxa"/>
-          </w:tcPr>
-          <w:p>
-            <w:pPr>
-              <w:rPr>
-                <w:b/>
-                <w:color w:val="2F5496" w:themeColor="accent1" w:themeShade="BF"/>
-                <w:sz w:val="72"/>
-                <w:szCs w:val="72"/>
-              </w:rPr>
-            </w:pPr>
-          </w:p>
-        </w:tc>
-      </w:tr>
-      <w:tr>
-        <w:tc>
-          <w:tcPr>
-            <w:tcW w:w="4814" w:type="dxa"/>
-          </w:tcPr>
-          <w:p>
-            <w:pPr>
-              <w:rPr>
-                <w:b/>
-                <w:color w:val="2F5496" w:themeColor="accent1" w:themeShade="BF"/>
-                <w:sz w:val="72"/>
-                <w:szCs w:val="72"/>
-              </w:rPr>
-            </w:pPr>
-          </w:p>
-        </w:tc>
-        <w:tc>
-          <w:tcPr>
-            <w:tcW w:w="4814" w:type="dxa"/>
-          </w:tcPr>
-          <w:p>
-            <w:pPr>
-              <w:rPr>
-                <w:b/>
-                <w:color w:val="2F5496" w:themeColor="accent1" w:themeShade="BF"/>
-                <w:sz w:val="72"/>
-                <w:szCs w:val="72"/>
-              </w:rPr>
-            </w:pPr>
-          </w:p>
-        </w:tc>
-      </w:tr>
-    </w:tbl>
-    <w:p>
-      <w:pPr>
-        <w:rPr>
-          <w:b/>
-          <w:color w:val="2F5496" w:themeColor="accent1" w:themeShade="BF"/>
-          <w:sz w:val="72"/>
-          <w:szCs w:val="72"/>
         </w:rPr>
       </w:pPr>
     </w:p>
@@ -3703,6 +5978,7 @@
     <w:lsdException w:name="HTML Sample" w:semiHidden="1" w:unhideWhenUsed="1"/>
     <w:lsdException w:name="HTML Typewriter" w:semiHidden="1" w:unhideWhenUsed="1"/>
     <w:lsdException w:name="HTML Variable" w:semiHidden="1" w:unhideWhenUsed="1"/>
+    <w:lsdException w:name="Normal Table" w:semiHidden="1" w:unhideWhenUsed="1"/>
     <w:lsdException w:name="annotation subject" w:semiHidden="1" w:unhideWhenUsed="1"/>
     <w:lsdException w:name="No List" w:semiHidden="1" w:unhideWhenUsed="1"/>
     <w:lsdException w:name="Outline List 1" w:semiHidden="1" w:unhideWhenUsed="1"/>
@@ -3745,8 +6021,11 @@
     <w:lsdException w:name="Table Contemporary" w:semiHidden="1" w:unhideWhenUsed="1"/>
     <w:lsdException w:name="Table Elegant" w:semiHidden="1" w:unhideWhenUsed="1"/>
     <w:lsdException w:name="Table Professional" w:semiHidden="1" w:unhideWhenUsed="1"/>
+    <w:lsdException w:name="Table Subtle 1" w:semiHidden="1" w:unhideWhenUsed="1"/>
     <w:lsdException w:name="Table Subtle 2" w:semiHidden="1" w:unhideWhenUsed="1"/>
     <w:lsdException w:name="Table Web 1" w:semiHidden="1" w:unhideWhenUsed="1"/>
+    <w:lsdException w:name="Table Web 2" w:semiHidden="1" w:unhideWhenUsed="1"/>
+    <w:lsdException w:name="Table Web 3" w:semiHidden="1" w:unhideWhenUsed="1"/>
     <w:lsdException w:name="Balloon Text" w:semiHidden="1" w:unhideWhenUsed="1"/>
     <w:lsdException w:name="Table Grid" w:uiPriority="39"/>
     <w:lsdException w:name="Table Theme" w:semiHidden="1" w:unhideWhenUsed="1"/>
@@ -4186,7 +6465,6 @@
   <w:style w:type="character" w:default="1" w:styleId="Carpredefinitoparagrafo">
     <w:name w:val="Default Paragraph Font"/>
     <w:uiPriority w:val="1"/>
-    <w:semiHidden/>
     <w:unhideWhenUsed/>
   </w:style>
   <w:style w:type="table" w:default="1" w:styleId="Tabellanormale">
@@ -4663,6 +6941,36 @@
     <w:uiPriority w:val="99"/>
     <w:rsid w:val="00A369C0"/>
   </w:style>
+  <w:style w:type="paragraph" w:styleId="PreformattatoHTML">
+    <w:name w:val="HTML Preformatted"/>
+    <w:basedOn w:val="Normale"/>
+    <w:link w:val="PreformattatoHTMLCarattere"/>
+    <w:uiPriority w:val="99"/>
+    <w:semiHidden/>
+    <w:unhideWhenUsed/>
+    <w:rsid w:val="009046F0"/>
+    <w:pPr>
+      <w:spacing w:after="0" w:line="240" w:lineRule="auto"/>
+    </w:pPr>
+    <w:rPr>
+      <w:rFonts w:ascii="Consolas" w:hAnsi="Consolas"/>
+      <w:sz w:val="20"/>
+      <w:szCs w:val="20"/>
+    </w:rPr>
+  </w:style>
+  <w:style w:type="character" w:customStyle="1" w:styleId="PreformattatoHTMLCarattere">
+    <w:name w:val="Preformattato HTML Carattere"/>
+    <w:basedOn w:val="Carpredefinitoparagrafo"/>
+    <w:link w:val="PreformattatoHTML"/>
+    <w:uiPriority w:val="99"/>
+    <w:semiHidden/>
+    <w:rsid w:val="009046F0"/>
+    <w:rPr>
+      <w:rFonts w:ascii="Consolas" w:hAnsi="Consolas"/>
+      <w:sz w:val="20"/>
+      <w:szCs w:val="20"/>
+    </w:rPr>
+  </w:style>
 </w:styles>
 </file>
 
@@ -4932,7 +7240,7 @@
 </file>
 
 <file path=customXml/itemProps1.xml><?xml version="1.0" encoding="utf-8"?>
-<ds:datastoreItem xmlns:ds="http://schemas.openxmlformats.org/officeDocument/2006/customXml" ds:itemID="{155122B5-DC80-40F2-AB0B-78441183B6F4}">
+<ds:datastoreItem xmlns:ds="http://schemas.openxmlformats.org/officeDocument/2006/customXml" ds:itemID="{F52AA827-2EFC-4365-8E05-1DDE772B9C34}">
   <ds:schemaRefs>
     <ds:schemaRef ds:uri="http://schemas.openxmlformats.org/officeDocument/2006/bibliography"/>
   </ds:schemaRefs>

</xml_diff>

<commit_message>
Aggiunta descrizioni Trigger e Procedure
</commit_message>
<xml_diff>
--- a/Dizionario.docx
+++ b/Dizionario.docx
@@ -1,8 +1,7 @@
 
 <file path=word/document.xml><?xml version="1.0" encoding="utf-8"?>
-<w:document xmlns:wpc="http://schemas.microsoft.com/office/word/2010/wordprocessingCanvas" xmlns:cx="http://schemas.microsoft.com/office/drawing/2014/chartex" xmlns:cx1="http://schemas.microsoft.com/office/drawing/2015/9/8/chartex" xmlns:cx2="http://schemas.microsoft.com/office/drawing/2015/10/21/chartex" xmlns:cx3="http://schemas.microsoft.com/office/drawing/2016/5/9/chartex" xmlns:cx4="http://schemas.microsoft.com/office/drawing/2016/5/10/chartex" xmlns:cx5="http://schemas.microsoft.com/office/drawing/2016/5/11/chartex" xmlns:cx6="http://schemas.microsoft.com/office/drawing/2016/5/12/chartex" xmlns:cx7="http://schemas.microsoft.com/office/drawing/2016/5/13/chartex" xmlns:cx8="http://schemas.microsoft.com/office/drawing/2016/5/14/chartex" xmlns:mc="http://schemas.openxmlformats.org/markup-compatibility/2006" xmlns:aink="http://schemas.microsoft.com/office/drawing/2016/ink" xmlns:am3d="http://schemas.microsoft.com/office/drawing/2017/model3d" xmlns:o="urn:schemas-microsoft-com:office:office" xmlns:r="http://schemas.openxmlformats.org/officeDocument/2006/relationships" xmlns:m="http://schemas.openxmlformats.org/officeDocument/2006/math" xmlns:v="urn:schemas-microsoft-com:vml" xmlns:wp14="http://schemas.microsoft.com/office/word/2010/wordprocessingDrawing" xmlns:wp="http://schemas.openxmlformats.org/drawingml/2006/wordprocessingDrawing" xmlns:w10="urn:schemas-microsoft-com:office:word" xmlns:w="http://schemas.openxmlformats.org/wordprocessingml/2006/main" xmlns:w14="http://schemas.microsoft.com/office/word/2010/wordml" xmlns:w15="http://schemas.microsoft.com/office/word/2012/wordml" xmlns:w16cid="http://schemas.microsoft.com/office/word/2016/wordml/cid" xmlns:w16se="http://schemas.microsoft.com/office/word/2015/wordml/symex" xmlns:wpg="http://schemas.microsoft.com/office/word/2010/wordprocessingGroup" xmlns:wpi="http://schemas.microsoft.com/office/word/2010/wordprocessingInk" xmlns:wne="http://schemas.microsoft.com/office/word/2006/wordml" xmlns:wps="http://schemas.microsoft.com/office/word/2010/wordprocessingShape" mc:Ignorable="w14 w15 w16se w16cid wp14">
+<w:document xmlns:wpc="http://schemas.microsoft.com/office/word/2010/wordprocessingCanvas" xmlns:cx="http://schemas.microsoft.com/office/drawing/2014/chartex" xmlns:cx1="http://schemas.microsoft.com/office/drawing/2015/9/8/chartex" xmlns:cx2="http://schemas.microsoft.com/office/drawing/2015/10/21/chartex" xmlns:cx3="http://schemas.microsoft.com/office/drawing/2016/5/9/chartex" xmlns:cx4="http://schemas.microsoft.com/office/drawing/2016/5/10/chartex" xmlns:cx5="http://schemas.microsoft.com/office/drawing/2016/5/11/chartex" xmlns:cx6="http://schemas.microsoft.com/office/drawing/2016/5/12/chartex" xmlns:cx7="http://schemas.microsoft.com/office/drawing/2016/5/13/chartex" xmlns:cx8="http://schemas.microsoft.com/office/drawing/2016/5/14/chartex" xmlns:mc="http://schemas.openxmlformats.org/markup-compatibility/2006" xmlns:aink="http://schemas.microsoft.com/office/drawing/2016/ink" xmlns:am3d="http://schemas.microsoft.com/office/drawing/2017/model3d" xmlns:o="urn:schemas-microsoft-com:office:office" xmlns:r="http://schemas.openxmlformats.org/officeDocument/2006/relationships" xmlns:m="http://schemas.openxmlformats.org/officeDocument/2006/math" xmlns:v="urn:schemas-microsoft-com:vml" xmlns:wp14="http://schemas.microsoft.com/office/word/2010/wordprocessingDrawing" xmlns:wp="http://schemas.openxmlformats.org/drawingml/2006/wordprocessingDrawing" xmlns:w10="urn:schemas-microsoft-com:office:word" xmlns:w="http://schemas.openxmlformats.org/wordprocessingml/2006/main" xmlns:w14="http://schemas.microsoft.com/office/word/2010/wordml" xmlns:w15="http://schemas.microsoft.com/office/word/2012/wordml" xmlns:w16cex="http://schemas.microsoft.com/office/word/2018/wordml/cex" xmlns:w16cid="http://schemas.microsoft.com/office/word/2016/wordml/cid" xmlns:w16="http://schemas.microsoft.com/office/word/2018/wordml" xmlns:w16se="http://schemas.microsoft.com/office/word/2015/wordml/symex" xmlns:wpg="http://schemas.microsoft.com/office/word/2010/wordprocessingGroup" xmlns:wpi="http://schemas.microsoft.com/office/word/2010/wordprocessingInk" xmlns:wne="http://schemas.microsoft.com/office/word/2006/wordml" xmlns:wps="http://schemas.microsoft.com/office/word/2010/wordprocessingShape" mc:Ignorable="w14 w15 w16se w16cid w16 w16cex wp14">
   <w:body>
-    <w:p/>
     <w:p>
       <w:pPr>
         <w:jc w:val="center"/>
@@ -211,7 +210,6 @@
               <w:t>Tipo di coda(</w:t>
             </w:r>
             <w:proofErr w:type="spellStart"/>
-            <w:proofErr w:type="gramStart"/>
             <w:r>
               <w:rPr>
                 <w:iCs/>
@@ -225,15 +223,7 @@
                 <w:iCs/>
                 <w:sz w:val="24"/>
               </w:rPr>
-              <w:t>[</w:t>
-            </w:r>
-            <w:proofErr w:type="gramEnd"/>
-            <w:r>
-              <w:rPr>
-                <w:iCs/>
-                <w:sz w:val="24"/>
-              </w:rPr>
-              <w:t>40]): tipologia della coda in questione(business, famiglie..)</w:t>
+              <w:t>[40]): tipologia della coda in questione(business, famiglie..)</w:t>
             </w:r>
           </w:p>
         </w:tc>
@@ -1069,7 +1059,6 @@
                 <w:sz w:val="40"/>
                 <w:szCs w:val="40"/>
               </w:rPr>
-              <w:lastRenderedPageBreak/>
               <w:t>Classe</w:t>
             </w:r>
           </w:p>
@@ -1167,6 +1156,7 @@
                 <w:sz w:val="32"/>
                 <w:szCs w:val="32"/>
               </w:rPr>
+              <w:lastRenderedPageBreak/>
               <w:t>Slot</w:t>
             </w:r>
           </w:p>
@@ -1767,7 +1757,6 @@
               <w:t>(</w:t>
             </w:r>
             <w:proofErr w:type="spellStart"/>
-            <w:proofErr w:type="gramStart"/>
             <w:r>
               <w:rPr>
                 <w:sz w:val="24"/>
@@ -1781,15 +1770,7 @@
                 <w:sz w:val="24"/>
                 <w:szCs w:val="24"/>
               </w:rPr>
-              <w:t>[</w:t>
-            </w:r>
-            <w:proofErr w:type="gramEnd"/>
-            <w:r>
-              <w:rPr>
-                <w:sz w:val="24"/>
-                <w:szCs w:val="24"/>
-              </w:rPr>
-              <w:t>10]</w:t>
+              <w:t>[10]</w:t>
             </w:r>
             <w:r>
               <w:rPr>
@@ -2233,7 +2214,6 @@
               <w:t>(</w:t>
             </w:r>
             <w:proofErr w:type="spellStart"/>
-            <w:proofErr w:type="gramStart"/>
             <w:r>
               <w:rPr>
                 <w:sz w:val="24"/>
@@ -2247,15 +2227,7 @@
                 <w:sz w:val="24"/>
                 <w:szCs w:val="24"/>
               </w:rPr>
-              <w:t>[</w:t>
-            </w:r>
-            <w:proofErr w:type="gramEnd"/>
-            <w:r>
-              <w:rPr>
-                <w:sz w:val="24"/>
-                <w:szCs w:val="24"/>
-              </w:rPr>
-              <w:t xml:space="preserve">2]): </w:t>
+              <w:t xml:space="preserve">[2]): </w:t>
             </w:r>
             <w:proofErr w:type="spellStart"/>
             <w:r>
@@ -2710,7 +2682,6 @@
               <w:t>(</w:t>
             </w:r>
             <w:proofErr w:type="spellStart"/>
-            <w:proofErr w:type="gramStart"/>
             <w:r>
               <w:rPr>
                 <w:sz w:val="24"/>
@@ -2722,14 +2693,7 @@
               <w:rPr>
                 <w:sz w:val="24"/>
               </w:rPr>
-              <w:t>[</w:t>
-            </w:r>
-            <w:proofErr w:type="gramEnd"/>
-            <w:r>
-              <w:rPr>
-                <w:sz w:val="24"/>
-              </w:rPr>
-              <w:t xml:space="preserve">2]): </w:t>
+              <w:t xml:space="preserve">[2]): </w:t>
             </w:r>
             <w:proofErr w:type="spellStart"/>
             <w:r>
@@ -2803,7 +2767,6 @@
               <w:t>(</w:t>
             </w:r>
             <w:proofErr w:type="spellStart"/>
-            <w:proofErr w:type="gramStart"/>
             <w:r>
               <w:rPr>
                 <w:sz w:val="24"/>
@@ -2815,14 +2778,7 @@
               <w:rPr>
                 <w:sz w:val="24"/>
               </w:rPr>
-              <w:t>[</w:t>
-            </w:r>
-            <w:proofErr w:type="gramEnd"/>
-            <w:r>
-              <w:rPr>
-                <w:sz w:val="24"/>
-              </w:rPr>
-              <w:t xml:space="preserve">16]): </w:t>
+              <w:t xml:space="preserve">[16]): </w:t>
             </w:r>
             <w:proofErr w:type="spellStart"/>
             <w:r>
@@ -3073,7 +3029,6 @@
               <w:t>(</w:t>
             </w:r>
             <w:proofErr w:type="spellStart"/>
-            <w:proofErr w:type="gramStart"/>
             <w:r>
               <w:rPr>
                 <w:sz w:val="24"/>
@@ -3085,14 +3040,7 @@
               <w:rPr>
                 <w:sz w:val="24"/>
               </w:rPr>
-              <w:t>[</w:t>
-            </w:r>
-            <w:proofErr w:type="gramEnd"/>
-            <w:r>
-              <w:rPr>
-                <w:sz w:val="24"/>
-              </w:rPr>
-              <w:t xml:space="preserve">16]): </w:t>
+              <w:t xml:space="preserve">[16]): </w:t>
             </w:r>
             <w:r>
               <w:t>P</w:t>
@@ -3287,19 +3235,11 @@
                 <w:sz w:val="24"/>
               </w:rPr>
             </w:pPr>
-            <w:proofErr w:type="gramStart"/>
-            <w:r>
-              <w:rPr>
-                <w:sz w:val="24"/>
-              </w:rPr>
-              <w:t>Email</w:t>
-            </w:r>
-            <w:proofErr w:type="gramEnd"/>
-            <w:r>
-              <w:rPr>
-                <w:sz w:val="24"/>
-              </w:rPr>
-              <w:t>(</w:t>
+            <w:r>
+              <w:rPr>
+                <w:sz w:val="24"/>
+              </w:rPr>
+              <w:t>Email(</w:t>
             </w:r>
             <w:r>
               <w:rPr>
@@ -3399,6 +3339,7 @@
                 <w:sz w:val="40"/>
                 <w:szCs w:val="40"/>
               </w:rPr>
+              <w:lastRenderedPageBreak/>
               <w:t>Classe</w:t>
             </w:r>
           </w:p>
@@ -3506,17 +3447,12 @@
               <w:t>(</w:t>
             </w:r>
             <w:proofErr w:type="spellStart"/>
-            <w:proofErr w:type="gramStart"/>
             <w:r>
               <w:t>varchar</w:t>
             </w:r>
             <w:proofErr w:type="spellEnd"/>
             <w:r>
-              <w:t>[</w:t>
-            </w:r>
-            <w:proofErr w:type="gramEnd"/>
-            <w:r>
-              <w:t>10]</w:t>
+              <w:t>[10]</w:t>
             </w:r>
             <w:r>
               <w:t>): Chiave esterna di Tratta</w:t>
@@ -3568,17 +3504,12 @@
               <w:t>(</w:t>
             </w:r>
             <w:proofErr w:type="spellStart"/>
-            <w:proofErr w:type="gramStart"/>
             <w:r>
               <w:t>varchar</w:t>
             </w:r>
             <w:proofErr w:type="spellEnd"/>
             <w:r>
-              <w:t>[</w:t>
-            </w:r>
-            <w:proofErr w:type="gramEnd"/>
-            <w:r>
-              <w:t>16]): Chiave esterna di cliente.</w:t>
+              <w:t>[16]): Chiave esterna di cliente.</w:t>
             </w:r>
           </w:p>
         </w:tc>
@@ -3622,17 +3553,12 @@
               <w:t>Posto(</w:t>
             </w:r>
             <w:proofErr w:type="spellStart"/>
-            <w:proofErr w:type="gramStart"/>
             <w:r>
               <w:t>varchar</w:t>
             </w:r>
             <w:proofErr w:type="spellEnd"/>
             <w:r>
-              <w:t>[</w:t>
-            </w:r>
-            <w:proofErr w:type="gramEnd"/>
-            <w:r>
-              <w:t>3]): numero del posto sull’aereo.</w:t>
+              <w:t>[3]): numero del posto sull’aereo.</w:t>
             </w:r>
           </w:p>
         </w:tc>
@@ -3676,17 +3602,12 @@
               <w:t>Tipo di biglietto(</w:t>
             </w:r>
             <w:proofErr w:type="spellStart"/>
-            <w:proofErr w:type="gramStart"/>
             <w:r>
               <w:t>varchar</w:t>
             </w:r>
             <w:proofErr w:type="spellEnd"/>
             <w:r>
-              <w:t>[</w:t>
-            </w:r>
-            <w:proofErr w:type="gramEnd"/>
-            <w:r>
-              <w:t xml:space="preserve">40]): biglietto economy, business, </w:t>
+              <w:t xml:space="preserve">[40]): biglietto economy, business, </w:t>
             </w:r>
             <w:proofErr w:type="spellStart"/>
             <w:r>
@@ -3743,17 +3664,12 @@
               <w:t>(</w:t>
             </w:r>
             <w:proofErr w:type="spellStart"/>
-            <w:proofErr w:type="gramStart"/>
             <w:r>
               <w:t>varchar</w:t>
             </w:r>
             <w:proofErr w:type="spellEnd"/>
             <w:r>
-              <w:t>[</w:t>
-            </w:r>
-            <w:proofErr w:type="gramEnd"/>
-            <w:r>
-              <w:t>6]): codice identificativo del biglietto.</w:t>
+              <w:t>[6]): codice identificativo del biglietto.</w:t>
             </w:r>
           </w:p>
         </w:tc>
@@ -3944,17 +3860,12 @@
               <w:t>(</w:t>
             </w:r>
             <w:proofErr w:type="spellStart"/>
-            <w:proofErr w:type="gramStart"/>
             <w:r>
               <w:t>varchar</w:t>
             </w:r>
             <w:proofErr w:type="spellEnd"/>
             <w:r>
-              <w:t>[</w:t>
-            </w:r>
-            <w:proofErr w:type="gramEnd"/>
-            <w:r>
-              <w:t xml:space="preserve">2]): </w:t>
+              <w:t xml:space="preserve">[2]): </w:t>
             </w:r>
             <w:proofErr w:type="spellStart"/>
             <w:r>
@@ -4208,7 +4119,6 @@
                 <w:sz w:val="40"/>
                 <w:szCs w:val="40"/>
               </w:rPr>
-              <w:lastRenderedPageBreak/>
               <w:t>Nome</w:t>
             </w:r>
           </w:p>
@@ -4301,7 +4211,16 @@
                 <w:sz w:val="24"/>
                 <w:szCs w:val="24"/>
               </w:rPr>
-              <w:t xml:space="preserve">esprime l’appartenenza di una coda di imbarco ad un determinato slot </w:t>
+              <w:t xml:space="preserve">esprime l’appartenenza di una coda di imbarco ad un </w:t>
+            </w:r>
+            <w:r>
+              <w:rPr>
+                <w:bCs/>
+                <w:sz w:val="24"/>
+                <w:szCs w:val="24"/>
+              </w:rPr>
+              <w:lastRenderedPageBreak/>
+              <w:t xml:space="preserve">determinato slot </w:t>
             </w:r>
             <w:r>
               <w:rPr>
@@ -4333,58 +4252,32 @@
                 <w:szCs w:val="24"/>
               </w:rPr>
             </w:pPr>
-            <w:proofErr w:type="gramStart"/>
-            <w:r>
-              <w:rPr>
-                <w:bCs/>
-                <w:sz w:val="24"/>
-                <w:szCs w:val="24"/>
-              </w:rPr>
-              <w:t>Slot[</w:t>
-            </w:r>
-            <w:proofErr w:type="gramEnd"/>
-            <w:r>
-              <w:rPr>
-                <w:bCs/>
-                <w:sz w:val="24"/>
-                <w:szCs w:val="24"/>
-              </w:rPr>
-              <w:t>1]: indica lo slot al quale appartiene la coda.</w:t>
-            </w:r>
-          </w:p>
-          <w:p>
-            <w:pPr>
-              <w:rPr>
-                <w:bCs/>
-                <w:sz w:val="24"/>
-                <w:szCs w:val="24"/>
-              </w:rPr>
-            </w:pPr>
-            <w:r>
-              <w:rPr>
-                <w:bCs/>
-                <w:sz w:val="24"/>
-                <w:szCs w:val="24"/>
-              </w:rPr>
-              <w:t xml:space="preserve">Coda di </w:t>
-            </w:r>
-            <w:proofErr w:type="gramStart"/>
-            <w:r>
-              <w:rPr>
-                <w:bCs/>
-                <w:sz w:val="24"/>
-                <w:szCs w:val="24"/>
-              </w:rPr>
-              <w:t>imbarco[</w:t>
-            </w:r>
-            <w:proofErr w:type="gramEnd"/>
-            <w:r>
-              <w:rPr>
-                <w:bCs/>
-                <w:sz w:val="24"/>
-                <w:szCs w:val="24"/>
-              </w:rPr>
-              <w:t>1]: indica la coda di imbarco associata allo slot.</w:t>
+            <w:r>
+              <w:rPr>
+                <w:bCs/>
+                <w:sz w:val="24"/>
+                <w:szCs w:val="24"/>
+              </w:rPr>
+              <w:lastRenderedPageBreak/>
+              <w:t>Slot[1]: indica lo slot al quale appartiene la coda.</w:t>
+            </w:r>
+          </w:p>
+          <w:p>
+            <w:pPr>
+              <w:rPr>
+                <w:bCs/>
+                <w:sz w:val="24"/>
+                <w:szCs w:val="24"/>
+              </w:rPr>
+            </w:pPr>
+            <w:r>
+              <w:rPr>
+                <w:bCs/>
+                <w:sz w:val="24"/>
+                <w:szCs w:val="24"/>
+              </w:rPr>
+              <w:lastRenderedPageBreak/>
+              <w:t>Coda di imbarco[1]: indica la coda di imbarco associata allo slot.</w:t>
             </w:r>
           </w:p>
         </w:tc>
@@ -4408,6 +4301,7 @@
                 <w:sz w:val="32"/>
                 <w:szCs w:val="32"/>
               </w:rPr>
+              <w:lastRenderedPageBreak/>
               <w:t>Imbarco passeggeri</w:t>
             </w:r>
           </w:p>
@@ -4516,25 +4410,7 @@
                 <w:sz w:val="24"/>
                 <w:szCs w:val="24"/>
               </w:rPr>
-              <w:t xml:space="preserve">Coda di </w:t>
-            </w:r>
-            <w:proofErr w:type="gramStart"/>
-            <w:r>
-              <w:rPr>
-                <w:bCs/>
-                <w:sz w:val="24"/>
-                <w:szCs w:val="24"/>
-              </w:rPr>
-              <w:t>imbarco[</w:t>
-            </w:r>
-            <w:proofErr w:type="gramEnd"/>
-            <w:r>
-              <w:rPr>
-                <w:bCs/>
-                <w:sz w:val="24"/>
-                <w:szCs w:val="24"/>
-              </w:rPr>
-              <w:t>1..n]: indica una o più code di imbarco associata/e ad un determinato gate.</w:t>
+              <w:t>Coda di imbarco[1..n]: indica una o più code di imbarco associata/e ad un determinato gate.</w:t>
             </w:r>
           </w:p>
           <w:p>
@@ -4546,23 +4422,13 @@
                 <w:vertAlign w:val="superscript"/>
               </w:rPr>
             </w:pPr>
-            <w:proofErr w:type="gramStart"/>
-            <w:r>
-              <w:rPr>
-                <w:bCs/>
-                <w:sz w:val="24"/>
-                <w:szCs w:val="24"/>
-              </w:rPr>
-              <w:t>Gate[</w:t>
-            </w:r>
-            <w:proofErr w:type="gramEnd"/>
-            <w:r>
-              <w:rPr>
-                <w:bCs/>
-                <w:sz w:val="24"/>
-                <w:szCs w:val="24"/>
-              </w:rPr>
-              <w:t>1]: indica il gate al quale sono associat</w:t>
+            <w:r>
+              <w:rPr>
+                <w:bCs/>
+                <w:sz w:val="24"/>
+                <w:szCs w:val="24"/>
+              </w:rPr>
+              <w:t>Gate[1]: indica il gate al quale sono associat</w:t>
             </w:r>
             <w:r>
               <w:rPr>
@@ -4672,23 +4538,13 @@
                 <w:szCs w:val="24"/>
               </w:rPr>
             </w:pPr>
-            <w:proofErr w:type="gramStart"/>
-            <w:r>
-              <w:rPr>
-                <w:bCs/>
-                <w:sz w:val="24"/>
-                <w:szCs w:val="24"/>
-              </w:rPr>
-              <w:t>Gate[</w:t>
-            </w:r>
-            <w:proofErr w:type="gramEnd"/>
-            <w:r>
-              <w:rPr>
-                <w:bCs/>
-                <w:sz w:val="24"/>
-                <w:szCs w:val="24"/>
-              </w:rPr>
-              <w:t>1]: indica il gate associato alla tratta.</w:t>
+            <w:r>
+              <w:rPr>
+                <w:bCs/>
+                <w:sz w:val="24"/>
+                <w:szCs w:val="24"/>
+              </w:rPr>
+              <w:t>Gate[1]: indica il gate associato alla tratta.</w:t>
             </w:r>
           </w:p>
           <w:p>
@@ -4700,23 +4556,13 @@
                 <w:vertAlign w:val="superscript"/>
               </w:rPr>
             </w:pPr>
-            <w:proofErr w:type="gramStart"/>
-            <w:r>
-              <w:rPr>
-                <w:bCs/>
-                <w:sz w:val="24"/>
-                <w:szCs w:val="24"/>
-              </w:rPr>
-              <w:t>Tratta[</w:t>
-            </w:r>
-            <w:proofErr w:type="gramEnd"/>
-            <w:r>
-              <w:rPr>
-                <w:bCs/>
-                <w:sz w:val="24"/>
-                <w:szCs w:val="24"/>
-              </w:rPr>
-              <w:t>1]: indica la tratta associata al gate</w:t>
+            <w:r>
+              <w:rPr>
+                <w:bCs/>
+                <w:sz w:val="24"/>
+                <w:szCs w:val="24"/>
+              </w:rPr>
+              <w:t>Tratta[1]: indica la tratta associata al gate</w:t>
             </w:r>
           </w:p>
         </w:tc>
@@ -4860,50 +4706,30 @@
                 <w:szCs w:val="24"/>
               </w:rPr>
             </w:pPr>
-            <w:proofErr w:type="gramStart"/>
-            <w:r>
-              <w:rPr>
-                <w:bCs/>
-                <w:sz w:val="24"/>
-                <w:szCs w:val="24"/>
-              </w:rPr>
-              <w:t>Tratta[</w:t>
-            </w:r>
-            <w:proofErr w:type="gramEnd"/>
-            <w:r>
-              <w:rPr>
-                <w:bCs/>
-                <w:sz w:val="24"/>
-                <w:szCs w:val="24"/>
-              </w:rPr>
-              <w:t>0..n]: indica la/e tratta/e associata/e ad una compagnia.</w:t>
-            </w:r>
-          </w:p>
-          <w:p>
-            <w:pPr>
-              <w:rPr>
-                <w:bCs/>
-                <w:sz w:val="24"/>
-                <w:szCs w:val="24"/>
-              </w:rPr>
-            </w:pPr>
-            <w:proofErr w:type="gramStart"/>
-            <w:r>
-              <w:rPr>
-                <w:bCs/>
-                <w:sz w:val="24"/>
-                <w:szCs w:val="24"/>
-              </w:rPr>
-              <w:t>Compagnia[</w:t>
-            </w:r>
-            <w:proofErr w:type="gramEnd"/>
-            <w:r>
-              <w:rPr>
-                <w:bCs/>
-                <w:sz w:val="24"/>
-                <w:szCs w:val="24"/>
-              </w:rPr>
-              <w:t>1]: indica la compagnia associata alla/e tratta/e</w:t>
+            <w:r>
+              <w:rPr>
+                <w:bCs/>
+                <w:sz w:val="24"/>
+                <w:szCs w:val="24"/>
+              </w:rPr>
+              <w:t>Tratta[0..n]: indica la/e tratta/e associata/e ad una compagnia.</w:t>
+            </w:r>
+          </w:p>
+          <w:p>
+            <w:pPr>
+              <w:rPr>
+                <w:bCs/>
+                <w:sz w:val="24"/>
+                <w:szCs w:val="24"/>
+              </w:rPr>
+            </w:pPr>
+            <w:r>
+              <w:rPr>
+                <w:bCs/>
+                <w:sz w:val="24"/>
+                <w:szCs w:val="24"/>
+              </w:rPr>
+              <w:t>Compagnia[1]: indica la compagnia associata alla/e tratta/e</w:t>
             </w:r>
           </w:p>
         </w:tc>
@@ -4989,23 +4815,13 @@
                 <w:szCs w:val="24"/>
               </w:rPr>
             </w:pPr>
-            <w:proofErr w:type="gramStart"/>
-            <w:r>
-              <w:rPr>
-                <w:bCs/>
-                <w:sz w:val="24"/>
-                <w:szCs w:val="24"/>
-              </w:rPr>
-              <w:t>Compagnia[</w:t>
-            </w:r>
-            <w:proofErr w:type="gramEnd"/>
-            <w:r>
-              <w:rPr>
-                <w:bCs/>
-                <w:sz w:val="24"/>
-                <w:szCs w:val="24"/>
-              </w:rPr>
-              <w:t>1]: indica la compagnia associata alla/e fedeltà</w:t>
+            <w:r>
+              <w:rPr>
+                <w:bCs/>
+                <w:sz w:val="24"/>
+                <w:szCs w:val="24"/>
+              </w:rPr>
+              <w:t>Compagnia[1]: indica la compagnia associata alla/e fedeltà</w:t>
             </w:r>
             <w:r>
               <w:rPr>
@@ -5024,23 +4840,13 @@
                 <w:szCs w:val="24"/>
               </w:rPr>
             </w:pPr>
-            <w:proofErr w:type="gramStart"/>
-            <w:r>
-              <w:rPr>
-                <w:bCs/>
-                <w:sz w:val="24"/>
-                <w:szCs w:val="24"/>
-              </w:rPr>
-              <w:t>Fedeltà[</w:t>
-            </w:r>
-            <w:proofErr w:type="gramEnd"/>
-            <w:r>
-              <w:rPr>
-                <w:bCs/>
-                <w:sz w:val="24"/>
-                <w:szCs w:val="24"/>
-              </w:rPr>
-              <w:t>0..n]: indica la/e eventuali entità fedeltà associate ad una compagnia</w:t>
+            <w:r>
+              <w:rPr>
+                <w:bCs/>
+                <w:sz w:val="24"/>
+                <w:szCs w:val="24"/>
+              </w:rPr>
+              <w:t>Fedeltà[0..n]: indica la/e eventuali entità fedeltà associate ad una compagnia</w:t>
             </w:r>
             <w:r>
               <w:rPr>
@@ -5113,23 +4919,13 @@
                 <w:szCs w:val="24"/>
               </w:rPr>
             </w:pPr>
-            <w:proofErr w:type="gramStart"/>
-            <w:r>
-              <w:rPr>
-                <w:bCs/>
-                <w:sz w:val="24"/>
-                <w:szCs w:val="24"/>
-              </w:rPr>
-              <w:t>Fedeltà[</w:t>
-            </w:r>
-            <w:proofErr w:type="gramEnd"/>
-            <w:r>
-              <w:rPr>
-                <w:bCs/>
-                <w:sz w:val="24"/>
-                <w:szCs w:val="24"/>
-              </w:rPr>
-              <w:t>1..n]: indica la/e entità fedeltà associate ad un cliente.</w:t>
+            <w:r>
+              <w:rPr>
+                <w:bCs/>
+                <w:sz w:val="24"/>
+                <w:szCs w:val="24"/>
+              </w:rPr>
+              <w:t>Fedeltà[1..n]: indica la/e entità fedeltà associate ad un cliente.</w:t>
             </w:r>
           </w:p>
           <w:p>
@@ -5141,23 +4937,13 @@
                 <w:vertAlign w:val="superscript"/>
               </w:rPr>
             </w:pPr>
-            <w:proofErr w:type="gramStart"/>
-            <w:r>
-              <w:rPr>
-                <w:bCs/>
-                <w:sz w:val="24"/>
-                <w:szCs w:val="24"/>
-              </w:rPr>
-              <w:t>Cliente[</w:t>
-            </w:r>
-            <w:proofErr w:type="gramEnd"/>
-            <w:r>
-              <w:rPr>
-                <w:bCs/>
-                <w:sz w:val="24"/>
-                <w:szCs w:val="24"/>
-              </w:rPr>
-              <w:t>1]</w:t>
+            <w:r>
+              <w:rPr>
+                <w:bCs/>
+                <w:sz w:val="24"/>
+                <w:szCs w:val="24"/>
+              </w:rPr>
+              <w:t>Cliente[1]</w:t>
             </w:r>
             <w:r>
               <w:rPr>
@@ -5262,23 +5048,13 @@
                 <w:szCs w:val="24"/>
               </w:rPr>
             </w:pPr>
-            <w:proofErr w:type="gramStart"/>
-            <w:r>
-              <w:rPr>
-                <w:bCs/>
-                <w:sz w:val="24"/>
-                <w:szCs w:val="24"/>
-              </w:rPr>
-              <w:t>Cliente[</w:t>
-            </w:r>
-            <w:proofErr w:type="gramEnd"/>
-            <w:r>
-              <w:rPr>
-                <w:bCs/>
-                <w:sz w:val="24"/>
-                <w:szCs w:val="24"/>
-              </w:rPr>
-              <w:t>1]: indica il cliente che prenota il biglietto</w:t>
+            <w:r>
+              <w:rPr>
+                <w:bCs/>
+                <w:sz w:val="24"/>
+                <w:szCs w:val="24"/>
+              </w:rPr>
+              <w:t>Cliente[1]: indica il cliente che prenota il biglietto</w:t>
             </w:r>
             <w:r>
               <w:rPr>
@@ -5297,23 +5073,13 @@
                 <w:szCs w:val="24"/>
               </w:rPr>
             </w:pPr>
-            <w:proofErr w:type="gramStart"/>
-            <w:r>
-              <w:rPr>
-                <w:bCs/>
-                <w:sz w:val="24"/>
-                <w:szCs w:val="24"/>
-              </w:rPr>
-              <w:t>Biglietto[</w:t>
-            </w:r>
-            <w:proofErr w:type="gramEnd"/>
-            <w:r>
-              <w:rPr>
-                <w:bCs/>
-                <w:sz w:val="24"/>
-                <w:szCs w:val="24"/>
-              </w:rPr>
-              <w:t>0..n]: indica il/i biglietto/i prenotati</w:t>
+            <w:r>
+              <w:rPr>
+                <w:bCs/>
+                <w:sz w:val="24"/>
+                <w:szCs w:val="24"/>
+              </w:rPr>
+              <w:t>Biglietto[0..n]: indica il/i biglietto/i prenotati</w:t>
             </w:r>
             <w:r>
               <w:rPr>
@@ -5386,23 +5152,13 @@
                 <w:szCs w:val="24"/>
               </w:rPr>
             </w:pPr>
-            <w:proofErr w:type="gramStart"/>
-            <w:r>
-              <w:rPr>
-                <w:bCs/>
-                <w:sz w:val="24"/>
-                <w:szCs w:val="24"/>
-              </w:rPr>
-              <w:t>Biglietto[</w:t>
-            </w:r>
-            <w:proofErr w:type="gramEnd"/>
-            <w:r>
-              <w:rPr>
-                <w:bCs/>
-                <w:sz w:val="24"/>
-                <w:szCs w:val="24"/>
-              </w:rPr>
-              <w:t>0..n]:</w:t>
+            <w:r>
+              <w:rPr>
+                <w:bCs/>
+                <w:sz w:val="24"/>
+                <w:szCs w:val="24"/>
+              </w:rPr>
+              <w:t>Biglietto[0..n]:</w:t>
             </w:r>
             <w:r>
               <w:rPr>
@@ -5421,23 +5177,13 @@
                 <w:szCs w:val="24"/>
               </w:rPr>
             </w:pPr>
-            <w:proofErr w:type="gramStart"/>
-            <w:r>
-              <w:rPr>
-                <w:bCs/>
-                <w:sz w:val="24"/>
-                <w:szCs w:val="24"/>
-              </w:rPr>
-              <w:t>Tratta[</w:t>
-            </w:r>
-            <w:proofErr w:type="gramEnd"/>
-            <w:r>
-              <w:rPr>
-                <w:bCs/>
-                <w:sz w:val="24"/>
-                <w:szCs w:val="24"/>
-              </w:rPr>
-              <w:t>1]:</w:t>
+            <w:r>
+              <w:rPr>
+                <w:bCs/>
+                <w:sz w:val="24"/>
+                <w:szCs w:val="24"/>
+              </w:rPr>
+              <w:t>Tratta[1]:</w:t>
             </w:r>
             <w:r>
               <w:rPr>
@@ -5451,6 +5197,28 @@
         </w:tc>
       </w:tr>
     </w:tbl>
+    <w:p>
+      <w:pPr>
+        <w:jc w:val="center"/>
+        <w:rPr>
+          <w:b/>
+          <w:color w:val="4472C4" w:themeColor="accent1"/>
+          <w:sz w:val="72"/>
+          <w:szCs w:val="72"/>
+        </w:rPr>
+      </w:pPr>
+    </w:p>
+    <w:p>
+      <w:pPr>
+        <w:jc w:val="center"/>
+        <w:rPr>
+          <w:b/>
+          <w:color w:val="4472C4" w:themeColor="accent1"/>
+          <w:sz w:val="72"/>
+          <w:szCs w:val="72"/>
+        </w:rPr>
+      </w:pPr>
+    </w:p>
     <w:p>
       <w:pPr>
         <w:jc w:val="center"/>
@@ -5468,6 +5236,7 @@
           <w:sz w:val="72"/>
           <w:szCs w:val="72"/>
         </w:rPr>
+        <w:lastRenderedPageBreak/>
         <w:t>Dizionario dei vincoli</w:t>
       </w:r>
     </w:p>
@@ -5501,7 +5270,6 @@
                 <w:sz w:val="40"/>
                 <w:szCs w:val="40"/>
               </w:rPr>
-              <w:lastRenderedPageBreak/>
               <w:t>Nome del vincolo</w:t>
             </w:r>
           </w:p>
@@ -5633,25 +5401,7 @@
                 <w:sz w:val="24"/>
                 <w:szCs w:val="24"/>
               </w:rPr>
-              <w:t>'[a-z,0-</w:t>
-            </w:r>
-            <w:proofErr w:type="gramStart"/>
-            <w:r>
-              <w:rPr>
-                <w:bCs/>
-                <w:sz w:val="24"/>
-                <w:szCs w:val="24"/>
-              </w:rPr>
-              <w:t>9,_</w:t>
-            </w:r>
-            <w:proofErr w:type="gramEnd"/>
-            <w:r>
-              <w:rPr>
-                <w:bCs/>
-                <w:sz w:val="24"/>
-                <w:szCs w:val="24"/>
-              </w:rPr>
-              <w:t>,-]%@[a-z,0-9,_,-]%.[a-z][a-z]%'</w:t>
+              <w:t>'[a-z,0-9,_,-]%@[a-z,0-9,_,-]%.[a-z][a-z]%'</w:t>
             </w:r>
           </w:p>
         </w:tc>
@@ -5846,25 +5596,7 @@
                 <w:sz w:val="24"/>
                 <w:szCs w:val="24"/>
               </w:rPr>
-              <w:t>'[A-</w:t>
-            </w:r>
-            <w:proofErr w:type="gramStart"/>
-            <w:r>
-              <w:rPr>
-                <w:bCs/>
-                <w:sz w:val="24"/>
-                <w:szCs w:val="24"/>
-              </w:rPr>
-              <w:t>Z][</w:t>
-            </w:r>
-            <w:proofErr w:type="gramEnd"/>
-            <w:r>
-              <w:rPr>
-                <w:bCs/>
-                <w:sz w:val="24"/>
-                <w:szCs w:val="24"/>
-              </w:rPr>
-              <w:t>A-Z][A-Z][A-Z][A-Z][A-Z][0-9][0-9][A-Z][0-9][0-9][A-Z][0-9][0-9][0-9][A-Z]'</w:t>
+              <w:t>'[A-Z][A-Z][A-Z][A-Z][A-Z][A-Z][0-9][0-9][A-Z][0-9][0-9][A-Z][0-9][0-9][0-9][A-Z]'</w:t>
             </w:r>
           </w:p>
         </w:tc>
@@ -6001,18 +5733,41 @@
             <w:pPr>
               <w:rPr>
                 <w:b/>
-                <w:sz w:val="72"/>
-                <w:szCs w:val="72"/>
-                <w:vertAlign w:val="superscript"/>
-              </w:rPr>
-            </w:pPr>
-            <w:r>
-              <w:rPr>
-                <w:bCs/>
-                <w:sz w:val="24"/>
-                <w:szCs w:val="24"/>
-              </w:rPr>
-              <w:t>Da rivedere</w:t>
+                <w:sz w:val="24"/>
+                <w:szCs w:val="24"/>
+              </w:rPr>
+            </w:pPr>
+            <w:r>
+              <w:rPr>
+                <w:bCs/>
+                <w:sz w:val="24"/>
+                <w:szCs w:val="24"/>
+              </w:rPr>
+              <w:t>V</w:t>
+            </w:r>
+            <w:r>
+              <w:rPr>
+                <w:bCs/>
+                <w:sz w:val="24"/>
+                <w:szCs w:val="24"/>
+              </w:rPr>
+              <w:t xml:space="preserve">erifica </w:t>
+            </w:r>
+            <w:r>
+              <w:rPr>
+                <w:bCs/>
+                <w:sz w:val="24"/>
+                <w:szCs w:val="24"/>
+              </w:rPr>
+              <w:t xml:space="preserve">che non vi siano caratteri numerici nel </w:t>
+            </w:r>
+            <w:r>
+              <w:rPr>
+                <w:bCs/>
+                <w:sz w:val="24"/>
+                <w:szCs w:val="24"/>
+              </w:rPr>
+              <w:t>campo scali.</w:t>
             </w:r>
           </w:p>
         </w:tc>
@@ -6163,15 +5918,7 @@
                 <w:sz w:val="32"/>
                 <w:szCs w:val="32"/>
               </w:rPr>
-              <w:t xml:space="preserve">Aggiornamento N prenotazioni </w:t>
-            </w:r>
-            <w:r>
-              <w:rPr>
-                <w:b/>
-                <w:sz w:val="32"/>
-                <w:szCs w:val="32"/>
-              </w:rPr>
-              <w:t>differenza</w:t>
+              <w:t>Aggiornamento N prenotazioni differenza</w:t>
             </w:r>
           </w:p>
         </w:tc>
@@ -6193,33 +5940,7 @@
                 <w:sz w:val="24"/>
                 <w:szCs w:val="24"/>
               </w:rPr>
-              <w:t>Decrementa</w:t>
-            </w:r>
-            <w:r>
-              <w:rPr>
-                <w:bCs/>
-                <w:sz w:val="24"/>
-                <w:szCs w:val="24"/>
-              </w:rPr>
-              <w:t xml:space="preserve"> il numero di prenotazione di 1 ogni volta che viene </w:t>
-            </w:r>
-            <w:r>
-              <w:rPr>
-                <w:bCs/>
-                <w:sz w:val="24"/>
-                <w:szCs w:val="24"/>
-              </w:rPr>
-              <w:t xml:space="preserve">eliminato </w:t>
-            </w:r>
-            <w:bookmarkStart w:id="0" w:name="_GoBack"/>
-            <w:bookmarkEnd w:id="0"/>
-            <w:r>
-              <w:rPr>
-                <w:bCs/>
-                <w:sz w:val="24"/>
-                <w:szCs w:val="24"/>
-              </w:rPr>
-              <w:t>un biglietto riferito alla relativa tratta.</w:t>
+              <w:t>Decrementa il numero di prenotazione di 1 ogni volta che viene eliminato un biglietto riferito alla relativa tratta.</w:t>
             </w:r>
           </w:p>
         </w:tc>
@@ -6296,25 +6017,7 @@
                 <w:sz w:val="24"/>
                 <w:szCs w:val="24"/>
               </w:rPr>
-              <w:t xml:space="preserve"> sia solo </w:t>
-            </w:r>
-            <w:proofErr w:type="gramStart"/>
-            <w:r>
-              <w:rPr>
-                <w:bCs/>
-                <w:sz w:val="24"/>
-                <w:szCs w:val="24"/>
-              </w:rPr>
-              <w:t>2</w:t>
-            </w:r>
-            <w:proofErr w:type="gramEnd"/>
-            <w:r>
-              <w:rPr>
-                <w:bCs/>
-                <w:sz w:val="24"/>
-                <w:szCs w:val="24"/>
-              </w:rPr>
-              <w:t xml:space="preserve"> lettere.</w:t>
+              <w:t xml:space="preserve"> sia solo 2 lettere.</w:t>
             </w:r>
           </w:p>
         </w:tc>
@@ -6391,25 +6094,7 @@
                 <w:sz w:val="24"/>
                 <w:szCs w:val="24"/>
               </w:rPr>
-              <w:t xml:space="preserve"> inizi con </w:t>
-            </w:r>
-            <w:proofErr w:type="gramStart"/>
-            <w:r>
-              <w:rPr>
-                <w:bCs/>
-                <w:sz w:val="24"/>
-                <w:szCs w:val="24"/>
-              </w:rPr>
-              <w:t>3</w:t>
-            </w:r>
-            <w:proofErr w:type="gramEnd"/>
-            <w:r>
-              <w:rPr>
-                <w:bCs/>
-                <w:sz w:val="24"/>
-                <w:szCs w:val="24"/>
-              </w:rPr>
-              <w:t xml:space="preserve"> lettere.</w:t>
+              <w:t xml:space="preserve"> inizi con 3 lettere.</w:t>
             </w:r>
           </w:p>
         </w:tc>
@@ -6422,6 +6107,878 @@
           <w:sz w:val="72"/>
           <w:szCs w:val="72"/>
           <w:vertAlign w:val="superscript"/>
+        </w:rPr>
+      </w:pPr>
+    </w:p>
+    <w:p>
+      <w:pPr>
+        <w:rPr>
+          <w:b/>
+          <w:sz w:val="72"/>
+          <w:szCs w:val="72"/>
+          <w:vertAlign w:val="superscript"/>
+        </w:rPr>
+      </w:pPr>
+    </w:p>
+    <w:p>
+      <w:pPr>
+        <w:jc w:val="center"/>
+        <w:rPr>
+          <w:rFonts w:ascii="Arial" w:hAnsi="Arial" w:cs="Arial"/>
+          <w:shd w:val="clear" w:color="auto" w:fill="FAF9F8"/>
+        </w:rPr>
+      </w:pPr>
+    </w:p>
+    <w:p>
+      <w:pPr>
+        <w:jc w:val="center"/>
+        <w:rPr>
+          <w:rFonts w:cstheme="minorHAnsi"/>
+          <w:b/>
+          <w:color w:val="4472C4" w:themeColor="accent1"/>
+          <w:sz w:val="52"/>
+          <w:szCs w:val="52"/>
+        </w:rPr>
+      </w:pPr>
+      <w:r>
+        <w:rPr>
+          <w:rFonts w:cstheme="minorHAnsi"/>
+          <w:b/>
+          <w:color w:val="4472C4" w:themeColor="accent1"/>
+          <w:sz w:val="52"/>
+          <w:szCs w:val="52"/>
+        </w:rPr>
+        <w:lastRenderedPageBreak/>
+        <w:t>Schema Logico con descrizione di Trigger</w:t>
+      </w:r>
+    </w:p>
+    <w:p>
+      <w:pPr>
+        <w:jc w:val="center"/>
+        <w:rPr>
+          <w:rFonts w:cstheme="minorHAnsi"/>
+          <w:b/>
+          <w:color w:val="4472C4" w:themeColor="accent1"/>
+          <w:sz w:val="52"/>
+          <w:szCs w:val="52"/>
+        </w:rPr>
+      </w:pPr>
+    </w:p>
+    <w:p>
+      <w:pPr>
+        <w:jc w:val="center"/>
+        <w:rPr>
+          <w:rFonts w:cstheme="minorHAnsi"/>
+          <w:b/>
+          <w:color w:val="000000" w:themeColor="text1"/>
+          <w:sz w:val="40"/>
+          <w:szCs w:val="40"/>
+        </w:rPr>
+      </w:pPr>
+      <w:r>
+        <w:rPr>
+          <w:rFonts w:cstheme="minorHAnsi"/>
+          <w:b/>
+          <w:color w:val="000000" w:themeColor="text1"/>
+          <w:sz w:val="40"/>
+          <w:szCs w:val="40"/>
+        </w:rPr>
+        <w:t>Trigger</w:t>
+      </w:r>
+      <w:r>
+        <w:rPr>
+          <w:rFonts w:cstheme="minorHAnsi"/>
+          <w:b/>
+          <w:color w:val="000000" w:themeColor="text1"/>
+          <w:sz w:val="40"/>
+          <w:szCs w:val="40"/>
+        </w:rPr>
+        <w:t>:</w:t>
+      </w:r>
+    </w:p>
+    <w:tbl>
+      <w:tblPr>
+        <w:tblStyle w:val="Grigliatabella"/>
+        <w:tblW w:w="0" w:type="auto"/>
+        <w:tblLook w:val="04A0" w:firstRow="1" w:lastRow="0" w:firstColumn="1" w:lastColumn="0" w:noHBand="0" w:noVBand="1"/>
+      </w:tblPr>
+      <w:tblGrid>
+        <w:gridCol w:w="9628"/>
+      </w:tblGrid>
+      <w:tr>
+        <w:tc>
+          <w:tcPr>
+            <w:tcW w:w="9628" w:type="dxa"/>
+          </w:tcPr>
+          <w:p>
+            <w:pPr>
+              <w:jc w:val="center"/>
+              <w:rPr>
+                <w:rFonts w:cstheme="minorHAnsi"/>
+                <w:b/>
+                <w:color w:val="000000" w:themeColor="text1"/>
+                <w:sz w:val="32"/>
+                <w:szCs w:val="32"/>
+              </w:rPr>
+            </w:pPr>
+            <w:proofErr w:type="spellStart"/>
+            <w:r>
+              <w:rPr>
+                <w:rFonts w:cstheme="minorHAnsi"/>
+                <w:b/>
+                <w:color w:val="000000" w:themeColor="text1"/>
+                <w:sz w:val="32"/>
+                <w:szCs w:val="32"/>
+              </w:rPr>
+              <w:t>AggiornamentoNprenotazioniSomma</w:t>
+            </w:r>
+            <w:proofErr w:type="spellEnd"/>
+          </w:p>
+          <w:p>
+            <w:pPr>
+              <w:jc w:val="center"/>
+              <w:rPr>
+                <w:rFonts w:cstheme="minorHAnsi"/>
+                <w:b/>
+                <w:color w:val="000000" w:themeColor="text1"/>
+                <w:sz w:val="32"/>
+                <w:szCs w:val="32"/>
+                <w:u w:val="single"/>
+              </w:rPr>
+            </w:pPr>
+          </w:p>
+        </w:tc>
+      </w:tr>
+      <w:tr>
+        <w:tc>
+          <w:tcPr>
+            <w:tcW w:w="9628" w:type="dxa"/>
+          </w:tcPr>
+          <w:p>
+            <w:pPr>
+              <w:jc w:val="center"/>
+              <w:rPr>
+                <w:rFonts w:cstheme="minorHAnsi"/>
+                <w:b/>
+                <w:color w:val="000000" w:themeColor="text1"/>
+                <w:sz w:val="24"/>
+                <w:szCs w:val="24"/>
+              </w:rPr>
+            </w:pPr>
+            <w:r>
+              <w:rPr>
+                <w:rFonts w:cstheme="minorHAnsi"/>
+                <w:b/>
+                <w:color w:val="000000" w:themeColor="text1"/>
+                <w:sz w:val="24"/>
+                <w:szCs w:val="24"/>
+              </w:rPr>
+              <w:t>Il trigger viene azionato ogni volta che viene inserito un biglietto e chiama la procedura</w:t>
+            </w:r>
+            <w:r>
+              <w:rPr>
+                <w:rFonts w:cstheme="minorHAnsi"/>
+                <w:b/>
+                <w:color w:val="000000" w:themeColor="text1"/>
+                <w:sz w:val="24"/>
+                <w:szCs w:val="24"/>
+              </w:rPr>
+              <w:t xml:space="preserve"> </w:t>
+            </w:r>
+            <w:proofErr w:type="spellStart"/>
+            <w:r>
+              <w:rPr>
+                <w:rFonts w:cstheme="minorHAnsi"/>
+                <w:b/>
+                <w:color w:val="000000" w:themeColor="text1"/>
+                <w:sz w:val="24"/>
+                <w:szCs w:val="24"/>
+              </w:rPr>
+              <w:t>SommaNprenotazioni</w:t>
+            </w:r>
+            <w:proofErr w:type="spellEnd"/>
+            <w:r>
+              <w:rPr>
+                <w:rFonts w:cstheme="minorHAnsi"/>
+                <w:b/>
+                <w:color w:val="000000" w:themeColor="text1"/>
+                <w:sz w:val="24"/>
+                <w:szCs w:val="24"/>
+              </w:rPr>
+              <w:t>().</w:t>
+            </w:r>
+          </w:p>
+          <w:p>
+            <w:pPr>
+              <w:jc w:val="center"/>
+              <w:rPr>
+                <w:rFonts w:cstheme="minorHAnsi"/>
+                <w:b/>
+                <w:color w:val="000000" w:themeColor="text1"/>
+                <w:sz w:val="24"/>
+                <w:szCs w:val="24"/>
+              </w:rPr>
+            </w:pPr>
+          </w:p>
+        </w:tc>
+      </w:tr>
+    </w:tbl>
+    <w:p>
+      <w:pPr>
+        <w:jc w:val="center"/>
+        <w:rPr>
+          <w:rFonts w:cstheme="minorHAnsi"/>
+          <w:b/>
+          <w:color w:val="000000" w:themeColor="text1"/>
+          <w:sz w:val="40"/>
+          <w:szCs w:val="40"/>
+          <w:u w:val="single"/>
+        </w:rPr>
+      </w:pPr>
+    </w:p>
+    <w:tbl>
+      <w:tblPr>
+        <w:tblStyle w:val="Grigliatabella"/>
+        <w:tblW w:w="0" w:type="auto"/>
+        <w:tblLook w:val="04A0" w:firstRow="1" w:lastRow="0" w:firstColumn="1" w:lastColumn="0" w:noHBand="0" w:noVBand="1"/>
+      </w:tblPr>
+      <w:tblGrid>
+        <w:gridCol w:w="9628"/>
+      </w:tblGrid>
+      <w:tr>
+        <w:tc>
+          <w:tcPr>
+            <w:tcW w:w="9628" w:type="dxa"/>
+          </w:tcPr>
+          <w:p>
+            <w:pPr>
+              <w:jc w:val="center"/>
+              <w:rPr>
+                <w:rFonts w:cstheme="minorHAnsi"/>
+                <w:b/>
+                <w:color w:val="000000" w:themeColor="text1"/>
+                <w:sz w:val="32"/>
+                <w:szCs w:val="32"/>
+              </w:rPr>
+            </w:pPr>
+            <w:proofErr w:type="spellStart"/>
+            <w:r>
+              <w:rPr>
+                <w:rFonts w:cstheme="minorHAnsi"/>
+                <w:b/>
+                <w:color w:val="000000" w:themeColor="text1"/>
+                <w:sz w:val="32"/>
+                <w:szCs w:val="32"/>
+              </w:rPr>
+              <w:t>AggiornamentoNprenotazioniDifferenza</w:t>
+            </w:r>
+            <w:proofErr w:type="spellEnd"/>
+          </w:p>
+          <w:p>
+            <w:pPr>
+              <w:jc w:val="center"/>
+              <w:rPr>
+                <w:rFonts w:cstheme="minorHAnsi"/>
+                <w:b/>
+                <w:color w:val="000000" w:themeColor="text1"/>
+                <w:sz w:val="32"/>
+                <w:szCs w:val="32"/>
+              </w:rPr>
+            </w:pPr>
+          </w:p>
+        </w:tc>
+      </w:tr>
+      <w:tr>
+        <w:tc>
+          <w:tcPr>
+            <w:tcW w:w="9628" w:type="dxa"/>
+          </w:tcPr>
+          <w:p>
+            <w:pPr>
+              <w:jc w:val="center"/>
+              <w:rPr>
+                <w:rFonts w:cstheme="minorHAnsi"/>
+                <w:b/>
+                <w:color w:val="000000" w:themeColor="text1"/>
+                <w:sz w:val="24"/>
+                <w:szCs w:val="24"/>
+              </w:rPr>
+            </w:pPr>
+            <w:r>
+              <w:rPr>
+                <w:rFonts w:cstheme="minorHAnsi"/>
+                <w:b/>
+                <w:color w:val="000000" w:themeColor="text1"/>
+                <w:sz w:val="24"/>
+                <w:szCs w:val="24"/>
+              </w:rPr>
+              <w:t xml:space="preserve">Il trigger viene azionato ogni volta che viene </w:t>
+            </w:r>
+            <w:r>
+              <w:rPr>
+                <w:rFonts w:cstheme="minorHAnsi"/>
+                <w:b/>
+                <w:color w:val="000000" w:themeColor="text1"/>
+                <w:sz w:val="24"/>
+                <w:szCs w:val="24"/>
+              </w:rPr>
+              <w:t>eliminato</w:t>
+            </w:r>
+            <w:r>
+              <w:rPr>
+                <w:rFonts w:cstheme="minorHAnsi"/>
+                <w:b/>
+                <w:color w:val="000000" w:themeColor="text1"/>
+                <w:sz w:val="24"/>
+                <w:szCs w:val="24"/>
+              </w:rPr>
+              <w:t xml:space="preserve"> un biglietto e chiama la procedura</w:t>
+            </w:r>
+            <w:r>
+              <w:rPr>
+                <w:rFonts w:cstheme="minorHAnsi"/>
+                <w:b/>
+                <w:color w:val="000000" w:themeColor="text1"/>
+                <w:sz w:val="24"/>
+                <w:szCs w:val="24"/>
+              </w:rPr>
+              <w:t xml:space="preserve"> </w:t>
+            </w:r>
+            <w:proofErr w:type="spellStart"/>
+            <w:r>
+              <w:rPr>
+                <w:rFonts w:cstheme="minorHAnsi"/>
+                <w:b/>
+                <w:color w:val="000000" w:themeColor="text1"/>
+                <w:sz w:val="24"/>
+                <w:szCs w:val="24"/>
+              </w:rPr>
+              <w:t>DifferenzaNprenotazioni</w:t>
+            </w:r>
+            <w:proofErr w:type="spellEnd"/>
+            <w:r>
+              <w:rPr>
+                <w:rFonts w:cstheme="minorHAnsi"/>
+                <w:b/>
+                <w:color w:val="000000" w:themeColor="text1"/>
+                <w:sz w:val="24"/>
+                <w:szCs w:val="24"/>
+              </w:rPr>
+              <w:t>().</w:t>
+            </w:r>
+          </w:p>
+          <w:p>
+            <w:pPr>
+              <w:jc w:val="center"/>
+              <w:rPr>
+                <w:rFonts w:cstheme="minorHAnsi"/>
+                <w:b/>
+                <w:color w:val="000000" w:themeColor="text1"/>
+                <w:sz w:val="24"/>
+                <w:szCs w:val="24"/>
+              </w:rPr>
+            </w:pPr>
+          </w:p>
+        </w:tc>
+      </w:tr>
+    </w:tbl>
+    <w:p>
+      <w:pPr>
+        <w:jc w:val="center"/>
+        <w:rPr>
+          <w:rFonts w:cstheme="minorHAnsi"/>
+          <w:b/>
+          <w:color w:val="000000" w:themeColor="text1"/>
+          <w:sz w:val="40"/>
+          <w:szCs w:val="40"/>
+          <w:u w:val="single"/>
+        </w:rPr>
+      </w:pPr>
+    </w:p>
+    <w:p>
+      <w:pPr>
+        <w:jc w:val="center"/>
+        <w:rPr>
+          <w:rFonts w:cstheme="minorHAnsi"/>
+          <w:b/>
+          <w:color w:val="000000" w:themeColor="text1"/>
+          <w:sz w:val="40"/>
+          <w:szCs w:val="40"/>
+        </w:rPr>
+      </w:pPr>
+      <w:r>
+        <w:rPr>
+          <w:rFonts w:cstheme="minorHAnsi"/>
+          <w:b/>
+          <w:color w:val="000000" w:themeColor="text1"/>
+          <w:sz w:val="40"/>
+          <w:szCs w:val="40"/>
+        </w:rPr>
+        <w:t>Procedure</w:t>
+      </w:r>
+      <w:r>
+        <w:rPr>
+          <w:rFonts w:cstheme="minorHAnsi"/>
+          <w:b/>
+          <w:color w:val="000000" w:themeColor="text1"/>
+          <w:sz w:val="40"/>
+          <w:szCs w:val="40"/>
+        </w:rPr>
+        <w:t>:</w:t>
+      </w:r>
+    </w:p>
+    <w:tbl>
+      <w:tblPr>
+        <w:tblStyle w:val="Grigliatabella"/>
+        <w:tblW w:w="0" w:type="auto"/>
+        <w:tblLook w:val="04A0" w:firstRow="1" w:lastRow="0" w:firstColumn="1" w:lastColumn="0" w:noHBand="0" w:noVBand="1"/>
+      </w:tblPr>
+      <w:tblGrid>
+        <w:gridCol w:w="9628"/>
+      </w:tblGrid>
+      <w:tr>
+        <w:tc>
+          <w:tcPr>
+            <w:tcW w:w="9628" w:type="dxa"/>
+          </w:tcPr>
+          <w:p>
+            <w:pPr>
+              <w:jc w:val="center"/>
+              <w:rPr>
+                <w:rFonts w:cstheme="minorHAnsi"/>
+                <w:b/>
+                <w:color w:val="000000" w:themeColor="text1"/>
+                <w:sz w:val="32"/>
+                <w:szCs w:val="32"/>
+                <w:u w:val="single"/>
+              </w:rPr>
+            </w:pPr>
+            <w:proofErr w:type="spellStart"/>
+            <w:r>
+              <w:rPr>
+                <w:rFonts w:cstheme="minorHAnsi"/>
+                <w:b/>
+                <w:color w:val="000000" w:themeColor="text1"/>
+                <w:sz w:val="32"/>
+                <w:szCs w:val="32"/>
+              </w:rPr>
+              <w:t>SommaNprenotazioni</w:t>
+            </w:r>
+            <w:proofErr w:type="spellEnd"/>
+            <w:r>
+              <w:rPr>
+                <w:rFonts w:cstheme="minorHAnsi"/>
+                <w:b/>
+                <w:color w:val="000000" w:themeColor="text1"/>
+                <w:sz w:val="32"/>
+                <w:szCs w:val="32"/>
+              </w:rPr>
+              <w:t>()</w:t>
+            </w:r>
+          </w:p>
+        </w:tc>
+      </w:tr>
+      <w:tr>
+        <w:tc>
+          <w:tcPr>
+            <w:tcW w:w="9628" w:type="dxa"/>
+          </w:tcPr>
+          <w:p>
+            <w:pPr>
+              <w:jc w:val="center"/>
+              <w:rPr>
+                <w:rFonts w:cstheme="minorHAnsi"/>
+                <w:b/>
+                <w:color w:val="000000" w:themeColor="text1"/>
+                <w:sz w:val="24"/>
+                <w:szCs w:val="24"/>
+              </w:rPr>
+            </w:pPr>
+            <w:r>
+              <w:rPr>
+                <w:rFonts w:cstheme="minorHAnsi"/>
+                <w:b/>
+                <w:color w:val="000000" w:themeColor="text1"/>
+                <w:sz w:val="24"/>
+                <w:szCs w:val="24"/>
+              </w:rPr>
+              <w:t xml:space="preserve">La procedura incrementa di uno la Tratta </w:t>
+            </w:r>
+            <w:r>
+              <w:rPr>
+                <w:rFonts w:cstheme="minorHAnsi"/>
+                <w:b/>
+                <w:color w:val="000000" w:themeColor="text1"/>
+                <w:sz w:val="24"/>
+                <w:szCs w:val="24"/>
+              </w:rPr>
+              <w:t>relativa al</w:t>
+            </w:r>
+            <w:r>
+              <w:rPr>
+                <w:rFonts w:cstheme="minorHAnsi"/>
+                <w:b/>
+                <w:color w:val="000000" w:themeColor="text1"/>
+                <w:sz w:val="24"/>
+                <w:szCs w:val="24"/>
+              </w:rPr>
+              <w:t xml:space="preserve"> </w:t>
+            </w:r>
+            <w:r>
+              <w:rPr>
+                <w:rFonts w:cstheme="minorHAnsi"/>
+                <w:b/>
+                <w:color w:val="000000" w:themeColor="text1"/>
+                <w:sz w:val="24"/>
+                <w:szCs w:val="24"/>
+              </w:rPr>
+              <w:t xml:space="preserve">nuovo </w:t>
+            </w:r>
+            <w:r>
+              <w:rPr>
+                <w:rFonts w:cstheme="minorHAnsi"/>
+                <w:b/>
+                <w:color w:val="000000" w:themeColor="text1"/>
+                <w:sz w:val="24"/>
+                <w:szCs w:val="24"/>
+              </w:rPr>
+              <w:t>biglietto</w:t>
+            </w:r>
+            <w:r>
+              <w:rPr>
+                <w:rFonts w:cstheme="minorHAnsi"/>
+                <w:b/>
+                <w:color w:val="000000" w:themeColor="text1"/>
+                <w:sz w:val="24"/>
+                <w:szCs w:val="24"/>
+              </w:rPr>
+              <w:t xml:space="preserve"> inserito che ha</w:t>
+            </w:r>
+            <w:r>
+              <w:rPr>
+                <w:rFonts w:cstheme="minorHAnsi"/>
+                <w:b/>
+                <w:color w:val="000000" w:themeColor="text1"/>
+                <w:sz w:val="24"/>
+                <w:szCs w:val="24"/>
+              </w:rPr>
+              <w:t xml:space="preserve"> azionato </w:t>
+            </w:r>
+            <w:r>
+              <w:rPr>
+                <w:rFonts w:cstheme="minorHAnsi"/>
+                <w:b/>
+                <w:color w:val="000000" w:themeColor="text1"/>
+                <w:sz w:val="24"/>
+                <w:szCs w:val="24"/>
+              </w:rPr>
+              <w:t>il</w:t>
+            </w:r>
+            <w:r>
+              <w:rPr>
+                <w:rFonts w:cstheme="minorHAnsi"/>
+                <w:b/>
+                <w:color w:val="000000" w:themeColor="text1"/>
+                <w:sz w:val="24"/>
+                <w:szCs w:val="24"/>
+              </w:rPr>
+              <w:t xml:space="preserve"> trigger </w:t>
+            </w:r>
+            <w:proofErr w:type="spellStart"/>
+            <w:r>
+              <w:rPr>
+                <w:rFonts w:cstheme="minorHAnsi"/>
+                <w:b/>
+                <w:color w:val="000000" w:themeColor="text1"/>
+                <w:sz w:val="24"/>
+                <w:szCs w:val="24"/>
+              </w:rPr>
+              <w:t>AggiornamentoNprenotazioniSomma</w:t>
+            </w:r>
+            <w:proofErr w:type="spellEnd"/>
+            <w:r>
+              <w:rPr>
+                <w:rFonts w:cstheme="minorHAnsi"/>
+                <w:b/>
+                <w:color w:val="000000" w:themeColor="text1"/>
+                <w:sz w:val="24"/>
+                <w:szCs w:val="24"/>
+              </w:rPr>
+              <w:t>.</w:t>
+            </w:r>
+          </w:p>
+          <w:p>
+            <w:pPr>
+              <w:jc w:val="center"/>
+              <w:rPr>
+                <w:rFonts w:cstheme="minorHAnsi"/>
+                <w:b/>
+                <w:color w:val="000000" w:themeColor="text1"/>
+                <w:sz w:val="24"/>
+                <w:szCs w:val="24"/>
+              </w:rPr>
+            </w:pPr>
+          </w:p>
+        </w:tc>
+      </w:tr>
+    </w:tbl>
+    <w:p>
+      <w:pPr>
+        <w:jc w:val="center"/>
+        <w:rPr>
+          <w:rFonts w:cstheme="minorHAnsi"/>
+          <w:b/>
+          <w:color w:val="000000" w:themeColor="text1"/>
+          <w:sz w:val="40"/>
+          <w:szCs w:val="40"/>
+          <w:u w:val="single"/>
+        </w:rPr>
+      </w:pPr>
+    </w:p>
+    <w:tbl>
+      <w:tblPr>
+        <w:tblStyle w:val="Grigliatabella"/>
+        <w:tblW w:w="0" w:type="auto"/>
+        <w:tblLook w:val="04A0" w:firstRow="1" w:lastRow="0" w:firstColumn="1" w:lastColumn="0" w:noHBand="0" w:noVBand="1"/>
+      </w:tblPr>
+      <w:tblGrid>
+        <w:gridCol w:w="9628"/>
+      </w:tblGrid>
+      <w:tr>
+        <w:tc>
+          <w:tcPr>
+            <w:tcW w:w="9628" w:type="dxa"/>
+          </w:tcPr>
+          <w:p>
+            <w:pPr>
+              <w:jc w:val="center"/>
+              <w:rPr>
+                <w:rFonts w:cstheme="minorHAnsi"/>
+                <w:b/>
+                <w:color w:val="000000" w:themeColor="text1"/>
+                <w:sz w:val="32"/>
+                <w:szCs w:val="32"/>
+                <w:u w:val="single"/>
+              </w:rPr>
+            </w:pPr>
+            <w:proofErr w:type="spellStart"/>
+            <w:r>
+              <w:rPr>
+                <w:rFonts w:cstheme="minorHAnsi"/>
+                <w:b/>
+                <w:color w:val="000000" w:themeColor="text1"/>
+                <w:sz w:val="32"/>
+                <w:szCs w:val="32"/>
+              </w:rPr>
+              <w:t>DifferenzaNprenotazioni</w:t>
+            </w:r>
+            <w:proofErr w:type="spellEnd"/>
+            <w:r>
+              <w:rPr>
+                <w:rFonts w:cstheme="minorHAnsi"/>
+                <w:b/>
+                <w:color w:val="000000" w:themeColor="text1"/>
+                <w:sz w:val="32"/>
+                <w:szCs w:val="32"/>
+              </w:rPr>
+              <w:t xml:space="preserve"> </w:t>
+            </w:r>
+            <w:r>
+              <w:rPr>
+                <w:rFonts w:cstheme="minorHAnsi"/>
+                <w:b/>
+                <w:color w:val="000000" w:themeColor="text1"/>
+                <w:sz w:val="32"/>
+                <w:szCs w:val="32"/>
+              </w:rPr>
+              <w:t>()</w:t>
+            </w:r>
+          </w:p>
+        </w:tc>
+      </w:tr>
+      <w:tr>
+        <w:tc>
+          <w:tcPr>
+            <w:tcW w:w="9628" w:type="dxa"/>
+          </w:tcPr>
+          <w:p>
+            <w:pPr>
+              <w:jc w:val="center"/>
+              <w:rPr>
+                <w:rFonts w:cstheme="minorHAnsi"/>
+                <w:b/>
+                <w:color w:val="000000" w:themeColor="text1"/>
+                <w:sz w:val="24"/>
+                <w:szCs w:val="24"/>
+              </w:rPr>
+            </w:pPr>
+            <w:r>
+              <w:rPr>
+                <w:rFonts w:cstheme="minorHAnsi"/>
+                <w:b/>
+                <w:color w:val="000000" w:themeColor="text1"/>
+                <w:sz w:val="24"/>
+                <w:szCs w:val="24"/>
+              </w:rPr>
+              <w:t xml:space="preserve">La procedura </w:t>
+            </w:r>
+            <w:r>
+              <w:rPr>
+                <w:rFonts w:cstheme="minorHAnsi"/>
+                <w:b/>
+                <w:color w:val="000000" w:themeColor="text1"/>
+                <w:sz w:val="24"/>
+                <w:szCs w:val="24"/>
+              </w:rPr>
+              <w:t>de</w:t>
+            </w:r>
+            <w:r>
+              <w:rPr>
+                <w:rFonts w:cstheme="minorHAnsi"/>
+                <w:b/>
+                <w:color w:val="000000" w:themeColor="text1"/>
+                <w:sz w:val="24"/>
+                <w:szCs w:val="24"/>
+              </w:rPr>
+              <w:t xml:space="preserve">crementa di uno la Tratta </w:t>
+            </w:r>
+            <w:r>
+              <w:rPr>
+                <w:rFonts w:cstheme="minorHAnsi"/>
+                <w:b/>
+                <w:color w:val="000000" w:themeColor="text1"/>
+                <w:sz w:val="24"/>
+                <w:szCs w:val="24"/>
+              </w:rPr>
+              <w:t>relativa al</w:t>
+            </w:r>
+            <w:r>
+              <w:rPr>
+                <w:rFonts w:cstheme="minorHAnsi"/>
+                <w:b/>
+                <w:color w:val="000000" w:themeColor="text1"/>
+                <w:sz w:val="24"/>
+                <w:szCs w:val="24"/>
+              </w:rPr>
+              <w:t xml:space="preserve"> biglietto</w:t>
+            </w:r>
+            <w:r>
+              <w:rPr>
+                <w:rFonts w:cstheme="minorHAnsi"/>
+                <w:b/>
+                <w:color w:val="000000" w:themeColor="text1"/>
+                <w:sz w:val="24"/>
+                <w:szCs w:val="24"/>
+              </w:rPr>
+              <w:t xml:space="preserve"> </w:t>
+            </w:r>
+            <w:r>
+              <w:rPr>
+                <w:rFonts w:cstheme="minorHAnsi"/>
+                <w:b/>
+                <w:color w:val="000000" w:themeColor="text1"/>
+                <w:sz w:val="24"/>
+                <w:szCs w:val="24"/>
+              </w:rPr>
+              <w:t>rimosso</w:t>
+            </w:r>
+            <w:r>
+              <w:rPr>
+                <w:rFonts w:cstheme="minorHAnsi"/>
+                <w:b/>
+                <w:color w:val="000000" w:themeColor="text1"/>
+                <w:sz w:val="24"/>
+                <w:szCs w:val="24"/>
+              </w:rPr>
+              <w:t xml:space="preserve"> che ha</w:t>
+            </w:r>
+            <w:r>
+              <w:rPr>
+                <w:rFonts w:cstheme="minorHAnsi"/>
+                <w:b/>
+                <w:color w:val="000000" w:themeColor="text1"/>
+                <w:sz w:val="24"/>
+                <w:szCs w:val="24"/>
+              </w:rPr>
+              <w:t xml:space="preserve"> azionato </w:t>
+            </w:r>
+            <w:r>
+              <w:rPr>
+                <w:rFonts w:cstheme="minorHAnsi"/>
+                <w:b/>
+                <w:color w:val="000000" w:themeColor="text1"/>
+                <w:sz w:val="24"/>
+                <w:szCs w:val="24"/>
+              </w:rPr>
+              <w:t>il</w:t>
+            </w:r>
+            <w:r>
+              <w:rPr>
+                <w:rFonts w:cstheme="minorHAnsi"/>
+                <w:b/>
+                <w:color w:val="000000" w:themeColor="text1"/>
+                <w:sz w:val="24"/>
+                <w:szCs w:val="24"/>
+              </w:rPr>
+              <w:t xml:space="preserve"> trigger </w:t>
+            </w:r>
+            <w:proofErr w:type="spellStart"/>
+            <w:r>
+              <w:rPr>
+                <w:rFonts w:cstheme="minorHAnsi"/>
+                <w:b/>
+                <w:color w:val="000000" w:themeColor="text1"/>
+                <w:sz w:val="24"/>
+                <w:szCs w:val="24"/>
+              </w:rPr>
+              <w:t>AggiornamentoNprenotazioni</w:t>
+            </w:r>
+            <w:r>
+              <w:rPr>
+                <w:rFonts w:cstheme="minorHAnsi"/>
+                <w:b/>
+                <w:color w:val="000000" w:themeColor="text1"/>
+                <w:sz w:val="24"/>
+                <w:szCs w:val="24"/>
+              </w:rPr>
+              <w:t>Differenza</w:t>
+            </w:r>
+            <w:proofErr w:type="spellEnd"/>
+            <w:r>
+              <w:rPr>
+                <w:rFonts w:cstheme="minorHAnsi"/>
+                <w:b/>
+                <w:color w:val="000000" w:themeColor="text1"/>
+                <w:sz w:val="24"/>
+                <w:szCs w:val="24"/>
+              </w:rPr>
+              <w:t>.</w:t>
+            </w:r>
+          </w:p>
+          <w:p>
+            <w:pPr>
+              <w:jc w:val="center"/>
+              <w:rPr>
+                <w:rFonts w:cstheme="minorHAnsi"/>
+                <w:b/>
+                <w:color w:val="000000" w:themeColor="text1"/>
+                <w:sz w:val="24"/>
+                <w:szCs w:val="24"/>
+              </w:rPr>
+            </w:pPr>
+          </w:p>
+        </w:tc>
+      </w:tr>
+    </w:tbl>
+    <w:p>
+      <w:pPr>
+        <w:jc w:val="center"/>
+        <w:rPr>
+          <w:rFonts w:cstheme="minorHAnsi"/>
+          <w:b/>
+          <w:color w:val="000000" w:themeColor="text1"/>
+          <w:sz w:val="40"/>
+          <w:szCs w:val="40"/>
         </w:rPr>
       </w:pPr>
     </w:p>
@@ -6437,7 +6994,7 @@
 </file>
 
 <file path=word/endnotes.xml><?xml version="1.0" encoding="utf-8"?>
-<w:endnotes xmlns:wpc="http://schemas.microsoft.com/office/word/2010/wordprocessingCanvas" xmlns:cx="http://schemas.microsoft.com/office/drawing/2014/chartex" xmlns:cx1="http://schemas.microsoft.com/office/drawing/2015/9/8/chartex" xmlns:cx2="http://schemas.microsoft.com/office/drawing/2015/10/21/chartex" xmlns:cx3="http://schemas.microsoft.com/office/drawing/2016/5/9/chartex" xmlns:cx4="http://schemas.microsoft.com/office/drawing/2016/5/10/chartex" xmlns:cx5="http://schemas.microsoft.com/office/drawing/2016/5/11/chartex" xmlns:cx6="http://schemas.microsoft.com/office/drawing/2016/5/12/chartex" xmlns:cx7="http://schemas.microsoft.com/office/drawing/2016/5/13/chartex" xmlns:cx8="http://schemas.microsoft.com/office/drawing/2016/5/14/chartex" xmlns:mc="http://schemas.openxmlformats.org/markup-compatibility/2006" xmlns:aink="http://schemas.microsoft.com/office/drawing/2016/ink" xmlns:am3d="http://schemas.microsoft.com/office/drawing/2017/model3d" xmlns:o="urn:schemas-microsoft-com:office:office" xmlns:r="http://schemas.openxmlformats.org/officeDocument/2006/relationships" xmlns:m="http://schemas.openxmlformats.org/officeDocument/2006/math" xmlns:v="urn:schemas-microsoft-com:vml" xmlns:wp14="http://schemas.microsoft.com/office/word/2010/wordprocessingDrawing" xmlns:wp="http://schemas.openxmlformats.org/drawingml/2006/wordprocessingDrawing" xmlns:w10="urn:schemas-microsoft-com:office:word" xmlns:w="http://schemas.openxmlformats.org/wordprocessingml/2006/main" xmlns:w14="http://schemas.microsoft.com/office/word/2010/wordml" xmlns:w15="http://schemas.microsoft.com/office/word/2012/wordml" xmlns:w16cid="http://schemas.microsoft.com/office/word/2016/wordml/cid" xmlns:w16se="http://schemas.microsoft.com/office/word/2015/wordml/symex" xmlns:wpg="http://schemas.microsoft.com/office/word/2010/wordprocessingGroup" xmlns:wpi="http://schemas.microsoft.com/office/word/2010/wordprocessingInk" xmlns:wne="http://schemas.microsoft.com/office/word/2006/wordml" xmlns:wps="http://schemas.microsoft.com/office/word/2010/wordprocessingShape" mc:Ignorable="w14 w15 w16se w16cid wp14">
+<w:endnotes xmlns:wpc="http://schemas.microsoft.com/office/word/2010/wordprocessingCanvas" xmlns:cx="http://schemas.microsoft.com/office/drawing/2014/chartex" xmlns:cx1="http://schemas.microsoft.com/office/drawing/2015/9/8/chartex" xmlns:cx2="http://schemas.microsoft.com/office/drawing/2015/10/21/chartex" xmlns:cx3="http://schemas.microsoft.com/office/drawing/2016/5/9/chartex" xmlns:cx4="http://schemas.microsoft.com/office/drawing/2016/5/10/chartex" xmlns:cx5="http://schemas.microsoft.com/office/drawing/2016/5/11/chartex" xmlns:cx6="http://schemas.microsoft.com/office/drawing/2016/5/12/chartex" xmlns:cx7="http://schemas.microsoft.com/office/drawing/2016/5/13/chartex" xmlns:cx8="http://schemas.microsoft.com/office/drawing/2016/5/14/chartex" xmlns:mc="http://schemas.openxmlformats.org/markup-compatibility/2006" xmlns:aink="http://schemas.microsoft.com/office/drawing/2016/ink" xmlns:am3d="http://schemas.microsoft.com/office/drawing/2017/model3d" xmlns:o="urn:schemas-microsoft-com:office:office" xmlns:r="http://schemas.openxmlformats.org/officeDocument/2006/relationships" xmlns:m="http://schemas.openxmlformats.org/officeDocument/2006/math" xmlns:v="urn:schemas-microsoft-com:vml" xmlns:wp14="http://schemas.microsoft.com/office/word/2010/wordprocessingDrawing" xmlns:wp="http://schemas.openxmlformats.org/drawingml/2006/wordprocessingDrawing" xmlns:w10="urn:schemas-microsoft-com:office:word" xmlns:w="http://schemas.openxmlformats.org/wordprocessingml/2006/main" xmlns:w14="http://schemas.microsoft.com/office/word/2010/wordml" xmlns:w15="http://schemas.microsoft.com/office/word/2012/wordml" xmlns:w16cex="http://schemas.microsoft.com/office/word/2018/wordml/cex" xmlns:w16cid="http://schemas.microsoft.com/office/word/2016/wordml/cid" xmlns:w16="http://schemas.microsoft.com/office/word/2018/wordml" xmlns:w16se="http://schemas.microsoft.com/office/word/2015/wordml/symex" xmlns:wpg="http://schemas.microsoft.com/office/word/2010/wordprocessingGroup" xmlns:wpi="http://schemas.microsoft.com/office/word/2010/wordprocessingInk" xmlns:wne="http://schemas.microsoft.com/office/word/2006/wordml" xmlns:wps="http://schemas.microsoft.com/office/word/2010/wordprocessingShape" mc:Ignorable="w14 w15 w16se w16cid w16 w16cex wp14">
   <w:endnote w:type="separator" w:id="-1">
     <w:p>
       <w:pPr>
@@ -6462,7 +7019,7 @@
 </file>
 
 <file path=word/footnotes.xml><?xml version="1.0" encoding="utf-8"?>
-<w:footnotes xmlns:wpc="http://schemas.microsoft.com/office/word/2010/wordprocessingCanvas" xmlns:cx="http://schemas.microsoft.com/office/drawing/2014/chartex" xmlns:cx1="http://schemas.microsoft.com/office/drawing/2015/9/8/chartex" xmlns:cx2="http://schemas.microsoft.com/office/drawing/2015/10/21/chartex" xmlns:cx3="http://schemas.microsoft.com/office/drawing/2016/5/9/chartex" xmlns:cx4="http://schemas.microsoft.com/office/drawing/2016/5/10/chartex" xmlns:cx5="http://schemas.microsoft.com/office/drawing/2016/5/11/chartex" xmlns:cx6="http://schemas.microsoft.com/office/drawing/2016/5/12/chartex" xmlns:cx7="http://schemas.microsoft.com/office/drawing/2016/5/13/chartex" xmlns:cx8="http://schemas.microsoft.com/office/drawing/2016/5/14/chartex" xmlns:mc="http://schemas.openxmlformats.org/markup-compatibility/2006" xmlns:aink="http://schemas.microsoft.com/office/drawing/2016/ink" xmlns:am3d="http://schemas.microsoft.com/office/drawing/2017/model3d" xmlns:o="urn:schemas-microsoft-com:office:office" xmlns:r="http://schemas.openxmlformats.org/officeDocument/2006/relationships" xmlns:m="http://schemas.openxmlformats.org/officeDocument/2006/math" xmlns:v="urn:schemas-microsoft-com:vml" xmlns:wp14="http://schemas.microsoft.com/office/word/2010/wordprocessingDrawing" xmlns:wp="http://schemas.openxmlformats.org/drawingml/2006/wordprocessingDrawing" xmlns:w10="urn:schemas-microsoft-com:office:word" xmlns:w="http://schemas.openxmlformats.org/wordprocessingml/2006/main" xmlns:w14="http://schemas.microsoft.com/office/word/2010/wordml" xmlns:w15="http://schemas.microsoft.com/office/word/2012/wordml" xmlns:w16cid="http://schemas.microsoft.com/office/word/2016/wordml/cid" xmlns:w16se="http://schemas.microsoft.com/office/word/2015/wordml/symex" xmlns:wpg="http://schemas.microsoft.com/office/word/2010/wordprocessingGroup" xmlns:wpi="http://schemas.microsoft.com/office/word/2010/wordprocessingInk" xmlns:wne="http://schemas.microsoft.com/office/word/2006/wordml" xmlns:wps="http://schemas.microsoft.com/office/word/2010/wordprocessingShape" mc:Ignorable="w14 w15 w16se w16cid wp14">
+<w:footnotes xmlns:wpc="http://schemas.microsoft.com/office/word/2010/wordprocessingCanvas" xmlns:cx="http://schemas.microsoft.com/office/drawing/2014/chartex" xmlns:cx1="http://schemas.microsoft.com/office/drawing/2015/9/8/chartex" xmlns:cx2="http://schemas.microsoft.com/office/drawing/2015/10/21/chartex" xmlns:cx3="http://schemas.microsoft.com/office/drawing/2016/5/9/chartex" xmlns:cx4="http://schemas.microsoft.com/office/drawing/2016/5/10/chartex" xmlns:cx5="http://schemas.microsoft.com/office/drawing/2016/5/11/chartex" xmlns:cx6="http://schemas.microsoft.com/office/drawing/2016/5/12/chartex" xmlns:cx7="http://schemas.microsoft.com/office/drawing/2016/5/13/chartex" xmlns:cx8="http://schemas.microsoft.com/office/drawing/2016/5/14/chartex" xmlns:mc="http://schemas.openxmlformats.org/markup-compatibility/2006" xmlns:aink="http://schemas.microsoft.com/office/drawing/2016/ink" xmlns:am3d="http://schemas.microsoft.com/office/drawing/2017/model3d" xmlns:o="urn:schemas-microsoft-com:office:office" xmlns:r="http://schemas.openxmlformats.org/officeDocument/2006/relationships" xmlns:m="http://schemas.openxmlformats.org/officeDocument/2006/math" xmlns:v="urn:schemas-microsoft-com:vml" xmlns:wp14="http://schemas.microsoft.com/office/word/2010/wordprocessingDrawing" xmlns:wp="http://schemas.openxmlformats.org/drawingml/2006/wordprocessingDrawing" xmlns:w10="urn:schemas-microsoft-com:office:word" xmlns:w="http://schemas.openxmlformats.org/wordprocessingml/2006/main" xmlns:w14="http://schemas.microsoft.com/office/word/2010/wordml" xmlns:w15="http://schemas.microsoft.com/office/word/2012/wordml" xmlns:w16cex="http://schemas.microsoft.com/office/word/2018/wordml/cex" xmlns:w16cid="http://schemas.microsoft.com/office/word/2016/wordml/cid" xmlns:w16="http://schemas.microsoft.com/office/word/2018/wordml" xmlns:w16se="http://schemas.microsoft.com/office/word/2015/wordml/symex" xmlns:wpg="http://schemas.microsoft.com/office/word/2010/wordprocessingGroup" xmlns:wpi="http://schemas.microsoft.com/office/word/2010/wordprocessingInk" xmlns:wne="http://schemas.microsoft.com/office/word/2006/wordml" xmlns:wps="http://schemas.microsoft.com/office/word/2010/wordprocessingShape" mc:Ignorable="w14 w15 w16se w16cid w16 w16cex wp14">
   <w:footnote w:type="separator" w:id="-1">
     <w:p>
       <w:pPr>
@@ -6487,7 +7044,7 @@
 </file>
 
 <file path=word/header1.xml><?xml version="1.0" encoding="utf-8"?>
-<w:hdr xmlns:wpc="http://schemas.microsoft.com/office/word/2010/wordprocessingCanvas" xmlns:cx="http://schemas.microsoft.com/office/drawing/2014/chartex" xmlns:cx1="http://schemas.microsoft.com/office/drawing/2015/9/8/chartex" xmlns:cx2="http://schemas.microsoft.com/office/drawing/2015/10/21/chartex" xmlns:cx3="http://schemas.microsoft.com/office/drawing/2016/5/9/chartex" xmlns:cx4="http://schemas.microsoft.com/office/drawing/2016/5/10/chartex" xmlns:cx5="http://schemas.microsoft.com/office/drawing/2016/5/11/chartex" xmlns:cx6="http://schemas.microsoft.com/office/drawing/2016/5/12/chartex" xmlns:cx7="http://schemas.microsoft.com/office/drawing/2016/5/13/chartex" xmlns:cx8="http://schemas.microsoft.com/office/drawing/2016/5/14/chartex" xmlns:mc="http://schemas.openxmlformats.org/markup-compatibility/2006" xmlns:aink="http://schemas.microsoft.com/office/drawing/2016/ink" xmlns:am3d="http://schemas.microsoft.com/office/drawing/2017/model3d" xmlns:o="urn:schemas-microsoft-com:office:office" xmlns:r="http://schemas.openxmlformats.org/officeDocument/2006/relationships" xmlns:m="http://schemas.openxmlformats.org/officeDocument/2006/math" xmlns:v="urn:schemas-microsoft-com:vml" xmlns:wp14="http://schemas.microsoft.com/office/word/2010/wordprocessingDrawing" xmlns:wp="http://schemas.openxmlformats.org/drawingml/2006/wordprocessingDrawing" xmlns:w10="urn:schemas-microsoft-com:office:word" xmlns:w="http://schemas.openxmlformats.org/wordprocessingml/2006/main" xmlns:w14="http://schemas.microsoft.com/office/word/2010/wordml" xmlns:w15="http://schemas.microsoft.com/office/word/2012/wordml" xmlns:w16cid="http://schemas.microsoft.com/office/word/2016/wordml/cid" xmlns:w16se="http://schemas.microsoft.com/office/word/2015/wordml/symex" xmlns:wpg="http://schemas.microsoft.com/office/word/2010/wordprocessingGroup" xmlns:wpi="http://schemas.microsoft.com/office/word/2010/wordprocessingInk" xmlns:wne="http://schemas.microsoft.com/office/word/2006/wordml" xmlns:wps="http://schemas.microsoft.com/office/word/2010/wordprocessingShape" mc:Ignorable="w14 w15 w16se w16cid wp14">
+<w:hdr xmlns:wpc="http://schemas.microsoft.com/office/word/2010/wordprocessingCanvas" xmlns:cx="http://schemas.microsoft.com/office/drawing/2014/chartex" xmlns:cx1="http://schemas.microsoft.com/office/drawing/2015/9/8/chartex" xmlns:cx2="http://schemas.microsoft.com/office/drawing/2015/10/21/chartex" xmlns:cx3="http://schemas.microsoft.com/office/drawing/2016/5/9/chartex" xmlns:cx4="http://schemas.microsoft.com/office/drawing/2016/5/10/chartex" xmlns:cx5="http://schemas.microsoft.com/office/drawing/2016/5/11/chartex" xmlns:cx6="http://schemas.microsoft.com/office/drawing/2016/5/12/chartex" xmlns:cx7="http://schemas.microsoft.com/office/drawing/2016/5/13/chartex" xmlns:cx8="http://schemas.microsoft.com/office/drawing/2016/5/14/chartex" xmlns:mc="http://schemas.openxmlformats.org/markup-compatibility/2006" xmlns:aink="http://schemas.microsoft.com/office/drawing/2016/ink" xmlns:am3d="http://schemas.microsoft.com/office/drawing/2017/model3d" xmlns:o="urn:schemas-microsoft-com:office:office" xmlns:r="http://schemas.openxmlformats.org/officeDocument/2006/relationships" xmlns:m="http://schemas.openxmlformats.org/officeDocument/2006/math" xmlns:v="urn:schemas-microsoft-com:vml" xmlns:wp14="http://schemas.microsoft.com/office/word/2010/wordprocessingDrawing" xmlns:wp="http://schemas.openxmlformats.org/drawingml/2006/wordprocessingDrawing" xmlns:w10="urn:schemas-microsoft-com:office:word" xmlns:w="http://schemas.openxmlformats.org/wordprocessingml/2006/main" xmlns:w14="http://schemas.microsoft.com/office/word/2010/wordml" xmlns:w15="http://schemas.microsoft.com/office/word/2012/wordml" xmlns:w16cex="http://schemas.microsoft.com/office/word/2018/wordml/cex" xmlns:w16cid="http://schemas.microsoft.com/office/word/2016/wordml/cid" xmlns:w16="http://schemas.microsoft.com/office/word/2018/wordml" xmlns:w16se="http://schemas.microsoft.com/office/word/2015/wordml/symex" xmlns:wpg="http://schemas.microsoft.com/office/word/2010/wordprocessingGroup" xmlns:wpi="http://schemas.microsoft.com/office/word/2010/wordprocessingInk" xmlns:wne="http://schemas.microsoft.com/office/word/2006/wordml" xmlns:wps="http://schemas.microsoft.com/office/word/2010/wordprocessingShape" mc:Ignorable="w14 w15 w16se w16cid w16 w16cex wp14">
   <w:p>
     <w:pPr>
       <w:pStyle w:val="Intestazione"/>
@@ -6502,7 +7059,7 @@
 </file>
 
 <file path=word/styles.xml><?xml version="1.0" encoding="utf-8"?>
-<w:styles xmlns:mc="http://schemas.openxmlformats.org/markup-compatibility/2006" xmlns:r="http://schemas.openxmlformats.org/officeDocument/2006/relationships" xmlns:w="http://schemas.openxmlformats.org/wordprocessingml/2006/main" xmlns:w14="http://schemas.microsoft.com/office/word/2010/wordml" xmlns:w15="http://schemas.microsoft.com/office/word/2012/wordml" xmlns:w16cid="http://schemas.microsoft.com/office/word/2016/wordml/cid" xmlns:w16se="http://schemas.microsoft.com/office/word/2015/wordml/symex" mc:Ignorable="w14 w15 w16se w16cid">
+<w:styles xmlns:mc="http://schemas.openxmlformats.org/markup-compatibility/2006" xmlns:r="http://schemas.openxmlformats.org/officeDocument/2006/relationships" xmlns:w="http://schemas.openxmlformats.org/wordprocessingml/2006/main" xmlns:w14="http://schemas.microsoft.com/office/word/2010/wordml" xmlns:w15="http://schemas.microsoft.com/office/word/2012/wordml" xmlns:w16cex="http://schemas.microsoft.com/office/word/2018/wordml/cex" xmlns:w16cid="http://schemas.microsoft.com/office/word/2016/wordml/cid" xmlns:w16="http://schemas.microsoft.com/office/word/2018/wordml" xmlns:w16se="http://schemas.microsoft.com/office/word/2015/wordml/symex" mc:Ignorable="w14 w15 w16se w16cid w16 w16cex">
   <w:docDefaults>
     <w:rPrDefault>
       <w:rPr>

</xml_diff>

<commit_message>
aggiornato dizionario dei vincoli
</commit_message>
<xml_diff>
--- a/Dizionario.docx
+++ b/Dizionario.docx
@@ -210,6 +210,7 @@
               <w:t>Tipo di coda(</w:t>
             </w:r>
             <w:proofErr w:type="spellStart"/>
+            <w:proofErr w:type="gramStart"/>
             <w:r>
               <w:rPr>
                 <w:iCs/>
@@ -223,7 +224,15 @@
                 <w:iCs/>
                 <w:sz w:val="24"/>
               </w:rPr>
-              <w:t>[40]): tipologia della coda in questione(business, famiglie..)</w:t>
+              <w:t>[</w:t>
+            </w:r>
+            <w:proofErr w:type="gramEnd"/>
+            <w:r>
+              <w:rPr>
+                <w:iCs/>
+                <w:sz w:val="24"/>
+              </w:rPr>
+              <w:t>40]): tipologia della coda in questione(business, famiglie..)</w:t>
             </w:r>
           </w:p>
         </w:tc>
@@ -920,6 +929,16 @@
         </w:tc>
       </w:tr>
     </w:tbl>
+    <w:p>
+      <w:pPr>
+        <w:tabs>
+          <w:tab w:val="left" w:pos="2985"/>
+        </w:tabs>
+        <w:rPr>
+          <w:sz w:val="24"/>
+        </w:rPr>
+      </w:pPr>
+    </w:p>
     <w:p>
       <w:pPr>
         <w:tabs>
@@ -1059,6 +1078,7 @@
                 <w:sz w:val="40"/>
                 <w:szCs w:val="40"/>
               </w:rPr>
+              <w:lastRenderedPageBreak/>
               <w:t>Classe</w:t>
             </w:r>
           </w:p>
@@ -1156,7 +1176,6 @@
                 <w:sz w:val="32"/>
                 <w:szCs w:val="32"/>
               </w:rPr>
-              <w:lastRenderedPageBreak/>
               <w:t>Slot</w:t>
             </w:r>
           </w:p>
@@ -1757,6 +1776,7 @@
               <w:t>(</w:t>
             </w:r>
             <w:proofErr w:type="spellStart"/>
+            <w:proofErr w:type="gramStart"/>
             <w:r>
               <w:rPr>
                 <w:sz w:val="24"/>
@@ -1770,7 +1790,15 @@
                 <w:sz w:val="24"/>
                 <w:szCs w:val="24"/>
               </w:rPr>
-              <w:t>[10]</w:t>
+              <w:t>[</w:t>
+            </w:r>
+            <w:proofErr w:type="gramEnd"/>
+            <w:r>
+              <w:rPr>
+                <w:sz w:val="24"/>
+                <w:szCs w:val="24"/>
+              </w:rPr>
+              <w:t>10]</w:t>
             </w:r>
             <w:r>
               <w:rPr>
@@ -2214,6 +2242,7 @@
               <w:t>(</w:t>
             </w:r>
             <w:proofErr w:type="spellStart"/>
+            <w:proofErr w:type="gramStart"/>
             <w:r>
               <w:rPr>
                 <w:sz w:val="24"/>
@@ -2227,7 +2256,15 @@
                 <w:sz w:val="24"/>
                 <w:szCs w:val="24"/>
               </w:rPr>
-              <w:t xml:space="preserve">[2]): </w:t>
+              <w:t>[</w:t>
+            </w:r>
+            <w:proofErr w:type="gramEnd"/>
+            <w:r>
+              <w:rPr>
+                <w:sz w:val="24"/>
+                <w:szCs w:val="24"/>
+              </w:rPr>
+              <w:t xml:space="preserve">2]): </w:t>
             </w:r>
             <w:proofErr w:type="spellStart"/>
             <w:r>
@@ -2682,6 +2719,7 @@
               <w:t>(</w:t>
             </w:r>
             <w:proofErr w:type="spellStart"/>
+            <w:proofErr w:type="gramStart"/>
             <w:r>
               <w:rPr>
                 <w:sz w:val="24"/>
@@ -2693,7 +2731,14 @@
               <w:rPr>
                 <w:sz w:val="24"/>
               </w:rPr>
-              <w:t xml:space="preserve">[2]): </w:t>
+              <w:t>[</w:t>
+            </w:r>
+            <w:proofErr w:type="gramEnd"/>
+            <w:r>
+              <w:rPr>
+                <w:sz w:val="24"/>
+              </w:rPr>
+              <w:t xml:space="preserve">2]): </w:t>
             </w:r>
             <w:proofErr w:type="spellStart"/>
             <w:r>
@@ -2767,6 +2812,7 @@
               <w:t>(</w:t>
             </w:r>
             <w:proofErr w:type="spellStart"/>
+            <w:proofErr w:type="gramStart"/>
             <w:r>
               <w:rPr>
                 <w:sz w:val="24"/>
@@ -2778,7 +2824,14 @@
               <w:rPr>
                 <w:sz w:val="24"/>
               </w:rPr>
-              <w:t xml:space="preserve">[16]): </w:t>
+              <w:t>[</w:t>
+            </w:r>
+            <w:proofErr w:type="gramEnd"/>
+            <w:r>
+              <w:rPr>
+                <w:sz w:val="24"/>
+              </w:rPr>
+              <w:t xml:space="preserve">16]): </w:t>
             </w:r>
             <w:proofErr w:type="spellStart"/>
             <w:r>
@@ -3029,6 +3082,7 @@
               <w:t>(</w:t>
             </w:r>
             <w:proofErr w:type="spellStart"/>
+            <w:proofErr w:type="gramStart"/>
             <w:r>
               <w:rPr>
                 <w:sz w:val="24"/>
@@ -3040,7 +3094,14 @@
               <w:rPr>
                 <w:sz w:val="24"/>
               </w:rPr>
-              <w:t xml:space="preserve">[16]): </w:t>
+              <w:t>[</w:t>
+            </w:r>
+            <w:proofErr w:type="gramEnd"/>
+            <w:r>
+              <w:rPr>
+                <w:sz w:val="24"/>
+              </w:rPr>
+              <w:t xml:space="preserve">16]): </w:t>
             </w:r>
             <w:r>
               <w:t>P</w:t>
@@ -3235,11 +3296,19 @@
                 <w:sz w:val="24"/>
               </w:rPr>
             </w:pPr>
-            <w:r>
-              <w:rPr>
-                <w:sz w:val="24"/>
-              </w:rPr>
-              <w:t>Email(</w:t>
+            <w:proofErr w:type="gramStart"/>
+            <w:r>
+              <w:rPr>
+                <w:sz w:val="24"/>
+              </w:rPr>
+              <w:t>Email</w:t>
+            </w:r>
+            <w:proofErr w:type="gramEnd"/>
+            <w:r>
+              <w:rPr>
+                <w:sz w:val="24"/>
+              </w:rPr>
+              <w:t>(</w:t>
             </w:r>
             <w:r>
               <w:rPr>
@@ -3339,7 +3408,6 @@
                 <w:sz w:val="40"/>
                 <w:szCs w:val="40"/>
               </w:rPr>
-              <w:lastRenderedPageBreak/>
               <w:t>Classe</w:t>
             </w:r>
           </w:p>
@@ -3447,12 +3515,17 @@
               <w:t>(</w:t>
             </w:r>
             <w:proofErr w:type="spellStart"/>
+            <w:proofErr w:type="gramStart"/>
             <w:r>
               <w:t>varchar</w:t>
             </w:r>
             <w:proofErr w:type="spellEnd"/>
             <w:r>
-              <w:t>[10]</w:t>
+              <w:t>[</w:t>
+            </w:r>
+            <w:proofErr w:type="gramEnd"/>
+            <w:r>
+              <w:t>10]</w:t>
             </w:r>
             <w:r>
               <w:t>): Chiave esterna di Tratta</w:t>
@@ -3504,12 +3577,17 @@
               <w:t>(</w:t>
             </w:r>
             <w:proofErr w:type="spellStart"/>
+            <w:proofErr w:type="gramStart"/>
             <w:r>
               <w:t>varchar</w:t>
             </w:r>
             <w:proofErr w:type="spellEnd"/>
             <w:r>
-              <w:t>[16]): Chiave esterna di cliente.</w:t>
+              <w:t>[</w:t>
+            </w:r>
+            <w:proofErr w:type="gramEnd"/>
+            <w:r>
+              <w:t>16]): Chiave esterna di cliente.</w:t>
             </w:r>
           </w:p>
         </w:tc>
@@ -3553,12 +3631,17 @@
               <w:t>Posto(</w:t>
             </w:r>
             <w:proofErr w:type="spellStart"/>
+            <w:proofErr w:type="gramStart"/>
             <w:r>
               <w:t>varchar</w:t>
             </w:r>
             <w:proofErr w:type="spellEnd"/>
             <w:r>
-              <w:t>[3]): numero del posto sull’aereo.</w:t>
+              <w:t>[</w:t>
+            </w:r>
+            <w:proofErr w:type="gramEnd"/>
+            <w:r>
+              <w:t>3]): numero del posto sull’aereo.</w:t>
             </w:r>
           </w:p>
         </w:tc>
@@ -3602,12 +3685,17 @@
               <w:t>Tipo di biglietto(</w:t>
             </w:r>
             <w:proofErr w:type="spellStart"/>
+            <w:proofErr w:type="gramStart"/>
             <w:r>
               <w:t>varchar</w:t>
             </w:r>
             <w:proofErr w:type="spellEnd"/>
             <w:r>
-              <w:t xml:space="preserve">[40]): biglietto economy, business, </w:t>
+              <w:t>[</w:t>
+            </w:r>
+            <w:proofErr w:type="gramEnd"/>
+            <w:r>
+              <w:t xml:space="preserve">40]): biglietto economy, business, </w:t>
             </w:r>
             <w:proofErr w:type="spellStart"/>
             <w:r>
@@ -3664,12 +3752,17 @@
               <w:t>(</w:t>
             </w:r>
             <w:proofErr w:type="spellStart"/>
+            <w:proofErr w:type="gramStart"/>
             <w:r>
               <w:t>varchar</w:t>
             </w:r>
             <w:proofErr w:type="spellEnd"/>
             <w:r>
-              <w:t>[6]): codice identificativo del biglietto.</w:t>
+              <w:t>[</w:t>
+            </w:r>
+            <w:proofErr w:type="gramEnd"/>
+            <w:r>
+              <w:t>6]): codice identificativo del biglietto.</w:t>
             </w:r>
           </w:p>
         </w:tc>
@@ -3860,12 +3953,17 @@
               <w:t>(</w:t>
             </w:r>
             <w:proofErr w:type="spellStart"/>
+            <w:proofErr w:type="gramStart"/>
             <w:r>
               <w:t>varchar</w:t>
             </w:r>
             <w:proofErr w:type="spellEnd"/>
             <w:r>
-              <w:t xml:space="preserve">[2]): </w:t>
+              <w:t>[</w:t>
+            </w:r>
+            <w:proofErr w:type="gramEnd"/>
+            <w:r>
+              <w:t xml:space="preserve">2]): </w:t>
             </w:r>
             <w:proofErr w:type="spellStart"/>
             <w:r>
@@ -4119,6 +4217,7 @@
                 <w:sz w:val="40"/>
                 <w:szCs w:val="40"/>
               </w:rPr>
+              <w:lastRenderedPageBreak/>
               <w:t>Nome</w:t>
             </w:r>
           </w:p>
@@ -4211,16 +4310,7 @@
                 <w:sz w:val="24"/>
                 <w:szCs w:val="24"/>
               </w:rPr>
-              <w:t xml:space="preserve">esprime l’appartenenza di una coda di imbarco ad un </w:t>
-            </w:r>
-            <w:r>
-              <w:rPr>
-                <w:bCs/>
-                <w:sz w:val="24"/>
-                <w:szCs w:val="24"/>
-              </w:rPr>
-              <w:lastRenderedPageBreak/>
-              <w:t xml:space="preserve">determinato slot </w:t>
+              <w:t xml:space="preserve">esprime l’appartenenza di una coda di imbarco ad un determinato slot </w:t>
             </w:r>
             <w:r>
               <w:rPr>
@@ -4252,32 +4342,58 @@
                 <w:szCs w:val="24"/>
               </w:rPr>
             </w:pPr>
-            <w:r>
-              <w:rPr>
-                <w:bCs/>
-                <w:sz w:val="24"/>
-                <w:szCs w:val="24"/>
-              </w:rPr>
-              <w:lastRenderedPageBreak/>
-              <w:t>Slot[1]: indica lo slot al quale appartiene la coda.</w:t>
-            </w:r>
-          </w:p>
-          <w:p>
-            <w:pPr>
-              <w:rPr>
-                <w:bCs/>
-                <w:sz w:val="24"/>
-                <w:szCs w:val="24"/>
-              </w:rPr>
-            </w:pPr>
-            <w:r>
-              <w:rPr>
-                <w:bCs/>
-                <w:sz w:val="24"/>
-                <w:szCs w:val="24"/>
-              </w:rPr>
-              <w:lastRenderedPageBreak/>
-              <w:t>Coda di imbarco[1]: indica la coda di imbarco associata allo slot.</w:t>
+            <w:proofErr w:type="gramStart"/>
+            <w:r>
+              <w:rPr>
+                <w:bCs/>
+                <w:sz w:val="24"/>
+                <w:szCs w:val="24"/>
+              </w:rPr>
+              <w:t>Slot[</w:t>
+            </w:r>
+            <w:proofErr w:type="gramEnd"/>
+            <w:r>
+              <w:rPr>
+                <w:bCs/>
+                <w:sz w:val="24"/>
+                <w:szCs w:val="24"/>
+              </w:rPr>
+              <w:t>1]: indica lo slot al quale appartiene la coda.</w:t>
+            </w:r>
+          </w:p>
+          <w:p>
+            <w:pPr>
+              <w:rPr>
+                <w:bCs/>
+                <w:sz w:val="24"/>
+                <w:szCs w:val="24"/>
+              </w:rPr>
+            </w:pPr>
+            <w:r>
+              <w:rPr>
+                <w:bCs/>
+                <w:sz w:val="24"/>
+                <w:szCs w:val="24"/>
+              </w:rPr>
+              <w:t xml:space="preserve">Coda di </w:t>
+            </w:r>
+            <w:proofErr w:type="gramStart"/>
+            <w:r>
+              <w:rPr>
+                <w:bCs/>
+                <w:sz w:val="24"/>
+                <w:szCs w:val="24"/>
+              </w:rPr>
+              <w:t>imbarco[</w:t>
+            </w:r>
+            <w:proofErr w:type="gramEnd"/>
+            <w:r>
+              <w:rPr>
+                <w:bCs/>
+                <w:sz w:val="24"/>
+                <w:szCs w:val="24"/>
+              </w:rPr>
+              <w:t>1]: indica la coda di imbarco associata allo slot.</w:t>
             </w:r>
           </w:p>
         </w:tc>
@@ -4301,7 +4417,6 @@
                 <w:sz w:val="32"/>
                 <w:szCs w:val="32"/>
               </w:rPr>
-              <w:lastRenderedPageBreak/>
               <w:t>Imbarco passeggeri</w:t>
             </w:r>
           </w:p>
@@ -4410,7 +4525,25 @@
                 <w:sz w:val="24"/>
                 <w:szCs w:val="24"/>
               </w:rPr>
-              <w:t>Coda di imbarco[1..n]: indica una o più code di imbarco associata/e ad un determinato gate.</w:t>
+              <w:t xml:space="preserve">Coda di </w:t>
+            </w:r>
+            <w:proofErr w:type="gramStart"/>
+            <w:r>
+              <w:rPr>
+                <w:bCs/>
+                <w:sz w:val="24"/>
+                <w:szCs w:val="24"/>
+              </w:rPr>
+              <w:t>imbarco[</w:t>
+            </w:r>
+            <w:proofErr w:type="gramEnd"/>
+            <w:r>
+              <w:rPr>
+                <w:bCs/>
+                <w:sz w:val="24"/>
+                <w:szCs w:val="24"/>
+              </w:rPr>
+              <w:t>1..n]: indica una o più code di imbarco associata/e ad un determinato gate.</w:t>
             </w:r>
           </w:p>
           <w:p>
@@ -4422,13 +4555,23 @@
                 <w:vertAlign w:val="superscript"/>
               </w:rPr>
             </w:pPr>
-            <w:r>
-              <w:rPr>
-                <w:bCs/>
-                <w:sz w:val="24"/>
-                <w:szCs w:val="24"/>
-              </w:rPr>
-              <w:t>Gate[1]: indica il gate al quale sono associat</w:t>
+            <w:proofErr w:type="gramStart"/>
+            <w:r>
+              <w:rPr>
+                <w:bCs/>
+                <w:sz w:val="24"/>
+                <w:szCs w:val="24"/>
+              </w:rPr>
+              <w:t>Gate[</w:t>
+            </w:r>
+            <w:proofErr w:type="gramEnd"/>
+            <w:r>
+              <w:rPr>
+                <w:bCs/>
+                <w:sz w:val="24"/>
+                <w:szCs w:val="24"/>
+              </w:rPr>
+              <w:t>1]: indica il gate al quale sono associat</w:t>
             </w:r>
             <w:r>
               <w:rPr>
@@ -4538,13 +4681,23 @@
                 <w:szCs w:val="24"/>
               </w:rPr>
             </w:pPr>
-            <w:r>
-              <w:rPr>
-                <w:bCs/>
-                <w:sz w:val="24"/>
-                <w:szCs w:val="24"/>
-              </w:rPr>
-              <w:t>Gate[1]: indica il gate associato alla tratta.</w:t>
+            <w:proofErr w:type="gramStart"/>
+            <w:r>
+              <w:rPr>
+                <w:bCs/>
+                <w:sz w:val="24"/>
+                <w:szCs w:val="24"/>
+              </w:rPr>
+              <w:t>Gate[</w:t>
+            </w:r>
+            <w:proofErr w:type="gramEnd"/>
+            <w:r>
+              <w:rPr>
+                <w:bCs/>
+                <w:sz w:val="24"/>
+                <w:szCs w:val="24"/>
+              </w:rPr>
+              <w:t>1]: indica il gate associato alla tratta.</w:t>
             </w:r>
           </w:p>
           <w:p>
@@ -4556,13 +4709,23 @@
                 <w:vertAlign w:val="superscript"/>
               </w:rPr>
             </w:pPr>
-            <w:r>
-              <w:rPr>
-                <w:bCs/>
-                <w:sz w:val="24"/>
-                <w:szCs w:val="24"/>
-              </w:rPr>
-              <w:t>Tratta[1]: indica la tratta associata al gate</w:t>
+            <w:proofErr w:type="gramStart"/>
+            <w:r>
+              <w:rPr>
+                <w:bCs/>
+                <w:sz w:val="24"/>
+                <w:szCs w:val="24"/>
+              </w:rPr>
+              <w:t>Tratta[</w:t>
+            </w:r>
+            <w:proofErr w:type="gramEnd"/>
+            <w:r>
+              <w:rPr>
+                <w:bCs/>
+                <w:sz w:val="24"/>
+                <w:szCs w:val="24"/>
+              </w:rPr>
+              <w:t>1]: indica la tratta associata al gate</w:t>
             </w:r>
           </w:p>
         </w:tc>
@@ -4706,30 +4869,50 @@
                 <w:szCs w:val="24"/>
               </w:rPr>
             </w:pPr>
-            <w:r>
-              <w:rPr>
-                <w:bCs/>
-                <w:sz w:val="24"/>
-                <w:szCs w:val="24"/>
-              </w:rPr>
-              <w:t>Tratta[0..n]: indica la/e tratta/e associata/e ad una compagnia.</w:t>
-            </w:r>
-          </w:p>
-          <w:p>
-            <w:pPr>
-              <w:rPr>
-                <w:bCs/>
-                <w:sz w:val="24"/>
-                <w:szCs w:val="24"/>
-              </w:rPr>
-            </w:pPr>
-            <w:r>
-              <w:rPr>
-                <w:bCs/>
-                <w:sz w:val="24"/>
-                <w:szCs w:val="24"/>
-              </w:rPr>
-              <w:t>Compagnia[1]: indica la compagnia associata alla/e tratta/e</w:t>
+            <w:proofErr w:type="gramStart"/>
+            <w:r>
+              <w:rPr>
+                <w:bCs/>
+                <w:sz w:val="24"/>
+                <w:szCs w:val="24"/>
+              </w:rPr>
+              <w:t>Tratta[</w:t>
+            </w:r>
+            <w:proofErr w:type="gramEnd"/>
+            <w:r>
+              <w:rPr>
+                <w:bCs/>
+                <w:sz w:val="24"/>
+                <w:szCs w:val="24"/>
+              </w:rPr>
+              <w:t>0..n]: indica la/e tratta/e associata/e ad una compagnia.</w:t>
+            </w:r>
+          </w:p>
+          <w:p>
+            <w:pPr>
+              <w:rPr>
+                <w:bCs/>
+                <w:sz w:val="24"/>
+                <w:szCs w:val="24"/>
+              </w:rPr>
+            </w:pPr>
+            <w:proofErr w:type="gramStart"/>
+            <w:r>
+              <w:rPr>
+                <w:bCs/>
+                <w:sz w:val="24"/>
+                <w:szCs w:val="24"/>
+              </w:rPr>
+              <w:t>Compagnia[</w:t>
+            </w:r>
+            <w:proofErr w:type="gramEnd"/>
+            <w:r>
+              <w:rPr>
+                <w:bCs/>
+                <w:sz w:val="24"/>
+                <w:szCs w:val="24"/>
+              </w:rPr>
+              <w:t>1]: indica la compagnia associata alla/e tratta/e</w:t>
             </w:r>
           </w:p>
         </w:tc>
@@ -4815,13 +4998,23 @@
                 <w:szCs w:val="24"/>
               </w:rPr>
             </w:pPr>
-            <w:r>
-              <w:rPr>
-                <w:bCs/>
-                <w:sz w:val="24"/>
-                <w:szCs w:val="24"/>
-              </w:rPr>
-              <w:t>Compagnia[1]: indica la compagnia associata alla/e fedeltà</w:t>
+            <w:proofErr w:type="gramStart"/>
+            <w:r>
+              <w:rPr>
+                <w:bCs/>
+                <w:sz w:val="24"/>
+                <w:szCs w:val="24"/>
+              </w:rPr>
+              <w:t>Compagnia[</w:t>
+            </w:r>
+            <w:proofErr w:type="gramEnd"/>
+            <w:r>
+              <w:rPr>
+                <w:bCs/>
+                <w:sz w:val="24"/>
+                <w:szCs w:val="24"/>
+              </w:rPr>
+              <w:t>1]: indica la compagnia associata alla/e fedeltà</w:t>
             </w:r>
             <w:r>
               <w:rPr>
@@ -4840,13 +5033,23 @@
                 <w:szCs w:val="24"/>
               </w:rPr>
             </w:pPr>
-            <w:r>
-              <w:rPr>
-                <w:bCs/>
-                <w:sz w:val="24"/>
-                <w:szCs w:val="24"/>
-              </w:rPr>
-              <w:t>Fedeltà[0..n]: indica la/e eventuali entità fedeltà associate ad una compagnia</w:t>
+            <w:proofErr w:type="gramStart"/>
+            <w:r>
+              <w:rPr>
+                <w:bCs/>
+                <w:sz w:val="24"/>
+                <w:szCs w:val="24"/>
+              </w:rPr>
+              <w:t>Fedeltà[</w:t>
+            </w:r>
+            <w:proofErr w:type="gramEnd"/>
+            <w:r>
+              <w:rPr>
+                <w:bCs/>
+                <w:sz w:val="24"/>
+                <w:szCs w:val="24"/>
+              </w:rPr>
+              <w:t>0..n]: indica la/e eventuali entità fedeltà associate ad una compagnia</w:t>
             </w:r>
             <w:r>
               <w:rPr>
@@ -4919,13 +5122,23 @@
                 <w:szCs w:val="24"/>
               </w:rPr>
             </w:pPr>
-            <w:r>
-              <w:rPr>
-                <w:bCs/>
-                <w:sz w:val="24"/>
-                <w:szCs w:val="24"/>
-              </w:rPr>
-              <w:t>Fedeltà[1..n]: indica la/e entità fedeltà associate ad un cliente.</w:t>
+            <w:proofErr w:type="gramStart"/>
+            <w:r>
+              <w:rPr>
+                <w:bCs/>
+                <w:sz w:val="24"/>
+                <w:szCs w:val="24"/>
+              </w:rPr>
+              <w:t>Fedeltà[</w:t>
+            </w:r>
+            <w:proofErr w:type="gramEnd"/>
+            <w:r>
+              <w:rPr>
+                <w:bCs/>
+                <w:sz w:val="24"/>
+                <w:szCs w:val="24"/>
+              </w:rPr>
+              <w:t>1..n]: indica la/e entità fedeltà associate ad un cliente.</w:t>
             </w:r>
           </w:p>
           <w:p>
@@ -4937,13 +5150,23 @@
                 <w:vertAlign w:val="superscript"/>
               </w:rPr>
             </w:pPr>
-            <w:r>
-              <w:rPr>
-                <w:bCs/>
-                <w:sz w:val="24"/>
-                <w:szCs w:val="24"/>
-              </w:rPr>
-              <w:t>Cliente[1]</w:t>
+            <w:proofErr w:type="gramStart"/>
+            <w:r>
+              <w:rPr>
+                <w:bCs/>
+                <w:sz w:val="24"/>
+                <w:szCs w:val="24"/>
+              </w:rPr>
+              <w:t>Cliente[</w:t>
+            </w:r>
+            <w:proofErr w:type="gramEnd"/>
+            <w:r>
+              <w:rPr>
+                <w:bCs/>
+                <w:sz w:val="24"/>
+                <w:szCs w:val="24"/>
+              </w:rPr>
+              <w:t>1]</w:t>
             </w:r>
             <w:r>
               <w:rPr>
@@ -5048,13 +5271,23 @@
                 <w:szCs w:val="24"/>
               </w:rPr>
             </w:pPr>
-            <w:r>
-              <w:rPr>
-                <w:bCs/>
-                <w:sz w:val="24"/>
-                <w:szCs w:val="24"/>
-              </w:rPr>
-              <w:t>Cliente[1]: indica il cliente che prenota il biglietto</w:t>
+            <w:proofErr w:type="gramStart"/>
+            <w:r>
+              <w:rPr>
+                <w:bCs/>
+                <w:sz w:val="24"/>
+                <w:szCs w:val="24"/>
+              </w:rPr>
+              <w:t>Cliente[</w:t>
+            </w:r>
+            <w:proofErr w:type="gramEnd"/>
+            <w:r>
+              <w:rPr>
+                <w:bCs/>
+                <w:sz w:val="24"/>
+                <w:szCs w:val="24"/>
+              </w:rPr>
+              <w:t>1]: indica il cliente che prenota il biglietto</w:t>
             </w:r>
             <w:r>
               <w:rPr>
@@ -5073,13 +5306,23 @@
                 <w:szCs w:val="24"/>
               </w:rPr>
             </w:pPr>
-            <w:r>
-              <w:rPr>
-                <w:bCs/>
-                <w:sz w:val="24"/>
-                <w:szCs w:val="24"/>
-              </w:rPr>
-              <w:t>Biglietto[0..n]: indica il/i biglietto/i prenotati</w:t>
+            <w:proofErr w:type="gramStart"/>
+            <w:r>
+              <w:rPr>
+                <w:bCs/>
+                <w:sz w:val="24"/>
+                <w:szCs w:val="24"/>
+              </w:rPr>
+              <w:t>Biglietto[</w:t>
+            </w:r>
+            <w:proofErr w:type="gramEnd"/>
+            <w:r>
+              <w:rPr>
+                <w:bCs/>
+                <w:sz w:val="24"/>
+                <w:szCs w:val="24"/>
+              </w:rPr>
+              <w:t>0..n]: indica il/i biglietto/i prenotati</w:t>
             </w:r>
             <w:r>
               <w:rPr>
@@ -5152,13 +5395,23 @@
                 <w:szCs w:val="24"/>
               </w:rPr>
             </w:pPr>
-            <w:r>
-              <w:rPr>
-                <w:bCs/>
-                <w:sz w:val="24"/>
-                <w:szCs w:val="24"/>
-              </w:rPr>
-              <w:t>Biglietto[0..n]:</w:t>
+            <w:proofErr w:type="gramStart"/>
+            <w:r>
+              <w:rPr>
+                <w:bCs/>
+                <w:sz w:val="24"/>
+                <w:szCs w:val="24"/>
+              </w:rPr>
+              <w:t>Biglietto[</w:t>
+            </w:r>
+            <w:proofErr w:type="gramEnd"/>
+            <w:r>
+              <w:rPr>
+                <w:bCs/>
+                <w:sz w:val="24"/>
+                <w:szCs w:val="24"/>
+              </w:rPr>
+              <w:t>0..n]:</w:t>
             </w:r>
             <w:r>
               <w:rPr>
@@ -5177,13 +5430,23 @@
                 <w:szCs w:val="24"/>
               </w:rPr>
             </w:pPr>
-            <w:r>
-              <w:rPr>
-                <w:bCs/>
-                <w:sz w:val="24"/>
-                <w:szCs w:val="24"/>
-              </w:rPr>
-              <w:t>Tratta[1]:</w:t>
+            <w:proofErr w:type="gramStart"/>
+            <w:r>
+              <w:rPr>
+                <w:bCs/>
+                <w:sz w:val="24"/>
+                <w:szCs w:val="24"/>
+              </w:rPr>
+              <w:t>Tratta[</w:t>
+            </w:r>
+            <w:proofErr w:type="gramEnd"/>
+            <w:r>
+              <w:rPr>
+                <w:bCs/>
+                <w:sz w:val="24"/>
+                <w:szCs w:val="24"/>
+              </w:rPr>
+              <w:t>1]:</w:t>
             </w:r>
             <w:r>
               <w:rPr>
@@ -5236,7 +5499,6 @@
           <w:sz w:val="72"/>
           <w:szCs w:val="72"/>
         </w:rPr>
-        <w:lastRenderedPageBreak/>
         <w:t>Dizionario dei vincoli</w:t>
       </w:r>
     </w:p>
@@ -5401,7 +5663,25 @@
                 <w:sz w:val="24"/>
                 <w:szCs w:val="24"/>
               </w:rPr>
-              <w:t>'[a-z,0-9,_,-]%@[a-z,0-9,_,-]%.[a-z][a-z]%'</w:t>
+              <w:t>'[a-z,0-</w:t>
+            </w:r>
+            <w:proofErr w:type="gramStart"/>
+            <w:r>
+              <w:rPr>
+                <w:bCs/>
+                <w:sz w:val="24"/>
+                <w:szCs w:val="24"/>
+              </w:rPr>
+              <w:t>9,_</w:t>
+            </w:r>
+            <w:proofErr w:type="gramEnd"/>
+            <w:r>
+              <w:rPr>
+                <w:bCs/>
+                <w:sz w:val="24"/>
+                <w:szCs w:val="24"/>
+              </w:rPr>
+              <w:t>,-]%@[a-z,0-9,_,-]%.[a-z][a-z]%'</w:t>
             </w:r>
           </w:p>
         </w:tc>
@@ -5596,7 +5876,25 @@
                 <w:sz w:val="24"/>
                 <w:szCs w:val="24"/>
               </w:rPr>
-              <w:t>'[A-Z][A-Z][A-Z][A-Z][A-Z][A-Z][0-9][0-9][A-Z][0-9][0-9][A-Z][0-9][0-9][0-9][A-Z]'</w:t>
+              <w:t>'[A-</w:t>
+            </w:r>
+            <w:proofErr w:type="gramStart"/>
+            <w:r>
+              <w:rPr>
+                <w:bCs/>
+                <w:sz w:val="24"/>
+                <w:szCs w:val="24"/>
+              </w:rPr>
+              <w:t>Z][</w:t>
+            </w:r>
+            <w:proofErr w:type="gramEnd"/>
+            <w:r>
+              <w:rPr>
+                <w:bCs/>
+                <w:sz w:val="24"/>
+                <w:szCs w:val="24"/>
+              </w:rPr>
+              <w:t>A-Z][A-Z][A-Z][A-Z][A-Z][0-9][0-9][A-Z][0-9][0-9][A-Z][0-9][0-9][0-9][A-Z]'</w:t>
             </w:r>
           </w:p>
         </w:tc>
@@ -5759,15 +6057,7 @@
                 <w:sz w:val="24"/>
                 <w:szCs w:val="24"/>
               </w:rPr>
-              <w:t xml:space="preserve">che non vi siano caratteri numerici nel </w:t>
-            </w:r>
-            <w:r>
-              <w:rPr>
-                <w:bCs/>
-                <w:sz w:val="24"/>
-                <w:szCs w:val="24"/>
-              </w:rPr>
-              <w:t>campo scali.</w:t>
+              <w:t>che non vi siano caratteri numerici nel campo scali.</w:t>
             </w:r>
           </w:p>
         </w:tc>
@@ -6017,7 +6307,25 @@
                 <w:sz w:val="24"/>
                 <w:szCs w:val="24"/>
               </w:rPr>
-              <w:t xml:space="preserve"> sia solo 2 lettere.</w:t>
+              <w:t xml:space="preserve"> sia solo </w:t>
+            </w:r>
+            <w:proofErr w:type="gramStart"/>
+            <w:r>
+              <w:rPr>
+                <w:bCs/>
+                <w:sz w:val="24"/>
+                <w:szCs w:val="24"/>
+              </w:rPr>
+              <w:t>2</w:t>
+            </w:r>
+            <w:proofErr w:type="gramEnd"/>
+            <w:r>
+              <w:rPr>
+                <w:bCs/>
+                <w:sz w:val="24"/>
+                <w:szCs w:val="24"/>
+              </w:rPr>
+              <w:t xml:space="preserve"> lettere.</w:t>
             </w:r>
           </w:p>
         </w:tc>
@@ -6094,7 +6402,25 @@
                 <w:sz w:val="24"/>
                 <w:szCs w:val="24"/>
               </w:rPr>
-              <w:t xml:space="preserve"> inizi con 3 lettere.</w:t>
+              <w:t xml:space="preserve"> inizi con </w:t>
+            </w:r>
+            <w:proofErr w:type="gramStart"/>
+            <w:r>
+              <w:rPr>
+                <w:bCs/>
+                <w:sz w:val="24"/>
+                <w:szCs w:val="24"/>
+              </w:rPr>
+              <w:t>3</w:t>
+            </w:r>
+            <w:proofErr w:type="gramEnd"/>
+            <w:r>
+              <w:rPr>
+                <w:bCs/>
+                <w:sz w:val="24"/>
+                <w:szCs w:val="24"/>
+              </w:rPr>
+              <w:t xml:space="preserve"> lettere.</w:t>
             </w:r>
           </w:p>
         </w:tc>
@@ -6148,7 +6474,6 @@
           <w:sz w:val="52"/>
           <w:szCs w:val="52"/>
         </w:rPr>
-        <w:lastRenderedPageBreak/>
         <w:t>Schema Logico con descrizione di Trigger</w:t>
       </w:r>
     </w:p>
@@ -6286,6 +6611,7 @@
               <w:t xml:space="preserve"> </w:t>
             </w:r>
             <w:proofErr w:type="spellStart"/>
+            <w:proofErr w:type="gramStart"/>
             <w:r>
               <w:rPr>
                 <w:rFonts w:cstheme="minorHAnsi"/>
@@ -6305,7 +6631,18 @@
                 <w:sz w:val="24"/>
                 <w:szCs w:val="24"/>
               </w:rPr>
-              <w:t>().</w:t>
+              <w:t>(</w:t>
+            </w:r>
+            <w:proofErr w:type="gramEnd"/>
+            <w:r>
+              <w:rPr>
+                <w:rFonts w:cstheme="minorHAnsi"/>
+                <w:b/>
+                <w:color w:val="000000" w:themeColor="text1"/>
+                <w:sz w:val="24"/>
+                <w:szCs w:val="24"/>
+              </w:rPr>
+              <w:t>).</w:t>
             </w:r>
           </w:p>
           <w:p>
@@ -6412,27 +6749,7 @@
                 <w:sz w:val="24"/>
                 <w:szCs w:val="24"/>
               </w:rPr>
-              <w:t xml:space="preserve">Il trigger viene azionato ogni volta che viene </w:t>
-            </w:r>
-            <w:r>
-              <w:rPr>
-                <w:rFonts w:cstheme="minorHAnsi"/>
-                <w:b/>
-                <w:color w:val="000000" w:themeColor="text1"/>
-                <w:sz w:val="24"/>
-                <w:szCs w:val="24"/>
-              </w:rPr>
-              <w:t>eliminato</w:t>
-            </w:r>
-            <w:r>
-              <w:rPr>
-                <w:rFonts w:cstheme="minorHAnsi"/>
-                <w:b/>
-                <w:color w:val="000000" w:themeColor="text1"/>
-                <w:sz w:val="24"/>
-                <w:szCs w:val="24"/>
-              </w:rPr>
-              <w:t xml:space="preserve"> un biglietto e chiama la procedura</w:t>
+              <w:t>Il trigger viene azionato ogni volta che viene eliminato un biglietto e chiama la procedura</w:t>
             </w:r>
             <w:r>
               <w:rPr>
@@ -6445,6 +6762,7 @@
               <w:t xml:space="preserve"> </w:t>
             </w:r>
             <w:proofErr w:type="spellStart"/>
+            <w:proofErr w:type="gramStart"/>
             <w:r>
               <w:rPr>
                 <w:rFonts w:cstheme="minorHAnsi"/>
@@ -6464,7 +6782,18 @@
                 <w:sz w:val="24"/>
                 <w:szCs w:val="24"/>
               </w:rPr>
-              <w:t>().</w:t>
+              <w:t>(</w:t>
+            </w:r>
+            <w:proofErr w:type="gramEnd"/>
+            <w:r>
+              <w:rPr>
+                <w:rFonts w:cstheme="minorHAnsi"/>
+                <w:b/>
+                <w:color w:val="000000" w:themeColor="text1"/>
+                <w:sz w:val="24"/>
+                <w:szCs w:val="24"/>
+              </w:rPr>
+              <w:t>).</w:t>
             </w:r>
           </w:p>
           <w:p>
@@ -6482,6 +6811,1025 @@
         </w:tc>
       </w:tr>
     </w:tbl>
+    <w:p>
+      <w:pPr>
+        <w:jc w:val="center"/>
+        <w:rPr>
+          <w:rFonts w:cstheme="minorHAnsi"/>
+          <w:b/>
+          <w:color w:val="000000" w:themeColor="text1"/>
+          <w:sz w:val="40"/>
+          <w:szCs w:val="40"/>
+          <w:u w:val="single"/>
+        </w:rPr>
+      </w:pPr>
+    </w:p>
+    <w:tbl>
+      <w:tblPr>
+        <w:tblStyle w:val="Grigliatabella"/>
+        <w:tblW w:w="0" w:type="auto"/>
+        <w:tblLook w:val="04A0" w:firstRow="1" w:lastRow="0" w:firstColumn="1" w:lastColumn="0" w:noHBand="0" w:noVBand="1"/>
+      </w:tblPr>
+      <w:tblGrid>
+        <w:gridCol w:w="9628"/>
+      </w:tblGrid>
+      <w:tr>
+        <w:tc>
+          <w:tcPr>
+            <w:tcW w:w="9628" w:type="dxa"/>
+          </w:tcPr>
+          <w:p>
+            <w:pPr>
+              <w:jc w:val="center"/>
+              <w:rPr>
+                <w:rFonts w:cstheme="minorHAnsi"/>
+                <w:b/>
+                <w:color w:val="000000" w:themeColor="text1"/>
+                <w:sz w:val="32"/>
+                <w:szCs w:val="32"/>
+              </w:rPr>
+            </w:pPr>
+            <w:proofErr w:type="spellStart"/>
+            <w:r>
+              <w:rPr>
+                <w:rFonts w:cstheme="minorHAnsi"/>
+                <w:b/>
+                <w:color w:val="000000" w:themeColor="text1"/>
+                <w:sz w:val="32"/>
+                <w:szCs w:val="32"/>
+              </w:rPr>
+              <w:t>AggiornamentoNprenotazioni</w:t>
+            </w:r>
+            <w:r>
+              <w:rPr>
+                <w:rFonts w:cstheme="minorHAnsi"/>
+                <w:b/>
+                <w:color w:val="000000" w:themeColor="text1"/>
+                <w:sz w:val="32"/>
+                <w:szCs w:val="32"/>
+              </w:rPr>
+              <w:t>Somma</w:t>
+            </w:r>
+            <w:proofErr w:type="spellEnd"/>
+          </w:p>
+          <w:p>
+            <w:pPr>
+              <w:jc w:val="center"/>
+              <w:rPr>
+                <w:rFonts w:cstheme="minorHAnsi"/>
+                <w:b/>
+                <w:color w:val="000000" w:themeColor="text1"/>
+                <w:sz w:val="32"/>
+                <w:szCs w:val="32"/>
+              </w:rPr>
+            </w:pPr>
+          </w:p>
+        </w:tc>
+      </w:tr>
+      <w:tr>
+        <w:tc>
+          <w:tcPr>
+            <w:tcW w:w="9628" w:type="dxa"/>
+          </w:tcPr>
+          <w:p>
+            <w:pPr>
+              <w:jc w:val="center"/>
+              <w:rPr>
+                <w:rFonts w:cstheme="minorHAnsi"/>
+                <w:b/>
+                <w:color w:val="000000" w:themeColor="text1"/>
+                <w:sz w:val="24"/>
+                <w:szCs w:val="24"/>
+              </w:rPr>
+            </w:pPr>
+            <w:r>
+              <w:rPr>
+                <w:rFonts w:cstheme="minorHAnsi"/>
+                <w:b/>
+                <w:color w:val="000000" w:themeColor="text1"/>
+                <w:sz w:val="24"/>
+                <w:szCs w:val="24"/>
+              </w:rPr>
+              <w:t xml:space="preserve">Il trigger viene azionato ogni volta che viene inserito un biglietto e chiama la procedura </w:t>
+            </w:r>
+            <w:proofErr w:type="spellStart"/>
+            <w:proofErr w:type="gramStart"/>
+            <w:r>
+              <w:rPr>
+                <w:rFonts w:cstheme="minorHAnsi"/>
+                <w:b/>
+                <w:color w:val="000000" w:themeColor="text1"/>
+                <w:sz w:val="24"/>
+                <w:szCs w:val="24"/>
+              </w:rPr>
+              <w:t>SommaNprenotazioni</w:t>
+            </w:r>
+            <w:proofErr w:type="spellEnd"/>
+            <w:r>
+              <w:rPr>
+                <w:rFonts w:cstheme="minorHAnsi"/>
+                <w:b/>
+                <w:color w:val="000000" w:themeColor="text1"/>
+                <w:sz w:val="24"/>
+                <w:szCs w:val="24"/>
+              </w:rPr>
+              <w:t>(</w:t>
+            </w:r>
+            <w:proofErr w:type="gramEnd"/>
+            <w:r>
+              <w:rPr>
+                <w:rFonts w:cstheme="minorHAnsi"/>
+                <w:b/>
+                <w:color w:val="000000" w:themeColor="text1"/>
+                <w:sz w:val="24"/>
+                <w:szCs w:val="24"/>
+              </w:rPr>
+              <w:t>).</w:t>
+            </w:r>
+          </w:p>
+          <w:p>
+            <w:pPr>
+              <w:jc w:val="center"/>
+              <w:rPr>
+                <w:rFonts w:cstheme="minorHAnsi"/>
+                <w:b/>
+                <w:color w:val="000000" w:themeColor="text1"/>
+                <w:sz w:val="24"/>
+                <w:szCs w:val="24"/>
+              </w:rPr>
+            </w:pPr>
+          </w:p>
+        </w:tc>
+      </w:tr>
+    </w:tbl>
+    <w:p>
+      <w:pPr>
+        <w:jc w:val="center"/>
+        <w:rPr>
+          <w:rFonts w:cstheme="minorHAnsi"/>
+          <w:b/>
+          <w:color w:val="000000" w:themeColor="text1"/>
+          <w:sz w:val="40"/>
+          <w:szCs w:val="40"/>
+          <w:u w:val="single"/>
+        </w:rPr>
+      </w:pPr>
+    </w:p>
+    <w:tbl>
+      <w:tblPr>
+        <w:tblStyle w:val="Grigliatabella"/>
+        <w:tblW w:w="0" w:type="auto"/>
+        <w:tblLook w:val="04A0" w:firstRow="1" w:lastRow="0" w:firstColumn="1" w:lastColumn="0" w:noHBand="0" w:noVBand="1"/>
+      </w:tblPr>
+      <w:tblGrid>
+        <w:gridCol w:w="9628"/>
+      </w:tblGrid>
+      <w:tr>
+        <w:tc>
+          <w:tcPr>
+            <w:tcW w:w="9628" w:type="dxa"/>
+          </w:tcPr>
+          <w:p>
+            <w:pPr>
+              <w:jc w:val="center"/>
+              <w:rPr>
+                <w:rFonts w:cstheme="minorHAnsi"/>
+                <w:b/>
+                <w:color w:val="000000" w:themeColor="text1"/>
+                <w:sz w:val="32"/>
+                <w:szCs w:val="32"/>
+              </w:rPr>
+            </w:pPr>
+            <w:proofErr w:type="spellStart"/>
+            <w:r>
+              <w:rPr>
+                <w:rFonts w:cstheme="minorHAnsi"/>
+                <w:b/>
+                <w:color w:val="000000" w:themeColor="text1"/>
+                <w:sz w:val="32"/>
+                <w:szCs w:val="32"/>
+              </w:rPr>
+              <w:t>AggiornamentoDataCorrettaCodaDiImbarco</w:t>
+            </w:r>
+            <w:proofErr w:type="spellEnd"/>
+          </w:p>
+        </w:tc>
+      </w:tr>
+      <w:tr>
+        <w:tc>
+          <w:tcPr>
+            <w:tcW w:w="9628" w:type="dxa"/>
+          </w:tcPr>
+          <w:p>
+            <w:pPr>
+              <w:jc w:val="center"/>
+              <w:rPr>
+                <w:rFonts w:cstheme="minorHAnsi"/>
+                <w:b/>
+                <w:color w:val="000000" w:themeColor="text1"/>
+                <w:sz w:val="24"/>
+                <w:szCs w:val="24"/>
+              </w:rPr>
+            </w:pPr>
+            <w:r>
+              <w:rPr>
+                <w:rFonts w:cstheme="minorHAnsi"/>
+                <w:b/>
+                <w:color w:val="000000" w:themeColor="text1"/>
+                <w:sz w:val="24"/>
+                <w:szCs w:val="24"/>
+              </w:rPr>
+              <w:t xml:space="preserve">Il trigger viene azionato ogni volta che viene inserita una Coda di imbarco e chiama la procedura </w:t>
+            </w:r>
+            <w:proofErr w:type="spellStart"/>
+            <w:proofErr w:type="gramStart"/>
+            <w:r>
+              <w:rPr>
+                <w:rFonts w:cstheme="minorHAnsi"/>
+                <w:b/>
+                <w:color w:val="000000" w:themeColor="text1"/>
+                <w:sz w:val="24"/>
+                <w:szCs w:val="24"/>
+              </w:rPr>
+              <w:t>DataCorrettaCodaDiImbarco</w:t>
+            </w:r>
+            <w:proofErr w:type="spellEnd"/>
+            <w:r>
+              <w:rPr>
+                <w:rFonts w:cstheme="minorHAnsi"/>
+                <w:b/>
+                <w:color w:val="000000" w:themeColor="text1"/>
+                <w:sz w:val="24"/>
+                <w:szCs w:val="24"/>
+              </w:rPr>
+              <w:t>(</w:t>
+            </w:r>
+            <w:proofErr w:type="gramEnd"/>
+            <w:r>
+              <w:rPr>
+                <w:rFonts w:cstheme="minorHAnsi"/>
+                <w:b/>
+                <w:color w:val="000000" w:themeColor="text1"/>
+                <w:sz w:val="24"/>
+                <w:szCs w:val="24"/>
+              </w:rPr>
+              <w:t>).</w:t>
+            </w:r>
+          </w:p>
+          <w:p>
+            <w:pPr>
+              <w:jc w:val="center"/>
+              <w:rPr>
+                <w:rFonts w:cstheme="minorHAnsi"/>
+                <w:b/>
+                <w:color w:val="000000" w:themeColor="text1"/>
+                <w:sz w:val="24"/>
+                <w:szCs w:val="24"/>
+              </w:rPr>
+            </w:pPr>
+          </w:p>
+        </w:tc>
+      </w:tr>
+    </w:tbl>
+    <w:p>
+      <w:pPr>
+        <w:jc w:val="center"/>
+        <w:rPr>
+          <w:rFonts w:cstheme="minorHAnsi"/>
+          <w:b/>
+          <w:color w:val="000000" w:themeColor="text1"/>
+          <w:sz w:val="40"/>
+          <w:szCs w:val="40"/>
+          <w:u w:val="single"/>
+        </w:rPr>
+      </w:pPr>
+    </w:p>
+    <w:p>
+      <w:pPr>
+        <w:jc w:val="center"/>
+        <w:rPr>
+          <w:rFonts w:cstheme="minorHAnsi"/>
+          <w:b/>
+          <w:color w:val="000000" w:themeColor="text1"/>
+          <w:sz w:val="40"/>
+          <w:szCs w:val="40"/>
+          <w:u w:val="single"/>
+        </w:rPr>
+      </w:pPr>
+    </w:p>
+    <w:p>
+      <w:pPr>
+        <w:jc w:val="center"/>
+        <w:rPr>
+          <w:rFonts w:cstheme="minorHAnsi"/>
+          <w:b/>
+          <w:color w:val="000000" w:themeColor="text1"/>
+          <w:sz w:val="40"/>
+          <w:szCs w:val="40"/>
+          <w:u w:val="single"/>
+        </w:rPr>
+      </w:pPr>
+    </w:p>
+    <w:tbl>
+      <w:tblPr>
+        <w:tblStyle w:val="Grigliatabella"/>
+        <w:tblW w:w="0" w:type="auto"/>
+        <w:tblLook w:val="04A0" w:firstRow="1" w:lastRow="0" w:firstColumn="1" w:lastColumn="0" w:noHBand="0" w:noVBand="1"/>
+      </w:tblPr>
+      <w:tblGrid>
+        <w:gridCol w:w="9628"/>
+      </w:tblGrid>
+      <w:tr>
+        <w:tc>
+          <w:tcPr>
+            <w:tcW w:w="9628" w:type="dxa"/>
+          </w:tcPr>
+          <w:p>
+            <w:pPr>
+              <w:jc w:val="center"/>
+              <w:rPr>
+                <w:rFonts w:cstheme="minorHAnsi"/>
+                <w:b/>
+                <w:color w:val="000000" w:themeColor="text1"/>
+                <w:sz w:val="32"/>
+                <w:szCs w:val="32"/>
+              </w:rPr>
+            </w:pPr>
+            <w:proofErr w:type="spellStart"/>
+            <w:r>
+              <w:rPr>
+                <w:rFonts w:cstheme="minorHAnsi"/>
+                <w:b/>
+                <w:color w:val="000000" w:themeColor="text1"/>
+                <w:sz w:val="32"/>
+                <w:szCs w:val="32"/>
+              </w:rPr>
+              <w:lastRenderedPageBreak/>
+              <w:t>AggiornamentoDataCorrettaGate</w:t>
+            </w:r>
+            <w:proofErr w:type="spellEnd"/>
+          </w:p>
+        </w:tc>
+      </w:tr>
+      <w:tr>
+        <w:tc>
+          <w:tcPr>
+            <w:tcW w:w="9628" w:type="dxa"/>
+          </w:tcPr>
+          <w:p>
+            <w:pPr>
+              <w:jc w:val="center"/>
+              <w:rPr>
+                <w:rFonts w:cstheme="minorHAnsi"/>
+                <w:b/>
+                <w:color w:val="000000" w:themeColor="text1"/>
+                <w:sz w:val="24"/>
+                <w:szCs w:val="24"/>
+              </w:rPr>
+            </w:pPr>
+            <w:r>
+              <w:rPr>
+                <w:rFonts w:cstheme="minorHAnsi"/>
+                <w:b/>
+                <w:color w:val="000000" w:themeColor="text1"/>
+                <w:sz w:val="24"/>
+                <w:szCs w:val="24"/>
+              </w:rPr>
+              <w:t>Il trigger viene azionato ogni volta che viene inserita un</w:t>
+            </w:r>
+            <w:r>
+              <w:rPr>
+                <w:rFonts w:cstheme="minorHAnsi"/>
+                <w:b/>
+                <w:color w:val="000000" w:themeColor="text1"/>
+                <w:sz w:val="24"/>
+                <w:szCs w:val="24"/>
+              </w:rPr>
+              <w:t xml:space="preserve"> Gate</w:t>
+            </w:r>
+            <w:r>
+              <w:rPr>
+                <w:rFonts w:cstheme="minorHAnsi"/>
+                <w:b/>
+                <w:color w:val="000000" w:themeColor="text1"/>
+                <w:sz w:val="24"/>
+                <w:szCs w:val="24"/>
+              </w:rPr>
+              <w:t xml:space="preserve"> e chiama la procedura </w:t>
+            </w:r>
+            <w:proofErr w:type="spellStart"/>
+            <w:proofErr w:type="gramStart"/>
+            <w:r>
+              <w:rPr>
+                <w:rFonts w:cstheme="minorHAnsi"/>
+                <w:b/>
+                <w:color w:val="000000" w:themeColor="text1"/>
+                <w:sz w:val="24"/>
+                <w:szCs w:val="24"/>
+              </w:rPr>
+              <w:t>DataCorretta</w:t>
+            </w:r>
+            <w:r>
+              <w:rPr>
+                <w:rFonts w:cstheme="minorHAnsi"/>
+                <w:b/>
+                <w:color w:val="000000" w:themeColor="text1"/>
+                <w:sz w:val="24"/>
+                <w:szCs w:val="24"/>
+              </w:rPr>
+              <w:t>Gate</w:t>
+            </w:r>
+            <w:proofErr w:type="spellEnd"/>
+            <w:r>
+              <w:rPr>
+                <w:rFonts w:cstheme="minorHAnsi"/>
+                <w:b/>
+                <w:color w:val="000000" w:themeColor="text1"/>
+                <w:sz w:val="24"/>
+                <w:szCs w:val="24"/>
+              </w:rPr>
+              <w:t>(</w:t>
+            </w:r>
+            <w:proofErr w:type="gramEnd"/>
+            <w:r>
+              <w:rPr>
+                <w:rFonts w:cstheme="minorHAnsi"/>
+                <w:b/>
+                <w:color w:val="000000" w:themeColor="text1"/>
+                <w:sz w:val="24"/>
+                <w:szCs w:val="24"/>
+              </w:rPr>
+              <w:t>).</w:t>
+            </w:r>
+          </w:p>
+          <w:p>
+            <w:pPr>
+              <w:jc w:val="center"/>
+              <w:rPr>
+                <w:rFonts w:cstheme="minorHAnsi"/>
+                <w:b/>
+                <w:color w:val="000000" w:themeColor="text1"/>
+                <w:sz w:val="24"/>
+                <w:szCs w:val="24"/>
+              </w:rPr>
+            </w:pPr>
+          </w:p>
+        </w:tc>
+      </w:tr>
+    </w:tbl>
+    <w:p>
+      <w:pPr>
+        <w:jc w:val="center"/>
+        <w:rPr>
+          <w:rFonts w:cstheme="minorHAnsi"/>
+          <w:b/>
+          <w:color w:val="000000" w:themeColor="text1"/>
+          <w:sz w:val="40"/>
+          <w:szCs w:val="40"/>
+          <w:u w:val="single"/>
+        </w:rPr>
+      </w:pPr>
+    </w:p>
+    <w:tbl>
+      <w:tblPr>
+        <w:tblStyle w:val="Grigliatabella"/>
+        <w:tblW w:w="0" w:type="auto"/>
+        <w:tblLook w:val="04A0" w:firstRow="1" w:lastRow="0" w:firstColumn="1" w:lastColumn="0" w:noHBand="0" w:noVBand="1"/>
+      </w:tblPr>
+      <w:tblGrid>
+        <w:gridCol w:w="9628"/>
+      </w:tblGrid>
+      <w:tr>
+        <w:tc>
+          <w:tcPr>
+            <w:tcW w:w="9628" w:type="dxa"/>
+          </w:tcPr>
+          <w:p>
+            <w:pPr>
+              <w:jc w:val="center"/>
+              <w:rPr>
+                <w:rFonts w:cstheme="minorHAnsi"/>
+                <w:b/>
+                <w:color w:val="000000" w:themeColor="text1"/>
+                <w:sz w:val="32"/>
+                <w:szCs w:val="32"/>
+              </w:rPr>
+            </w:pPr>
+            <w:proofErr w:type="spellStart"/>
+            <w:r>
+              <w:rPr>
+                <w:rFonts w:cstheme="minorHAnsi"/>
+                <w:b/>
+                <w:color w:val="000000" w:themeColor="text1"/>
+                <w:sz w:val="32"/>
+                <w:szCs w:val="32"/>
+              </w:rPr>
+              <w:t>AggiornamentoCodGateInTratta</w:t>
+            </w:r>
+            <w:proofErr w:type="spellEnd"/>
+          </w:p>
+        </w:tc>
+      </w:tr>
+      <w:tr>
+        <w:tc>
+          <w:tcPr>
+            <w:tcW w:w="9628" w:type="dxa"/>
+          </w:tcPr>
+          <w:p>
+            <w:pPr>
+              <w:jc w:val="center"/>
+              <w:rPr>
+                <w:rFonts w:cstheme="minorHAnsi"/>
+                <w:b/>
+                <w:color w:val="000000" w:themeColor="text1"/>
+                <w:sz w:val="24"/>
+                <w:szCs w:val="24"/>
+              </w:rPr>
+            </w:pPr>
+            <w:r>
+              <w:rPr>
+                <w:rFonts w:cstheme="minorHAnsi"/>
+                <w:b/>
+                <w:color w:val="000000" w:themeColor="text1"/>
+                <w:sz w:val="24"/>
+                <w:szCs w:val="24"/>
+              </w:rPr>
+              <w:t xml:space="preserve">Il trigger viene azionato ogni volta che viene inserita un Gate e chiama la procedura </w:t>
+            </w:r>
+            <w:proofErr w:type="spellStart"/>
+            <w:proofErr w:type="gramStart"/>
+            <w:r>
+              <w:rPr>
+                <w:rFonts w:cstheme="minorHAnsi"/>
+                <w:b/>
+                <w:color w:val="000000" w:themeColor="text1"/>
+                <w:sz w:val="24"/>
+                <w:szCs w:val="24"/>
+              </w:rPr>
+              <w:t>UpdateCodGateInTratta</w:t>
+            </w:r>
+            <w:proofErr w:type="spellEnd"/>
+            <w:r>
+              <w:rPr>
+                <w:rFonts w:cstheme="minorHAnsi"/>
+                <w:b/>
+                <w:color w:val="000000" w:themeColor="text1"/>
+                <w:sz w:val="24"/>
+                <w:szCs w:val="24"/>
+              </w:rPr>
+              <w:t>(</w:t>
+            </w:r>
+            <w:proofErr w:type="gramEnd"/>
+            <w:r>
+              <w:rPr>
+                <w:rFonts w:cstheme="minorHAnsi"/>
+                <w:b/>
+                <w:color w:val="000000" w:themeColor="text1"/>
+                <w:sz w:val="24"/>
+                <w:szCs w:val="24"/>
+              </w:rPr>
+              <w:t>).</w:t>
+            </w:r>
+          </w:p>
+          <w:p>
+            <w:pPr>
+              <w:jc w:val="center"/>
+              <w:rPr>
+                <w:rFonts w:cstheme="minorHAnsi"/>
+                <w:b/>
+                <w:color w:val="000000" w:themeColor="text1"/>
+                <w:sz w:val="24"/>
+                <w:szCs w:val="24"/>
+              </w:rPr>
+            </w:pPr>
+          </w:p>
+        </w:tc>
+      </w:tr>
+    </w:tbl>
+    <w:p>
+      <w:pPr>
+        <w:jc w:val="center"/>
+        <w:rPr>
+          <w:rFonts w:cstheme="minorHAnsi"/>
+          <w:b/>
+          <w:color w:val="000000" w:themeColor="text1"/>
+          <w:sz w:val="40"/>
+          <w:szCs w:val="40"/>
+          <w:u w:val="single"/>
+        </w:rPr>
+      </w:pPr>
+    </w:p>
+    <w:tbl>
+      <w:tblPr>
+        <w:tblStyle w:val="Grigliatabella"/>
+        <w:tblW w:w="0" w:type="auto"/>
+        <w:tblLook w:val="04A0" w:firstRow="1" w:lastRow="0" w:firstColumn="1" w:lastColumn="0" w:noHBand="0" w:noVBand="1"/>
+      </w:tblPr>
+      <w:tblGrid>
+        <w:gridCol w:w="9628"/>
+      </w:tblGrid>
+      <w:tr>
+        <w:tc>
+          <w:tcPr>
+            <w:tcW w:w="9628" w:type="dxa"/>
+          </w:tcPr>
+          <w:p>
+            <w:pPr>
+              <w:jc w:val="center"/>
+              <w:rPr>
+                <w:rFonts w:cstheme="minorHAnsi"/>
+                <w:b/>
+                <w:color w:val="000000" w:themeColor="text1"/>
+                <w:sz w:val="32"/>
+                <w:szCs w:val="32"/>
+              </w:rPr>
+            </w:pPr>
+            <w:proofErr w:type="spellStart"/>
+            <w:r>
+              <w:rPr>
+                <w:rFonts w:cstheme="minorHAnsi"/>
+                <w:b/>
+                <w:color w:val="000000" w:themeColor="text1"/>
+                <w:sz w:val="32"/>
+                <w:szCs w:val="32"/>
+              </w:rPr>
+              <w:t>AggiornamentoCodSlotInCodaDiImbarco</w:t>
+            </w:r>
+            <w:proofErr w:type="spellEnd"/>
+          </w:p>
+        </w:tc>
+      </w:tr>
+      <w:tr>
+        <w:tc>
+          <w:tcPr>
+            <w:tcW w:w="9628" w:type="dxa"/>
+          </w:tcPr>
+          <w:p>
+            <w:pPr>
+              <w:jc w:val="center"/>
+              <w:rPr>
+                <w:rFonts w:cstheme="minorHAnsi"/>
+                <w:b/>
+                <w:color w:val="000000" w:themeColor="text1"/>
+                <w:sz w:val="24"/>
+                <w:szCs w:val="24"/>
+              </w:rPr>
+            </w:pPr>
+            <w:r>
+              <w:rPr>
+                <w:rFonts w:cstheme="minorHAnsi"/>
+                <w:b/>
+                <w:color w:val="000000" w:themeColor="text1"/>
+                <w:sz w:val="24"/>
+                <w:szCs w:val="24"/>
+              </w:rPr>
+              <w:t xml:space="preserve">Il trigger viene azionato ogni volta che viene inserita uno Slot e chiama la procedura </w:t>
+            </w:r>
+            <w:proofErr w:type="spellStart"/>
+            <w:proofErr w:type="gramStart"/>
+            <w:r>
+              <w:rPr>
+                <w:rFonts w:cstheme="minorHAnsi"/>
+                <w:b/>
+                <w:color w:val="000000" w:themeColor="text1"/>
+                <w:sz w:val="24"/>
+                <w:szCs w:val="24"/>
+              </w:rPr>
+              <w:t>UpdateCodSlotInCodaDiImbarco</w:t>
+            </w:r>
+            <w:proofErr w:type="spellEnd"/>
+            <w:r>
+              <w:rPr>
+                <w:rFonts w:cstheme="minorHAnsi"/>
+                <w:b/>
+                <w:color w:val="000000" w:themeColor="text1"/>
+                <w:sz w:val="24"/>
+                <w:szCs w:val="24"/>
+              </w:rPr>
+              <w:t>(</w:t>
+            </w:r>
+            <w:proofErr w:type="gramEnd"/>
+            <w:r>
+              <w:rPr>
+                <w:rFonts w:cstheme="minorHAnsi"/>
+                <w:b/>
+                <w:color w:val="000000" w:themeColor="text1"/>
+                <w:sz w:val="24"/>
+                <w:szCs w:val="24"/>
+              </w:rPr>
+              <w:t>).</w:t>
+            </w:r>
+          </w:p>
+          <w:p>
+            <w:pPr>
+              <w:jc w:val="center"/>
+              <w:rPr>
+                <w:rFonts w:cstheme="minorHAnsi"/>
+                <w:b/>
+                <w:color w:val="000000" w:themeColor="text1"/>
+                <w:sz w:val="24"/>
+                <w:szCs w:val="24"/>
+              </w:rPr>
+            </w:pPr>
+          </w:p>
+        </w:tc>
+      </w:tr>
+    </w:tbl>
+    <w:p>
+      <w:pPr>
+        <w:jc w:val="center"/>
+        <w:rPr>
+          <w:rFonts w:cstheme="minorHAnsi"/>
+          <w:b/>
+          <w:color w:val="000000" w:themeColor="text1"/>
+          <w:sz w:val="40"/>
+          <w:szCs w:val="40"/>
+          <w:u w:val="single"/>
+        </w:rPr>
+      </w:pPr>
+    </w:p>
+    <w:tbl>
+      <w:tblPr>
+        <w:tblStyle w:val="Grigliatabella"/>
+        <w:tblW w:w="0" w:type="auto"/>
+        <w:tblLook w:val="04A0" w:firstRow="1" w:lastRow="0" w:firstColumn="1" w:lastColumn="0" w:noHBand="0" w:noVBand="1"/>
+      </w:tblPr>
+      <w:tblGrid>
+        <w:gridCol w:w="9628"/>
+      </w:tblGrid>
+      <w:tr>
+        <w:tc>
+          <w:tcPr>
+            <w:tcW w:w="9628" w:type="dxa"/>
+          </w:tcPr>
+          <w:p>
+            <w:pPr>
+              <w:jc w:val="center"/>
+              <w:rPr>
+                <w:rFonts w:cstheme="minorHAnsi"/>
+                <w:b/>
+                <w:color w:val="000000" w:themeColor="text1"/>
+                <w:sz w:val="32"/>
+                <w:szCs w:val="32"/>
+              </w:rPr>
+            </w:pPr>
+            <w:proofErr w:type="spellStart"/>
+            <w:r>
+              <w:rPr>
+                <w:rFonts w:cstheme="minorHAnsi"/>
+                <w:b/>
+                <w:color w:val="000000" w:themeColor="text1"/>
+                <w:sz w:val="32"/>
+                <w:szCs w:val="32"/>
+              </w:rPr>
+              <w:t>AggiornamentoDataCorrettaSlot</w:t>
+            </w:r>
+            <w:proofErr w:type="spellEnd"/>
+          </w:p>
+        </w:tc>
+      </w:tr>
+      <w:tr>
+        <w:tc>
+          <w:tcPr>
+            <w:tcW w:w="9628" w:type="dxa"/>
+          </w:tcPr>
+          <w:p>
+            <w:pPr>
+              <w:jc w:val="center"/>
+              <w:rPr>
+                <w:rFonts w:cstheme="minorHAnsi"/>
+                <w:b/>
+                <w:color w:val="000000" w:themeColor="text1"/>
+                <w:sz w:val="24"/>
+                <w:szCs w:val="24"/>
+              </w:rPr>
+            </w:pPr>
+            <w:r>
+              <w:rPr>
+                <w:rFonts w:cstheme="minorHAnsi"/>
+                <w:b/>
+                <w:color w:val="000000" w:themeColor="text1"/>
+                <w:sz w:val="24"/>
+                <w:szCs w:val="24"/>
+              </w:rPr>
+              <w:t xml:space="preserve">Il trigger viene azionato ogni volta che viene inserita uno Slot e chiama la procedura </w:t>
+            </w:r>
+            <w:proofErr w:type="spellStart"/>
+            <w:proofErr w:type="gramStart"/>
+            <w:r>
+              <w:rPr>
+                <w:rFonts w:cstheme="minorHAnsi"/>
+                <w:b/>
+                <w:color w:val="000000" w:themeColor="text1"/>
+                <w:sz w:val="24"/>
+                <w:szCs w:val="24"/>
+                <w:u w:val="single"/>
+              </w:rPr>
+              <w:t>UpdateCodSlotInCodaDiImbarco</w:t>
+            </w:r>
+            <w:proofErr w:type="spellEnd"/>
+            <w:r>
+              <w:rPr>
+                <w:rFonts w:cstheme="minorHAnsi"/>
+                <w:b/>
+                <w:color w:val="000000" w:themeColor="text1"/>
+                <w:sz w:val="24"/>
+                <w:szCs w:val="24"/>
+              </w:rPr>
+              <w:t>(</w:t>
+            </w:r>
+            <w:proofErr w:type="gramEnd"/>
+            <w:r>
+              <w:rPr>
+                <w:rFonts w:cstheme="minorHAnsi"/>
+                <w:b/>
+                <w:color w:val="000000" w:themeColor="text1"/>
+                <w:sz w:val="24"/>
+                <w:szCs w:val="24"/>
+              </w:rPr>
+              <w:t>).</w:t>
+            </w:r>
+          </w:p>
+          <w:p>
+            <w:pPr>
+              <w:jc w:val="center"/>
+              <w:rPr>
+                <w:rFonts w:cstheme="minorHAnsi"/>
+                <w:b/>
+                <w:color w:val="000000" w:themeColor="text1"/>
+                <w:sz w:val="24"/>
+                <w:szCs w:val="24"/>
+              </w:rPr>
+            </w:pPr>
+          </w:p>
+        </w:tc>
+      </w:tr>
+    </w:tbl>
+    <w:p>
+      <w:pPr>
+        <w:jc w:val="center"/>
+        <w:rPr>
+          <w:rFonts w:cstheme="minorHAnsi"/>
+          <w:b/>
+          <w:color w:val="000000" w:themeColor="text1"/>
+          <w:sz w:val="40"/>
+          <w:szCs w:val="40"/>
+          <w:u w:val="single"/>
+        </w:rPr>
+      </w:pPr>
+    </w:p>
+    <w:tbl>
+      <w:tblPr>
+        <w:tblStyle w:val="Grigliatabella"/>
+        <w:tblW w:w="0" w:type="auto"/>
+        <w:tblLook w:val="04A0" w:firstRow="1" w:lastRow="0" w:firstColumn="1" w:lastColumn="0" w:noHBand="0" w:noVBand="1"/>
+      </w:tblPr>
+      <w:tblGrid>
+        <w:gridCol w:w="9628"/>
+      </w:tblGrid>
+      <w:tr>
+        <w:tc>
+          <w:tcPr>
+            <w:tcW w:w="9628" w:type="dxa"/>
+          </w:tcPr>
+          <w:p>
+            <w:pPr>
+              <w:jc w:val="center"/>
+              <w:rPr>
+                <w:rFonts w:cstheme="minorHAnsi"/>
+                <w:b/>
+                <w:color w:val="000000" w:themeColor="text1"/>
+                <w:sz w:val="32"/>
+                <w:szCs w:val="32"/>
+              </w:rPr>
+            </w:pPr>
+            <w:proofErr w:type="spellStart"/>
+            <w:r>
+              <w:rPr>
+                <w:rFonts w:cstheme="minorHAnsi"/>
+                <w:b/>
+                <w:color w:val="000000" w:themeColor="text1"/>
+                <w:sz w:val="32"/>
+                <w:szCs w:val="32"/>
+              </w:rPr>
+              <w:t>Aggiornamento</w:t>
+            </w:r>
+            <w:r>
+              <w:rPr>
+                <w:rFonts w:cstheme="minorHAnsi"/>
+                <w:b/>
+                <w:color w:val="000000" w:themeColor="text1"/>
+                <w:sz w:val="32"/>
+                <w:szCs w:val="32"/>
+              </w:rPr>
+              <w:t>RitardoTrue</w:t>
+            </w:r>
+            <w:proofErr w:type="spellEnd"/>
+          </w:p>
+        </w:tc>
+      </w:tr>
+      <w:tr>
+        <w:tc>
+          <w:tcPr>
+            <w:tcW w:w="9628" w:type="dxa"/>
+          </w:tcPr>
+          <w:p>
+            <w:pPr>
+              <w:jc w:val="center"/>
+              <w:rPr>
+                <w:rFonts w:cstheme="minorHAnsi"/>
+                <w:b/>
+                <w:color w:val="000000" w:themeColor="text1"/>
+                <w:sz w:val="24"/>
+                <w:szCs w:val="24"/>
+              </w:rPr>
+            </w:pPr>
+            <w:r>
+              <w:rPr>
+                <w:rFonts w:cstheme="minorHAnsi"/>
+                <w:b/>
+                <w:color w:val="000000" w:themeColor="text1"/>
+                <w:sz w:val="24"/>
+                <w:szCs w:val="24"/>
+              </w:rPr>
+              <w:t xml:space="preserve">Il trigger viene azionato ogni volta che viene inserita uno Slot e chiama la procedura </w:t>
+            </w:r>
+            <w:proofErr w:type="spellStart"/>
+            <w:proofErr w:type="gramStart"/>
+            <w:r>
+              <w:rPr>
+                <w:rFonts w:cstheme="minorHAnsi"/>
+                <w:b/>
+                <w:color w:val="000000" w:themeColor="text1"/>
+                <w:sz w:val="24"/>
+                <w:szCs w:val="24"/>
+                <w:u w:val="single"/>
+              </w:rPr>
+              <w:t>ControlloRitardoTrue</w:t>
+            </w:r>
+            <w:proofErr w:type="spellEnd"/>
+            <w:r>
+              <w:rPr>
+                <w:rFonts w:cstheme="minorHAnsi"/>
+                <w:b/>
+                <w:color w:val="000000" w:themeColor="text1"/>
+                <w:sz w:val="24"/>
+                <w:szCs w:val="24"/>
+                <w:u w:val="single"/>
+              </w:rPr>
+              <w:t>(</w:t>
+            </w:r>
+            <w:proofErr w:type="gramEnd"/>
+            <w:r>
+              <w:rPr>
+                <w:rFonts w:cstheme="minorHAnsi"/>
+                <w:b/>
+                <w:color w:val="000000" w:themeColor="text1"/>
+                <w:sz w:val="24"/>
+                <w:szCs w:val="24"/>
+                <w:u w:val="single"/>
+              </w:rPr>
+              <w:t>)</w:t>
+            </w:r>
+            <w:r>
+              <w:rPr>
+                <w:rFonts w:cstheme="minorHAnsi"/>
+                <w:b/>
+                <w:color w:val="000000" w:themeColor="text1"/>
+                <w:sz w:val="24"/>
+                <w:szCs w:val="24"/>
+              </w:rPr>
+              <w:t>.</w:t>
+            </w:r>
+          </w:p>
+          <w:p>
+            <w:pPr>
+              <w:jc w:val="center"/>
+              <w:rPr>
+                <w:rFonts w:cstheme="minorHAnsi"/>
+                <w:b/>
+                <w:color w:val="000000" w:themeColor="text1"/>
+                <w:sz w:val="24"/>
+                <w:szCs w:val="24"/>
+              </w:rPr>
+            </w:pPr>
+          </w:p>
+        </w:tc>
+      </w:tr>
+    </w:tbl>
+    <w:p>
+      <w:pPr>
+        <w:jc w:val="center"/>
+        <w:rPr>
+          <w:rFonts w:cstheme="minorHAnsi"/>
+          <w:b/>
+          <w:color w:val="000000" w:themeColor="text1"/>
+          <w:sz w:val="40"/>
+          <w:szCs w:val="40"/>
+          <w:u w:val="single"/>
+        </w:rPr>
+      </w:pPr>
+    </w:p>
     <w:p>
       <w:pPr>
         <w:jc w:val="center"/>
@@ -6514,17 +7862,7 @@
           <w:sz w:val="40"/>
           <w:szCs w:val="40"/>
         </w:rPr>
-        <w:t>Procedure</w:t>
-      </w:r>
-      <w:r>
-        <w:rPr>
-          <w:rFonts w:cstheme="minorHAnsi"/>
-          <w:b/>
-          <w:color w:val="000000" w:themeColor="text1"/>
-          <w:sz w:val="40"/>
-          <w:szCs w:val="40"/>
-        </w:rPr>
-        <w:t>:</w:t>
+        <w:t>Procedure:</w:t>
       </w:r>
     </w:p>
     <w:tbl>
@@ -6554,6 +7892,7 @@
               </w:rPr>
             </w:pPr>
             <w:proofErr w:type="spellStart"/>
+            <w:proofErr w:type="gramStart"/>
             <w:r>
               <w:rPr>
                 <w:rFonts w:cstheme="minorHAnsi"/>
@@ -6573,7 +7912,18 @@
                 <w:sz w:val="32"/>
                 <w:szCs w:val="32"/>
               </w:rPr>
-              <w:t>()</w:t>
+              <w:t>(</w:t>
+            </w:r>
+            <w:proofErr w:type="gramEnd"/>
+            <w:r>
+              <w:rPr>
+                <w:rFonts w:cstheme="minorHAnsi"/>
+                <w:b/>
+                <w:color w:val="000000" w:themeColor="text1"/>
+                <w:sz w:val="32"/>
+                <w:szCs w:val="32"/>
+              </w:rPr>
+              <w:t>)</w:t>
             </w:r>
           </w:p>
         </w:tc>
@@ -6797,6 +8147,9 @@
         </w:tc>
       </w:tr>
       <w:tr>
+        <w:trPr>
+          <w:trHeight w:val="70"/>
+        </w:trPr>
         <w:tc>
           <w:tcPr>
             <w:tcW w:w="9628" w:type="dxa"/>
@@ -6820,6 +8173,7 @@
                 <w:sz w:val="24"/>
                 <w:szCs w:val="24"/>
               </w:rPr>
+              <w:lastRenderedPageBreak/>
               <w:t xml:space="preserve">La procedura </w:t>
             </w:r>
             <w:r>
@@ -6870,27 +8224,7 @@
                 <w:sz w:val="24"/>
                 <w:szCs w:val="24"/>
               </w:rPr>
-              <w:t xml:space="preserve"> </w:t>
-            </w:r>
-            <w:r>
-              <w:rPr>
-                <w:rFonts w:cstheme="minorHAnsi"/>
-                <w:b/>
-                <w:color w:val="000000" w:themeColor="text1"/>
-                <w:sz w:val="24"/>
-                <w:szCs w:val="24"/>
-              </w:rPr>
-              <w:t>rimosso</w:t>
-            </w:r>
-            <w:r>
-              <w:rPr>
-                <w:rFonts w:cstheme="minorHAnsi"/>
-                <w:b/>
-                <w:color w:val="000000" w:themeColor="text1"/>
-                <w:sz w:val="24"/>
-                <w:szCs w:val="24"/>
-              </w:rPr>
-              <w:t xml:space="preserve"> che ha</w:t>
+              <w:t xml:space="preserve"> rimosso che ha</w:t>
             </w:r>
             <w:r>
               <w:rPr>
@@ -6955,6 +8289,35 @@
               <w:t>.</w:t>
             </w:r>
           </w:p>
+        </w:tc>
+      </w:tr>
+    </w:tbl>
+    <w:p>
+      <w:pPr>
+        <w:jc w:val="center"/>
+        <w:rPr>
+          <w:rFonts w:cstheme="minorHAnsi"/>
+          <w:b/>
+          <w:color w:val="000000" w:themeColor="text1"/>
+          <w:sz w:val="40"/>
+          <w:szCs w:val="40"/>
+        </w:rPr>
+      </w:pPr>
+    </w:p>
+    <w:tbl>
+      <w:tblPr>
+        <w:tblStyle w:val="Grigliatabella"/>
+        <w:tblW w:w="0" w:type="auto"/>
+        <w:tblLook w:val="04A0" w:firstRow="1" w:lastRow="0" w:firstColumn="1" w:lastColumn="0" w:noHBand="0" w:noVBand="1"/>
+      </w:tblPr>
+      <w:tblGrid>
+        <w:gridCol w:w="9628"/>
+      </w:tblGrid>
+      <w:tr>
+        <w:tc>
+          <w:tcPr>
+            <w:tcW w:w="9628" w:type="dxa"/>
+          </w:tcPr>
           <w:p>
             <w:pPr>
               <w:jc w:val="center"/>
@@ -6962,10 +8325,994 @@
                 <w:rFonts w:cstheme="minorHAnsi"/>
                 <w:b/>
                 <w:color w:val="000000" w:themeColor="text1"/>
-                <w:sz w:val="24"/>
-                <w:szCs w:val="24"/>
-              </w:rPr>
-            </w:pPr>
+                <w:sz w:val="32"/>
+                <w:szCs w:val="32"/>
+                <w:u w:val="single"/>
+              </w:rPr>
+            </w:pPr>
+            <w:proofErr w:type="spellStart"/>
+            <w:proofErr w:type="gramStart"/>
+            <w:r>
+              <w:rPr>
+                <w:rFonts w:cstheme="minorHAnsi"/>
+                <w:b/>
+                <w:color w:val="000000" w:themeColor="text1"/>
+                <w:sz w:val="32"/>
+                <w:szCs w:val="32"/>
+              </w:rPr>
+              <w:t>ControlloRitardoTrue</w:t>
+            </w:r>
+            <w:proofErr w:type="spellEnd"/>
+            <w:r>
+              <w:rPr>
+                <w:rFonts w:cstheme="minorHAnsi"/>
+                <w:b/>
+                <w:color w:val="000000" w:themeColor="text1"/>
+                <w:sz w:val="32"/>
+                <w:szCs w:val="32"/>
+              </w:rPr>
+              <w:t>(</w:t>
+            </w:r>
+            <w:proofErr w:type="gramEnd"/>
+            <w:r>
+              <w:rPr>
+                <w:rFonts w:cstheme="minorHAnsi"/>
+                <w:b/>
+                <w:color w:val="000000" w:themeColor="text1"/>
+                <w:sz w:val="32"/>
+                <w:szCs w:val="32"/>
+              </w:rPr>
+              <w:t>)</w:t>
+            </w:r>
+          </w:p>
+        </w:tc>
+      </w:tr>
+      <w:tr>
+        <w:trPr>
+          <w:trHeight w:val="70"/>
+        </w:trPr>
+        <w:tc>
+          <w:tcPr>
+            <w:tcW w:w="9628" w:type="dxa"/>
+          </w:tcPr>
+          <w:p>
+            <w:pPr>
+              <w:jc w:val="center"/>
+              <w:rPr>
+                <w:rFonts w:cstheme="minorHAnsi"/>
+                <w:b/>
+                <w:color w:val="000000" w:themeColor="text1"/>
+                <w:sz w:val="24"/>
+                <w:szCs w:val="24"/>
+              </w:rPr>
+            </w:pPr>
+            <w:r>
+              <w:rPr>
+                <w:rFonts w:cstheme="minorHAnsi"/>
+                <w:b/>
+                <w:color w:val="000000" w:themeColor="text1"/>
+                <w:sz w:val="24"/>
+                <w:szCs w:val="24"/>
+              </w:rPr>
+              <w:t xml:space="preserve">La procedura </w:t>
+            </w:r>
+            <w:r>
+              <w:rPr>
+                <w:rFonts w:cstheme="minorHAnsi"/>
+                <w:b/>
+                <w:color w:val="000000" w:themeColor="text1"/>
+                <w:sz w:val="24"/>
+                <w:szCs w:val="24"/>
+              </w:rPr>
+              <w:t xml:space="preserve">setta </w:t>
+            </w:r>
+            <w:proofErr w:type="spellStart"/>
+            <w:r>
+              <w:rPr>
+                <w:rFonts w:cstheme="minorHAnsi"/>
+                <w:b/>
+                <w:color w:val="000000" w:themeColor="text1"/>
+                <w:sz w:val="24"/>
+                <w:szCs w:val="24"/>
+              </w:rPr>
+              <w:t>true</w:t>
+            </w:r>
+            <w:proofErr w:type="spellEnd"/>
+            <w:r>
+              <w:rPr>
+                <w:rFonts w:cstheme="minorHAnsi"/>
+                <w:b/>
+                <w:color w:val="000000" w:themeColor="text1"/>
+                <w:sz w:val="24"/>
+                <w:szCs w:val="24"/>
+              </w:rPr>
+              <w:t xml:space="preserve"> l’attributo Ritardo di una tratta relativa ad uno slot che ha Tempo di imbarco stimato &lt; Tempo di imbarco effettivo</w:t>
+            </w:r>
+          </w:p>
+        </w:tc>
+      </w:tr>
+    </w:tbl>
+    <w:p>
+      <w:pPr>
+        <w:rPr>
+          <w:rFonts w:cstheme="minorHAnsi"/>
+          <w:b/>
+          <w:color w:val="000000" w:themeColor="text1"/>
+          <w:sz w:val="40"/>
+          <w:szCs w:val="40"/>
+        </w:rPr>
+      </w:pPr>
+    </w:p>
+    <w:tbl>
+      <w:tblPr>
+        <w:tblStyle w:val="Grigliatabella"/>
+        <w:tblW w:w="0" w:type="auto"/>
+        <w:tblLook w:val="04A0" w:firstRow="1" w:lastRow="0" w:firstColumn="1" w:lastColumn="0" w:noHBand="0" w:noVBand="1"/>
+      </w:tblPr>
+      <w:tblGrid>
+        <w:gridCol w:w="9628"/>
+      </w:tblGrid>
+      <w:tr>
+        <w:tc>
+          <w:tcPr>
+            <w:tcW w:w="9628" w:type="dxa"/>
+          </w:tcPr>
+          <w:p>
+            <w:pPr>
+              <w:jc w:val="center"/>
+              <w:rPr>
+                <w:rFonts w:cstheme="minorHAnsi"/>
+                <w:b/>
+                <w:color w:val="000000" w:themeColor="text1"/>
+                <w:sz w:val="32"/>
+                <w:szCs w:val="32"/>
+                <w:u w:val="single"/>
+              </w:rPr>
+            </w:pPr>
+            <w:proofErr w:type="spellStart"/>
+            <w:proofErr w:type="gramStart"/>
+            <w:r>
+              <w:rPr>
+                <w:rFonts w:cstheme="minorHAnsi"/>
+                <w:b/>
+                <w:color w:val="000000" w:themeColor="text1"/>
+                <w:sz w:val="32"/>
+                <w:szCs w:val="32"/>
+                <w:u w:val="single"/>
+              </w:rPr>
+              <w:t>DataCorrettaCodaDiImbarco</w:t>
+            </w:r>
+            <w:proofErr w:type="spellEnd"/>
+            <w:r>
+              <w:rPr>
+                <w:rFonts w:cstheme="minorHAnsi"/>
+                <w:b/>
+                <w:color w:val="000000" w:themeColor="text1"/>
+                <w:sz w:val="32"/>
+                <w:szCs w:val="32"/>
+                <w:u w:val="single"/>
+              </w:rPr>
+              <w:t>(</w:t>
+            </w:r>
+            <w:proofErr w:type="gramEnd"/>
+            <w:r>
+              <w:rPr>
+                <w:rFonts w:cstheme="minorHAnsi"/>
+                <w:b/>
+                <w:color w:val="000000" w:themeColor="text1"/>
+                <w:sz w:val="32"/>
+                <w:szCs w:val="32"/>
+                <w:u w:val="single"/>
+              </w:rPr>
+              <w:t>)</w:t>
+            </w:r>
+          </w:p>
+        </w:tc>
+      </w:tr>
+      <w:tr>
+        <w:tc>
+          <w:tcPr>
+            <w:tcW w:w="9628" w:type="dxa"/>
+          </w:tcPr>
+          <w:p>
+            <w:pPr>
+              <w:jc w:val="center"/>
+              <w:rPr>
+                <w:rFonts w:cstheme="minorHAnsi"/>
+                <w:b/>
+                <w:color w:val="000000" w:themeColor="text1"/>
+                <w:sz w:val="24"/>
+                <w:szCs w:val="24"/>
+              </w:rPr>
+            </w:pPr>
+            <w:r>
+              <w:rPr>
+                <w:rFonts w:cstheme="minorHAnsi"/>
+                <w:b/>
+                <w:color w:val="000000" w:themeColor="text1"/>
+                <w:sz w:val="24"/>
+                <w:szCs w:val="24"/>
+              </w:rPr>
+              <w:t>La procedura</w:t>
+            </w:r>
+            <w:r>
+              <w:rPr>
+                <w:rFonts w:cstheme="minorHAnsi"/>
+                <w:b/>
+                <w:color w:val="000000" w:themeColor="text1"/>
+                <w:sz w:val="24"/>
+                <w:szCs w:val="24"/>
+              </w:rPr>
+              <w:t xml:space="preserve"> effettua un update di una Coda di imbarco appena inserita settando il suo attributo Data con il valore di Data relativo al suo Gate.</w:t>
+            </w:r>
+          </w:p>
+        </w:tc>
+      </w:tr>
+    </w:tbl>
+    <w:p>
+      <w:pPr>
+        <w:jc w:val="center"/>
+        <w:rPr>
+          <w:rFonts w:cstheme="minorHAnsi"/>
+          <w:b/>
+          <w:color w:val="000000" w:themeColor="text1"/>
+          <w:sz w:val="40"/>
+          <w:szCs w:val="40"/>
+        </w:rPr>
+      </w:pPr>
+    </w:p>
+    <w:tbl>
+      <w:tblPr>
+        <w:tblStyle w:val="Grigliatabella"/>
+        <w:tblW w:w="0" w:type="auto"/>
+        <w:tblLook w:val="04A0" w:firstRow="1" w:lastRow="0" w:firstColumn="1" w:lastColumn="0" w:noHBand="0" w:noVBand="1"/>
+      </w:tblPr>
+      <w:tblGrid>
+        <w:gridCol w:w="9628"/>
+      </w:tblGrid>
+      <w:tr>
+        <w:tc>
+          <w:tcPr>
+            <w:tcW w:w="9628" w:type="dxa"/>
+          </w:tcPr>
+          <w:p>
+            <w:pPr>
+              <w:jc w:val="center"/>
+              <w:rPr>
+                <w:rFonts w:cstheme="minorHAnsi"/>
+                <w:b/>
+                <w:color w:val="000000" w:themeColor="text1"/>
+                <w:sz w:val="32"/>
+                <w:szCs w:val="32"/>
+                <w:u w:val="single"/>
+              </w:rPr>
+            </w:pPr>
+            <w:proofErr w:type="spellStart"/>
+            <w:proofErr w:type="gramStart"/>
+            <w:r>
+              <w:rPr>
+                <w:rFonts w:cstheme="minorHAnsi"/>
+                <w:b/>
+                <w:color w:val="000000" w:themeColor="text1"/>
+                <w:sz w:val="32"/>
+                <w:szCs w:val="32"/>
+                <w:u w:val="single"/>
+              </w:rPr>
+              <w:t>DataCorrettaGate</w:t>
+            </w:r>
+            <w:proofErr w:type="spellEnd"/>
+            <w:r>
+              <w:rPr>
+                <w:rFonts w:cstheme="minorHAnsi"/>
+                <w:b/>
+                <w:color w:val="000000" w:themeColor="text1"/>
+                <w:sz w:val="32"/>
+                <w:szCs w:val="32"/>
+                <w:u w:val="single"/>
+              </w:rPr>
+              <w:t>(</w:t>
+            </w:r>
+            <w:proofErr w:type="gramEnd"/>
+            <w:r>
+              <w:rPr>
+                <w:rFonts w:cstheme="minorHAnsi"/>
+                <w:b/>
+                <w:color w:val="000000" w:themeColor="text1"/>
+                <w:sz w:val="32"/>
+                <w:szCs w:val="32"/>
+                <w:u w:val="single"/>
+              </w:rPr>
+              <w:t>)</w:t>
+            </w:r>
+          </w:p>
+        </w:tc>
+      </w:tr>
+      <w:tr>
+        <w:tc>
+          <w:tcPr>
+            <w:tcW w:w="9628" w:type="dxa"/>
+          </w:tcPr>
+          <w:p>
+            <w:pPr>
+              <w:jc w:val="center"/>
+              <w:rPr>
+                <w:rFonts w:cstheme="minorHAnsi"/>
+                <w:b/>
+                <w:color w:val="000000" w:themeColor="text1"/>
+                <w:sz w:val="24"/>
+                <w:szCs w:val="24"/>
+              </w:rPr>
+            </w:pPr>
+            <w:r>
+              <w:rPr>
+                <w:rFonts w:cstheme="minorHAnsi"/>
+                <w:b/>
+                <w:color w:val="000000" w:themeColor="text1"/>
+                <w:sz w:val="24"/>
+                <w:szCs w:val="24"/>
+              </w:rPr>
+              <w:t>La procedura</w:t>
+            </w:r>
+            <w:r>
+              <w:rPr>
+                <w:rFonts w:cstheme="minorHAnsi"/>
+                <w:b/>
+                <w:color w:val="000000" w:themeColor="text1"/>
+                <w:sz w:val="24"/>
+                <w:szCs w:val="24"/>
+              </w:rPr>
+              <w:t xml:space="preserve"> effettua un update di un Gate appena inserito settando il suo attributo Data con il valore di Data relativo alla sua Tratta.</w:t>
+            </w:r>
+          </w:p>
+        </w:tc>
+      </w:tr>
+    </w:tbl>
+    <w:p>
+      <w:pPr>
+        <w:jc w:val="center"/>
+        <w:rPr>
+          <w:rFonts w:cstheme="minorHAnsi"/>
+          <w:b/>
+          <w:color w:val="000000" w:themeColor="text1"/>
+          <w:sz w:val="40"/>
+          <w:szCs w:val="40"/>
+        </w:rPr>
+      </w:pPr>
+    </w:p>
+    <w:tbl>
+      <w:tblPr>
+        <w:tblStyle w:val="Grigliatabella"/>
+        <w:tblW w:w="0" w:type="auto"/>
+        <w:tblLook w:val="04A0" w:firstRow="1" w:lastRow="0" w:firstColumn="1" w:lastColumn="0" w:noHBand="0" w:noVBand="1"/>
+      </w:tblPr>
+      <w:tblGrid>
+        <w:gridCol w:w="9628"/>
+      </w:tblGrid>
+      <w:tr>
+        <w:tc>
+          <w:tcPr>
+            <w:tcW w:w="9628" w:type="dxa"/>
+          </w:tcPr>
+          <w:p>
+            <w:pPr>
+              <w:jc w:val="center"/>
+              <w:rPr>
+                <w:rFonts w:cstheme="minorHAnsi"/>
+                <w:b/>
+                <w:color w:val="000000" w:themeColor="text1"/>
+                <w:sz w:val="32"/>
+                <w:szCs w:val="32"/>
+                <w:u w:val="single"/>
+              </w:rPr>
+            </w:pPr>
+            <w:proofErr w:type="spellStart"/>
+            <w:proofErr w:type="gramStart"/>
+            <w:r>
+              <w:rPr>
+                <w:rFonts w:cstheme="minorHAnsi"/>
+                <w:b/>
+                <w:color w:val="000000" w:themeColor="text1"/>
+                <w:sz w:val="32"/>
+                <w:szCs w:val="32"/>
+                <w:u w:val="single"/>
+              </w:rPr>
+              <w:t>DataCorrettaSlot</w:t>
+            </w:r>
+            <w:proofErr w:type="spellEnd"/>
+            <w:r>
+              <w:rPr>
+                <w:rFonts w:cstheme="minorHAnsi"/>
+                <w:b/>
+                <w:color w:val="000000" w:themeColor="text1"/>
+                <w:sz w:val="32"/>
+                <w:szCs w:val="32"/>
+                <w:u w:val="single"/>
+              </w:rPr>
+              <w:t>(</w:t>
+            </w:r>
+            <w:proofErr w:type="gramEnd"/>
+            <w:r>
+              <w:rPr>
+                <w:rFonts w:cstheme="minorHAnsi"/>
+                <w:b/>
+                <w:color w:val="000000" w:themeColor="text1"/>
+                <w:sz w:val="32"/>
+                <w:szCs w:val="32"/>
+                <w:u w:val="single"/>
+              </w:rPr>
+              <w:t>)</w:t>
+            </w:r>
+          </w:p>
+        </w:tc>
+      </w:tr>
+      <w:tr>
+        <w:tc>
+          <w:tcPr>
+            <w:tcW w:w="9628" w:type="dxa"/>
+          </w:tcPr>
+          <w:p>
+            <w:pPr>
+              <w:jc w:val="center"/>
+              <w:rPr>
+                <w:rFonts w:cstheme="minorHAnsi"/>
+                <w:b/>
+                <w:color w:val="000000" w:themeColor="text1"/>
+                <w:sz w:val="24"/>
+                <w:szCs w:val="24"/>
+              </w:rPr>
+            </w:pPr>
+            <w:r>
+              <w:rPr>
+                <w:rFonts w:cstheme="minorHAnsi"/>
+                <w:b/>
+                <w:color w:val="000000" w:themeColor="text1"/>
+                <w:sz w:val="24"/>
+                <w:szCs w:val="24"/>
+              </w:rPr>
+              <w:t>La procedura</w:t>
+            </w:r>
+            <w:r>
+              <w:rPr>
+                <w:rFonts w:cstheme="minorHAnsi"/>
+                <w:b/>
+                <w:color w:val="000000" w:themeColor="text1"/>
+                <w:sz w:val="24"/>
+                <w:szCs w:val="24"/>
+              </w:rPr>
+              <w:t xml:space="preserve"> effettua un update di uno Slot appena inserito settando il suo attributo Data con il valore di Data relativo alla sua Coda di imbarco.</w:t>
+            </w:r>
+          </w:p>
+        </w:tc>
+      </w:tr>
+    </w:tbl>
+    <w:p>
+      <w:pPr>
+        <w:jc w:val="center"/>
+        <w:rPr>
+          <w:rFonts w:cstheme="minorHAnsi"/>
+          <w:b/>
+          <w:color w:val="000000" w:themeColor="text1"/>
+          <w:sz w:val="40"/>
+          <w:szCs w:val="40"/>
+        </w:rPr>
+      </w:pPr>
+    </w:p>
+    <w:tbl>
+      <w:tblPr>
+        <w:tblStyle w:val="Grigliatabella"/>
+        <w:tblW w:w="0" w:type="auto"/>
+        <w:tblLook w:val="04A0" w:firstRow="1" w:lastRow="0" w:firstColumn="1" w:lastColumn="0" w:noHBand="0" w:noVBand="1"/>
+      </w:tblPr>
+      <w:tblGrid>
+        <w:gridCol w:w="9628"/>
+      </w:tblGrid>
+      <w:tr>
+        <w:tc>
+          <w:tcPr>
+            <w:tcW w:w="9628" w:type="dxa"/>
+          </w:tcPr>
+          <w:p>
+            <w:pPr>
+              <w:jc w:val="center"/>
+              <w:rPr>
+                <w:rFonts w:cstheme="minorHAnsi"/>
+                <w:b/>
+                <w:color w:val="000000" w:themeColor="text1"/>
+                <w:sz w:val="32"/>
+                <w:szCs w:val="32"/>
+                <w:u w:val="single"/>
+              </w:rPr>
+            </w:pPr>
+            <w:proofErr w:type="spellStart"/>
+            <w:proofErr w:type="gramStart"/>
+            <w:r>
+              <w:rPr>
+                <w:rFonts w:cstheme="minorHAnsi"/>
+                <w:b/>
+                <w:color w:val="000000" w:themeColor="text1"/>
+                <w:sz w:val="32"/>
+                <w:szCs w:val="32"/>
+                <w:u w:val="single"/>
+              </w:rPr>
+              <w:t>UpdateCodGateInTratta</w:t>
+            </w:r>
+            <w:proofErr w:type="spellEnd"/>
+            <w:r>
+              <w:rPr>
+                <w:rFonts w:cstheme="minorHAnsi"/>
+                <w:b/>
+                <w:color w:val="000000" w:themeColor="text1"/>
+                <w:sz w:val="32"/>
+                <w:szCs w:val="32"/>
+                <w:u w:val="single"/>
+              </w:rPr>
+              <w:t>(</w:t>
+            </w:r>
+            <w:proofErr w:type="gramEnd"/>
+            <w:r>
+              <w:rPr>
+                <w:rFonts w:cstheme="minorHAnsi"/>
+                <w:b/>
+                <w:color w:val="000000" w:themeColor="text1"/>
+                <w:sz w:val="32"/>
+                <w:szCs w:val="32"/>
+                <w:u w:val="single"/>
+              </w:rPr>
+              <w:t>)</w:t>
+            </w:r>
+          </w:p>
+        </w:tc>
+      </w:tr>
+      <w:tr>
+        <w:tc>
+          <w:tcPr>
+            <w:tcW w:w="9628" w:type="dxa"/>
+          </w:tcPr>
+          <w:p>
+            <w:pPr>
+              <w:jc w:val="center"/>
+              <w:rPr>
+                <w:rFonts w:cstheme="minorHAnsi"/>
+                <w:b/>
+                <w:color w:val="000000" w:themeColor="text1"/>
+                <w:sz w:val="24"/>
+                <w:szCs w:val="24"/>
+              </w:rPr>
+            </w:pPr>
+            <w:r>
+              <w:rPr>
+                <w:rFonts w:cstheme="minorHAnsi"/>
+                <w:b/>
+                <w:color w:val="000000" w:themeColor="text1"/>
+                <w:sz w:val="24"/>
+                <w:szCs w:val="24"/>
+              </w:rPr>
+              <w:t>La procedura</w:t>
+            </w:r>
+            <w:r>
+              <w:rPr>
+                <w:rFonts w:cstheme="minorHAnsi"/>
+                <w:b/>
+                <w:color w:val="000000" w:themeColor="text1"/>
+                <w:sz w:val="24"/>
+                <w:szCs w:val="24"/>
+              </w:rPr>
+              <w:t xml:space="preserve"> effettua un update </w:t>
+            </w:r>
+            <w:r>
+              <w:rPr>
+                <w:rFonts w:cstheme="minorHAnsi"/>
+                <w:b/>
+                <w:color w:val="000000" w:themeColor="text1"/>
+                <w:sz w:val="24"/>
+                <w:szCs w:val="24"/>
+              </w:rPr>
+              <w:t xml:space="preserve">di una Tratta specificata con un valore dell’attributo </w:t>
+            </w:r>
+            <w:proofErr w:type="spellStart"/>
+            <w:r>
+              <w:rPr>
+                <w:rFonts w:cstheme="minorHAnsi"/>
+                <w:b/>
+                <w:color w:val="000000" w:themeColor="text1"/>
+                <w:sz w:val="24"/>
+                <w:szCs w:val="24"/>
+              </w:rPr>
+              <w:t>CodTratta</w:t>
+            </w:r>
+            <w:proofErr w:type="spellEnd"/>
+            <w:r>
+              <w:rPr>
+                <w:rFonts w:cstheme="minorHAnsi"/>
+                <w:b/>
+                <w:color w:val="000000" w:themeColor="text1"/>
+                <w:sz w:val="24"/>
+                <w:szCs w:val="24"/>
+              </w:rPr>
+              <w:t xml:space="preserve"> settando il suo attributo </w:t>
+            </w:r>
+            <w:proofErr w:type="spellStart"/>
+            <w:r>
+              <w:rPr>
+                <w:rFonts w:cstheme="minorHAnsi"/>
+                <w:b/>
+                <w:color w:val="000000" w:themeColor="text1"/>
+                <w:sz w:val="24"/>
+                <w:szCs w:val="24"/>
+              </w:rPr>
+              <w:t>CodGate</w:t>
+            </w:r>
+            <w:proofErr w:type="spellEnd"/>
+            <w:r>
+              <w:rPr>
+                <w:rFonts w:cstheme="minorHAnsi"/>
+                <w:b/>
+                <w:color w:val="000000" w:themeColor="text1"/>
+                <w:sz w:val="24"/>
+                <w:szCs w:val="24"/>
+              </w:rPr>
+              <w:t xml:space="preserve"> con il valore di </w:t>
+            </w:r>
+            <w:proofErr w:type="spellStart"/>
+            <w:r>
+              <w:rPr>
+                <w:rFonts w:cstheme="minorHAnsi"/>
+                <w:b/>
+                <w:color w:val="000000" w:themeColor="text1"/>
+                <w:sz w:val="24"/>
+                <w:szCs w:val="24"/>
+              </w:rPr>
+              <w:t>New.CodGate</w:t>
+            </w:r>
+            <w:proofErr w:type="spellEnd"/>
+          </w:p>
+        </w:tc>
+      </w:tr>
+    </w:tbl>
+    <w:p>
+      <w:pPr>
+        <w:jc w:val="center"/>
+        <w:rPr>
+          <w:rFonts w:cstheme="minorHAnsi"/>
+          <w:b/>
+          <w:color w:val="000000" w:themeColor="text1"/>
+          <w:sz w:val="40"/>
+          <w:szCs w:val="40"/>
+        </w:rPr>
+      </w:pPr>
+    </w:p>
+    <w:tbl>
+      <w:tblPr>
+        <w:tblStyle w:val="Grigliatabella"/>
+        <w:tblW w:w="0" w:type="auto"/>
+        <w:tblLook w:val="04A0" w:firstRow="1" w:lastRow="0" w:firstColumn="1" w:lastColumn="0" w:noHBand="0" w:noVBand="1"/>
+      </w:tblPr>
+      <w:tblGrid>
+        <w:gridCol w:w="9628"/>
+      </w:tblGrid>
+      <w:tr>
+        <w:tc>
+          <w:tcPr>
+            <w:tcW w:w="9628" w:type="dxa"/>
+          </w:tcPr>
+          <w:p>
+            <w:pPr>
+              <w:jc w:val="center"/>
+              <w:rPr>
+                <w:rFonts w:cstheme="minorHAnsi"/>
+                <w:b/>
+                <w:color w:val="000000" w:themeColor="text1"/>
+                <w:sz w:val="32"/>
+                <w:szCs w:val="32"/>
+                <w:u w:val="single"/>
+              </w:rPr>
+            </w:pPr>
+            <w:proofErr w:type="spellStart"/>
+            <w:proofErr w:type="gramStart"/>
+            <w:r>
+              <w:rPr>
+                <w:rFonts w:cstheme="minorHAnsi"/>
+                <w:b/>
+                <w:color w:val="000000" w:themeColor="text1"/>
+                <w:sz w:val="32"/>
+                <w:szCs w:val="32"/>
+                <w:u w:val="single"/>
+              </w:rPr>
+              <w:t>UpdateCodSlotInCodaDiImbarco</w:t>
+            </w:r>
+            <w:proofErr w:type="spellEnd"/>
+            <w:r>
+              <w:rPr>
+                <w:rFonts w:cstheme="minorHAnsi"/>
+                <w:b/>
+                <w:color w:val="000000" w:themeColor="text1"/>
+                <w:sz w:val="32"/>
+                <w:szCs w:val="32"/>
+                <w:u w:val="single"/>
+              </w:rPr>
+              <w:t>(</w:t>
+            </w:r>
+            <w:proofErr w:type="gramEnd"/>
+            <w:r>
+              <w:rPr>
+                <w:rFonts w:cstheme="minorHAnsi"/>
+                <w:b/>
+                <w:color w:val="000000" w:themeColor="text1"/>
+                <w:sz w:val="32"/>
+                <w:szCs w:val="32"/>
+                <w:u w:val="single"/>
+              </w:rPr>
+              <w:t>)</w:t>
+            </w:r>
+          </w:p>
+        </w:tc>
+      </w:tr>
+      <w:tr>
+        <w:tc>
+          <w:tcPr>
+            <w:tcW w:w="9628" w:type="dxa"/>
+          </w:tcPr>
+          <w:p>
+            <w:pPr>
+              <w:jc w:val="center"/>
+              <w:rPr>
+                <w:rFonts w:cstheme="minorHAnsi"/>
+                <w:b/>
+                <w:color w:val="000000" w:themeColor="text1"/>
+                <w:sz w:val="24"/>
+                <w:szCs w:val="24"/>
+              </w:rPr>
+            </w:pPr>
+            <w:r>
+              <w:rPr>
+                <w:rFonts w:cstheme="minorHAnsi"/>
+                <w:b/>
+                <w:color w:val="000000" w:themeColor="text1"/>
+                <w:sz w:val="24"/>
+                <w:szCs w:val="24"/>
+              </w:rPr>
+              <w:t>La procedura</w:t>
+            </w:r>
+            <w:r>
+              <w:rPr>
+                <w:rFonts w:cstheme="minorHAnsi"/>
+                <w:b/>
+                <w:color w:val="000000" w:themeColor="text1"/>
+                <w:sz w:val="24"/>
+                <w:szCs w:val="24"/>
+              </w:rPr>
+              <w:t xml:space="preserve"> effettua un update di una Coda di imbarco specificata con un valore dell’attributo </w:t>
+            </w:r>
+            <w:proofErr w:type="spellStart"/>
+            <w:r>
+              <w:rPr>
+                <w:rFonts w:cstheme="minorHAnsi"/>
+                <w:b/>
+                <w:color w:val="000000" w:themeColor="text1"/>
+                <w:sz w:val="24"/>
+                <w:szCs w:val="24"/>
+              </w:rPr>
+              <w:t>CodCoda</w:t>
+            </w:r>
+            <w:proofErr w:type="spellEnd"/>
+            <w:r>
+              <w:rPr>
+                <w:rFonts w:cstheme="minorHAnsi"/>
+                <w:b/>
+                <w:color w:val="000000" w:themeColor="text1"/>
+                <w:sz w:val="24"/>
+                <w:szCs w:val="24"/>
+              </w:rPr>
+              <w:t xml:space="preserve"> settando il suo attributo </w:t>
+            </w:r>
+            <w:proofErr w:type="spellStart"/>
+            <w:r>
+              <w:rPr>
+                <w:rFonts w:cstheme="minorHAnsi"/>
+                <w:b/>
+                <w:color w:val="000000" w:themeColor="text1"/>
+                <w:sz w:val="24"/>
+                <w:szCs w:val="24"/>
+              </w:rPr>
+              <w:t>CodSlot</w:t>
+            </w:r>
+            <w:proofErr w:type="spellEnd"/>
+            <w:r>
+              <w:rPr>
+                <w:rFonts w:cstheme="minorHAnsi"/>
+                <w:b/>
+                <w:color w:val="000000" w:themeColor="text1"/>
+                <w:sz w:val="24"/>
+                <w:szCs w:val="24"/>
+              </w:rPr>
+              <w:t xml:space="preserve"> con il valore di </w:t>
+            </w:r>
+            <w:proofErr w:type="spellStart"/>
+            <w:r>
+              <w:rPr>
+                <w:rFonts w:cstheme="minorHAnsi"/>
+                <w:b/>
+                <w:color w:val="000000" w:themeColor="text1"/>
+                <w:sz w:val="24"/>
+                <w:szCs w:val="24"/>
+              </w:rPr>
+              <w:t>New.CodSlot</w:t>
+            </w:r>
+            <w:proofErr w:type="spellEnd"/>
+          </w:p>
+        </w:tc>
+      </w:tr>
+    </w:tbl>
+    <w:p>
+      <w:pPr>
+        <w:jc w:val="center"/>
+        <w:rPr>
+          <w:rFonts w:cstheme="minorHAnsi"/>
+          <w:b/>
+          <w:color w:val="000000" w:themeColor="text1"/>
+          <w:sz w:val="40"/>
+          <w:szCs w:val="40"/>
+        </w:rPr>
+      </w:pPr>
+    </w:p>
+    <w:tbl>
+      <w:tblPr>
+        <w:tblStyle w:val="Grigliatabella"/>
+        <w:tblW w:w="0" w:type="auto"/>
+        <w:tblLook w:val="04A0" w:firstRow="1" w:lastRow="0" w:firstColumn="1" w:lastColumn="0" w:noHBand="0" w:noVBand="1"/>
+      </w:tblPr>
+      <w:tblGrid>
+        <w:gridCol w:w="9628"/>
+      </w:tblGrid>
+      <w:tr>
+        <w:tc>
+          <w:tcPr>
+            <w:tcW w:w="9628" w:type="dxa"/>
+          </w:tcPr>
+          <w:p>
+            <w:pPr>
+              <w:jc w:val="center"/>
+              <w:rPr>
+                <w:rFonts w:cstheme="minorHAnsi"/>
+                <w:b/>
+                <w:color w:val="000000" w:themeColor="text1"/>
+                <w:sz w:val="32"/>
+                <w:szCs w:val="32"/>
+                <w:u w:val="single"/>
+              </w:rPr>
+            </w:pPr>
+            <w:proofErr w:type="spellStart"/>
+            <w:proofErr w:type="gramStart"/>
+            <w:r>
+              <w:rPr>
+                <w:rFonts w:cstheme="minorHAnsi"/>
+                <w:b/>
+                <w:color w:val="000000" w:themeColor="text1"/>
+                <w:sz w:val="32"/>
+                <w:szCs w:val="32"/>
+                <w:u w:val="single"/>
+              </w:rPr>
+              <w:t>VerificaTrattaGate</w:t>
+            </w:r>
+            <w:proofErr w:type="spellEnd"/>
+            <w:r>
+              <w:rPr>
+                <w:rFonts w:cstheme="minorHAnsi"/>
+                <w:b/>
+                <w:color w:val="000000" w:themeColor="text1"/>
+                <w:sz w:val="32"/>
+                <w:szCs w:val="32"/>
+                <w:u w:val="single"/>
+              </w:rPr>
+              <w:t>(</w:t>
+            </w:r>
+            <w:proofErr w:type="gramEnd"/>
+            <w:r>
+              <w:rPr>
+                <w:rFonts w:cstheme="minorHAnsi"/>
+                <w:b/>
+                <w:color w:val="000000" w:themeColor="text1"/>
+                <w:sz w:val="32"/>
+                <w:szCs w:val="32"/>
+                <w:u w:val="single"/>
+              </w:rPr>
+              <w:t>)</w:t>
+            </w:r>
+          </w:p>
+        </w:tc>
+      </w:tr>
+      <w:tr>
+        <w:tc>
+          <w:tcPr>
+            <w:tcW w:w="9628" w:type="dxa"/>
+          </w:tcPr>
+          <w:p>
+            <w:pPr>
+              <w:jc w:val="center"/>
+              <w:rPr>
+                <w:rFonts w:cstheme="minorHAnsi"/>
+                <w:b/>
+                <w:color w:val="000000" w:themeColor="text1"/>
+                <w:sz w:val="24"/>
+                <w:szCs w:val="24"/>
+              </w:rPr>
+            </w:pPr>
+            <w:r>
+              <w:rPr>
+                <w:rFonts w:cstheme="minorHAnsi"/>
+                <w:b/>
+                <w:color w:val="000000" w:themeColor="text1"/>
+                <w:sz w:val="24"/>
+                <w:szCs w:val="24"/>
+              </w:rPr>
+              <w:t>La procedura</w:t>
+            </w:r>
+            <w:r>
+              <w:rPr>
+                <w:rFonts w:cstheme="minorHAnsi"/>
+                <w:b/>
+                <w:color w:val="000000" w:themeColor="text1"/>
+                <w:sz w:val="24"/>
+                <w:szCs w:val="24"/>
+              </w:rPr>
+              <w:t xml:space="preserve"> effettua un update di un Gate specificato con un valore dell’attributo </w:t>
+            </w:r>
+            <w:proofErr w:type="spellStart"/>
+            <w:r>
+              <w:rPr>
+                <w:rFonts w:cstheme="minorHAnsi"/>
+                <w:b/>
+                <w:color w:val="000000" w:themeColor="text1"/>
+                <w:sz w:val="24"/>
+                <w:szCs w:val="24"/>
+              </w:rPr>
+              <w:t>CodGate</w:t>
+            </w:r>
+            <w:proofErr w:type="spellEnd"/>
+            <w:r>
+              <w:rPr>
+                <w:rFonts w:cstheme="minorHAnsi"/>
+                <w:b/>
+                <w:color w:val="000000" w:themeColor="text1"/>
+                <w:sz w:val="24"/>
+                <w:szCs w:val="24"/>
+              </w:rPr>
+              <w:t xml:space="preserve"> settando il suo attributo </w:t>
+            </w:r>
+            <w:proofErr w:type="spellStart"/>
+            <w:r>
+              <w:rPr>
+                <w:rFonts w:cstheme="minorHAnsi"/>
+                <w:b/>
+                <w:color w:val="000000" w:themeColor="text1"/>
+                <w:sz w:val="24"/>
+                <w:szCs w:val="24"/>
+              </w:rPr>
+              <w:t>CodSlot</w:t>
+            </w:r>
+            <w:proofErr w:type="spellEnd"/>
+            <w:r>
+              <w:rPr>
+                <w:rFonts w:cstheme="minorHAnsi"/>
+                <w:b/>
+                <w:color w:val="000000" w:themeColor="text1"/>
+                <w:sz w:val="24"/>
+                <w:szCs w:val="24"/>
+              </w:rPr>
+              <w:t xml:space="preserve"> con il valore di </w:t>
+            </w:r>
+            <w:proofErr w:type="spellStart"/>
+            <w:r>
+              <w:rPr>
+                <w:rFonts w:cstheme="minorHAnsi"/>
+                <w:b/>
+                <w:color w:val="000000" w:themeColor="text1"/>
+                <w:sz w:val="24"/>
+                <w:szCs w:val="24"/>
+              </w:rPr>
+              <w:t>New.CodSlot</w:t>
+            </w:r>
+            <w:proofErr w:type="spellEnd"/>
           </w:p>
         </w:tc>
       </w:tr>
@@ -7668,7 +10015,6 @@
   <w:style w:type="character" w:default="1" w:styleId="Carpredefinitoparagrafo">
     <w:name w:val="Default Paragraph Font"/>
     <w:uiPriority w:val="1"/>
-    <w:semiHidden/>
     <w:unhideWhenUsed/>
   </w:style>
   <w:style w:type="table" w:default="1" w:styleId="Tabellanormale">

</xml_diff>

<commit_message>
cancellato check codiata e inserito check solo lettere e underscore
</commit_message>
<xml_diff>
--- a/Dizionario.docx
+++ b/Dizionario.docx
@@ -1072,14 +1072,7 @@
                 <w:iCs/>
                 <w:sz w:val="24"/>
               </w:rPr>
-              <w:t xml:space="preserve">Date): Data del </w:t>
-            </w:r>
-            <w:r>
-              <w:rPr>
-                <w:iCs/>
-                <w:sz w:val="24"/>
-              </w:rPr>
-              <w:t>gate.</w:t>
+              <w:t>Date): Data del gate.</w:t>
             </w:r>
           </w:p>
         </w:tc>
@@ -2676,6 +2669,100 @@
             <w:vMerge/>
             <w:tcBorders>
               <w:left w:val="single" w:sz="4" w:space="0" w:color="auto"/>
+              <w:right w:val="single" w:sz="4" w:space="0" w:color="auto"/>
+            </w:tcBorders>
+            <w:vAlign w:val="center"/>
+          </w:tcPr>
+          <w:p>
+            <w:pPr>
+              <w:rPr>
+                <w:sz w:val="26"/>
+                <w:szCs w:val="26"/>
+              </w:rPr>
+            </w:pPr>
+          </w:p>
+        </w:tc>
+        <w:tc>
+          <w:tcPr>
+            <w:tcW w:w="3118" w:type="dxa"/>
+            <w:vMerge/>
+            <w:tcBorders>
+              <w:left w:val="single" w:sz="4" w:space="0" w:color="auto"/>
+              <w:right w:val="single" w:sz="4" w:space="0" w:color="auto"/>
+            </w:tcBorders>
+            <w:vAlign w:val="center"/>
+          </w:tcPr>
+          <w:p>
+            <w:pPr>
+              <w:rPr>
+                <w:sz w:val="24"/>
+                <w:szCs w:val="24"/>
+              </w:rPr>
+            </w:pPr>
+          </w:p>
+        </w:tc>
+        <w:tc>
+          <w:tcPr>
+            <w:tcW w:w="3544" w:type="dxa"/>
+            <w:tcBorders>
+              <w:top w:val="single" w:sz="4" w:space="0" w:color="auto"/>
+              <w:left w:val="single" w:sz="4" w:space="0" w:color="auto"/>
+              <w:bottom w:val="single" w:sz="4" w:space="0" w:color="auto"/>
+              <w:right w:val="single" w:sz="4" w:space="0" w:color="auto"/>
+            </w:tcBorders>
+          </w:tcPr>
+          <w:p>
+            <w:pPr>
+              <w:rPr>
+                <w:sz w:val="24"/>
+                <w:szCs w:val="24"/>
+              </w:rPr>
+            </w:pPr>
+            <w:r>
+              <w:rPr>
+                <w:sz w:val="24"/>
+                <w:szCs w:val="24"/>
+              </w:rPr>
+              <w:t>Ritardo(</w:t>
+            </w:r>
+            <w:proofErr w:type="spellStart"/>
+            <w:r>
+              <w:rPr>
+                <w:sz w:val="24"/>
+                <w:szCs w:val="24"/>
+              </w:rPr>
+              <w:t>boolean</w:t>
+            </w:r>
+            <w:proofErr w:type="spellEnd"/>
+            <w:r>
+              <w:rPr>
+                <w:sz w:val="24"/>
+                <w:szCs w:val="24"/>
+              </w:rPr>
+              <w:t>): Controlla se la tratta è in ritardo</w:t>
+            </w:r>
+          </w:p>
+          <w:p>
+            <w:pPr>
+              <w:rPr>
+                <w:sz w:val="24"/>
+                <w:szCs w:val="24"/>
+                <w:u w:val="single"/>
+              </w:rPr>
+            </w:pPr>
+          </w:p>
+        </w:tc>
+      </w:tr>
+      <w:tr>
+        <w:trPr>
+          <w:trHeight w:val="843"/>
+        </w:trPr>
+        <w:tc>
+          <w:tcPr>
+            <w:tcW w:w="3256" w:type="dxa"/>
+            <w:vMerge/>
+            <w:tcBorders>
+              <w:left w:val="single" w:sz="4" w:space="0" w:color="auto"/>
               <w:bottom w:val="single" w:sz="4" w:space="0" w:color="auto"/>
               <w:right w:val="single" w:sz="4" w:space="0" w:color="auto"/>
             </w:tcBorders>
@@ -2725,23 +2812,15 @@
               <w:rPr>
                 <w:sz w:val="24"/>
                 <w:szCs w:val="24"/>
-                <w:u w:val="single"/>
-              </w:rPr>
-            </w:pPr>
-            <w:r>
-              <w:rPr>
-                <w:sz w:val="24"/>
-                <w:szCs w:val="24"/>
-              </w:rPr>
-              <w:t>Ritardo(</w:t>
-            </w:r>
+              </w:rPr>
+            </w:pPr>
             <w:proofErr w:type="spellStart"/>
             <w:r>
               <w:rPr>
                 <w:sz w:val="24"/>
                 <w:szCs w:val="24"/>
               </w:rPr>
-              <w:t>boolean</w:t>
+              <w:t>Ngate</w:t>
             </w:r>
             <w:proofErr w:type="spellEnd"/>
             <w:r>
@@ -2749,7 +2828,7 @@
                 <w:sz w:val="24"/>
                 <w:szCs w:val="24"/>
               </w:rPr>
-              <w:t>): Controlla se la tratta è in ritardo</w:t>
+              <w:t>(text): numero del gate nel quale verrà effettuata la tratta</w:t>
             </w:r>
           </w:p>
         </w:tc>
@@ -2897,7 +2976,6 @@
                 <w:sz w:val="40"/>
                 <w:szCs w:val="40"/>
               </w:rPr>
-              <w:lastRenderedPageBreak/>
               <w:t>Classe</w:t>
             </w:r>
           </w:p>
@@ -7581,6 +7659,165 @@
         </w:rPr>
       </w:pPr>
     </w:p>
+    <w:tbl>
+      <w:tblPr>
+        <w:tblStyle w:val="Grigliatabella"/>
+        <w:tblW w:w="0" w:type="auto"/>
+        <w:tblLook w:val="04A0" w:firstRow="1" w:lastRow="0" w:firstColumn="1" w:lastColumn="0" w:noHBand="0" w:noVBand="1"/>
+      </w:tblPr>
+      <w:tblGrid>
+        <w:gridCol w:w="9628"/>
+      </w:tblGrid>
+      <w:tr>
+        <w:tc>
+          <w:tcPr>
+            <w:tcW w:w="9628" w:type="dxa"/>
+          </w:tcPr>
+          <w:p>
+            <w:pPr>
+              <w:jc w:val="center"/>
+              <w:rPr>
+                <w:rFonts w:cstheme="minorHAnsi"/>
+                <w:b/>
+                <w:color w:val="000000" w:themeColor="text1"/>
+                <w:sz w:val="32"/>
+                <w:szCs w:val="32"/>
+              </w:rPr>
+            </w:pPr>
+            <w:proofErr w:type="spellStart"/>
+            <w:r>
+              <w:rPr>
+                <w:rFonts w:cstheme="minorHAnsi"/>
+                <w:b/>
+                <w:color w:val="000000" w:themeColor="text1"/>
+                <w:sz w:val="32"/>
+                <w:szCs w:val="32"/>
+              </w:rPr>
+              <w:t>ControlloTrattaGate</w:t>
+            </w:r>
+            <w:proofErr w:type="spellEnd"/>
+          </w:p>
+        </w:tc>
+      </w:tr>
+      <w:tr>
+        <w:tc>
+          <w:tcPr>
+            <w:tcW w:w="9628" w:type="dxa"/>
+          </w:tcPr>
+          <w:p>
+            <w:pPr>
+              <w:jc w:val="center"/>
+              <w:rPr>
+                <w:rFonts w:cstheme="minorHAnsi"/>
+                <w:b/>
+                <w:color w:val="000000" w:themeColor="text1"/>
+                <w:sz w:val="24"/>
+                <w:szCs w:val="24"/>
+              </w:rPr>
+            </w:pPr>
+            <w:r>
+              <w:rPr>
+                <w:rFonts w:cstheme="minorHAnsi"/>
+                <w:b/>
+                <w:color w:val="000000" w:themeColor="text1"/>
+                <w:sz w:val="24"/>
+                <w:szCs w:val="24"/>
+              </w:rPr>
+              <w:t>Il trigger viene azionato ogni volta che viene inserita un</w:t>
+            </w:r>
+            <w:r>
+              <w:rPr>
+                <w:rFonts w:cstheme="minorHAnsi"/>
+                <w:b/>
+                <w:color w:val="000000" w:themeColor="text1"/>
+                <w:sz w:val="24"/>
+                <w:szCs w:val="24"/>
+              </w:rPr>
+              <w:t xml:space="preserve">a tratta </w:t>
+            </w:r>
+            <w:r>
+              <w:rPr>
+                <w:rFonts w:cstheme="minorHAnsi"/>
+                <w:b/>
+                <w:color w:val="000000" w:themeColor="text1"/>
+                <w:sz w:val="24"/>
+                <w:szCs w:val="24"/>
+              </w:rPr>
+              <w:t xml:space="preserve">e chiama la </w:t>
+            </w:r>
+            <w:proofErr w:type="gramStart"/>
+            <w:r>
+              <w:rPr>
+                <w:rFonts w:cstheme="minorHAnsi"/>
+                <w:b/>
+                <w:color w:val="000000" w:themeColor="text1"/>
+                <w:sz w:val="24"/>
+                <w:szCs w:val="24"/>
+              </w:rPr>
+              <w:t>procedura</w:t>
+            </w:r>
+            <w:r>
+              <w:rPr>
+                <w:rFonts w:cstheme="minorHAnsi"/>
+                <w:b/>
+                <w:color w:val="000000" w:themeColor="text1"/>
+                <w:sz w:val="24"/>
+                <w:szCs w:val="24"/>
+              </w:rPr>
+              <w:t xml:space="preserve">  </w:t>
+            </w:r>
+            <w:proofErr w:type="spellStart"/>
+            <w:r>
+              <w:rPr>
+                <w:rFonts w:cstheme="minorHAnsi"/>
+                <w:b/>
+                <w:color w:val="000000" w:themeColor="text1"/>
+                <w:sz w:val="24"/>
+                <w:szCs w:val="24"/>
+              </w:rPr>
+              <w:t>VerificaTrattaNgate</w:t>
+            </w:r>
+            <w:proofErr w:type="spellEnd"/>
+            <w:proofErr w:type="gramEnd"/>
+            <w:r>
+              <w:rPr>
+                <w:rFonts w:cstheme="minorHAnsi"/>
+                <w:b/>
+                <w:color w:val="000000" w:themeColor="text1"/>
+                <w:sz w:val="24"/>
+                <w:szCs w:val="24"/>
+              </w:rPr>
+              <w:t>().</w:t>
+            </w:r>
+          </w:p>
+          <w:p>
+            <w:pPr>
+              <w:jc w:val="center"/>
+              <w:rPr>
+                <w:rFonts w:cstheme="minorHAnsi"/>
+                <w:b/>
+                <w:color w:val="000000" w:themeColor="text1"/>
+                <w:sz w:val="24"/>
+                <w:szCs w:val="24"/>
+              </w:rPr>
+            </w:pPr>
+          </w:p>
+        </w:tc>
+      </w:tr>
+    </w:tbl>
+    <w:p>
+      <w:pPr>
+        <w:jc w:val="center"/>
+        <w:rPr>
+          <w:rFonts w:cstheme="minorHAnsi"/>
+          <w:b/>
+          <w:color w:val="000000" w:themeColor="text1"/>
+          <w:sz w:val="40"/>
+          <w:szCs w:val="40"/>
+          <w:u w:val="single"/>
+        </w:rPr>
+      </w:pPr>
+    </w:p>
     <w:p>
       <w:pPr>
         <w:jc w:val="center"/>
@@ -8193,6 +8430,18 @@
         </w:rPr>
       </w:pPr>
     </w:p>
+    <w:p>
+      <w:pPr>
+        <w:rPr>
+          <w:rFonts w:cstheme="minorHAnsi"/>
+          <w:b/>
+          <w:color w:val="000000" w:themeColor="text1"/>
+          <w:sz w:val="40"/>
+          <w:szCs w:val="40"/>
+          <w:u w:val="single"/>
+        </w:rPr>
+      </w:pPr>
+    </w:p>
     <w:tbl>
       <w:tblPr>
         <w:tblStyle w:val="Grigliatabella"/>
@@ -8230,6 +8479,7 @@
                 <w:szCs w:val="32"/>
                 <w:u w:val="single"/>
               </w:rPr>
+              <w:lastRenderedPageBreak/>
               <w:t>DataCorrettaCodaDiImbarco</w:t>
             </w:r>
             <w:proofErr w:type="spellEnd"/>
@@ -8893,6 +9143,258 @@
         </w:tc>
       </w:tr>
     </w:tbl>
+    <w:p>
+      <w:pPr>
+        <w:rPr>
+          <w:rFonts w:cstheme="minorHAnsi"/>
+          <w:b/>
+          <w:color w:val="000000" w:themeColor="text1"/>
+          <w:sz w:val="40"/>
+          <w:szCs w:val="40"/>
+          <w:u w:val="single"/>
+        </w:rPr>
+      </w:pPr>
+    </w:p>
+    <w:tbl>
+      <w:tblPr>
+        <w:tblStyle w:val="Grigliatabella"/>
+        <w:tblW w:w="0" w:type="auto"/>
+        <w:tblLook w:val="04A0" w:firstRow="1" w:lastRow="0" w:firstColumn="1" w:lastColumn="0" w:noHBand="0" w:noVBand="1"/>
+      </w:tblPr>
+      <w:tblGrid>
+        <w:gridCol w:w="9628"/>
+      </w:tblGrid>
+      <w:tr>
+        <w:tc>
+          <w:tcPr>
+            <w:tcW w:w="9628" w:type="dxa"/>
+          </w:tcPr>
+          <w:p>
+            <w:pPr>
+              <w:jc w:val="center"/>
+              <w:rPr>
+                <w:rFonts w:cstheme="minorHAnsi"/>
+                <w:b/>
+                <w:color w:val="000000" w:themeColor="text1"/>
+                <w:sz w:val="32"/>
+                <w:szCs w:val="32"/>
+                <w:u w:val="single"/>
+              </w:rPr>
+            </w:pPr>
+            <w:proofErr w:type="spellStart"/>
+            <w:proofErr w:type="gramStart"/>
+            <w:r>
+              <w:rPr>
+                <w:rFonts w:cstheme="minorHAnsi"/>
+                <w:b/>
+                <w:color w:val="000000" w:themeColor="text1"/>
+                <w:sz w:val="32"/>
+                <w:szCs w:val="32"/>
+                <w:u w:val="single"/>
+              </w:rPr>
+              <w:t>VerificaTrattaNgate</w:t>
+            </w:r>
+            <w:proofErr w:type="spellEnd"/>
+            <w:r>
+              <w:rPr>
+                <w:rFonts w:cstheme="minorHAnsi"/>
+                <w:b/>
+                <w:color w:val="000000" w:themeColor="text1"/>
+                <w:sz w:val="32"/>
+                <w:szCs w:val="32"/>
+                <w:u w:val="single"/>
+              </w:rPr>
+              <w:t>(</w:t>
+            </w:r>
+            <w:proofErr w:type="gramEnd"/>
+            <w:r>
+              <w:rPr>
+                <w:rFonts w:cstheme="minorHAnsi"/>
+                <w:b/>
+                <w:color w:val="000000" w:themeColor="text1"/>
+                <w:sz w:val="32"/>
+                <w:szCs w:val="32"/>
+                <w:u w:val="single"/>
+              </w:rPr>
+              <w:t>)</w:t>
+            </w:r>
+          </w:p>
+        </w:tc>
+      </w:tr>
+      <w:tr>
+        <w:tc>
+          <w:tcPr>
+            <w:tcW w:w="9628" w:type="dxa"/>
+          </w:tcPr>
+          <w:p>
+            <w:pPr>
+              <w:jc w:val="center"/>
+              <w:rPr>
+                <w:rFonts w:cstheme="minorHAnsi"/>
+                <w:b/>
+                <w:color w:val="000000" w:themeColor="text1"/>
+                <w:sz w:val="24"/>
+                <w:szCs w:val="24"/>
+              </w:rPr>
+            </w:pPr>
+            <w:r>
+              <w:rPr>
+                <w:rFonts w:cstheme="minorHAnsi"/>
+                <w:b/>
+                <w:color w:val="000000" w:themeColor="text1"/>
+                <w:sz w:val="24"/>
+                <w:szCs w:val="24"/>
+              </w:rPr>
+              <w:t>La procedura</w:t>
+            </w:r>
+            <w:r>
+              <w:rPr>
+                <w:rFonts w:cstheme="minorHAnsi"/>
+                <w:b/>
+                <w:color w:val="000000" w:themeColor="text1"/>
+                <w:sz w:val="24"/>
+                <w:szCs w:val="24"/>
+              </w:rPr>
+              <w:t xml:space="preserve"> </w:t>
+            </w:r>
+            <w:r>
+              <w:rPr>
+                <w:rFonts w:cstheme="minorHAnsi"/>
+                <w:b/>
+                <w:color w:val="000000" w:themeColor="text1"/>
+                <w:sz w:val="24"/>
+                <w:szCs w:val="24"/>
+              </w:rPr>
+              <w:t xml:space="preserve">verifica se la tratta con </w:t>
+            </w:r>
+            <w:proofErr w:type="spellStart"/>
+            <w:r>
+              <w:rPr>
+                <w:rFonts w:cstheme="minorHAnsi"/>
+                <w:b/>
+                <w:color w:val="000000" w:themeColor="text1"/>
+                <w:sz w:val="24"/>
+                <w:szCs w:val="24"/>
+              </w:rPr>
+              <w:t>CodTratta</w:t>
+            </w:r>
+            <w:proofErr w:type="spellEnd"/>
+            <w:r>
+              <w:rPr>
+                <w:rFonts w:cstheme="minorHAnsi"/>
+                <w:b/>
+                <w:color w:val="000000" w:themeColor="text1"/>
+                <w:sz w:val="24"/>
+                <w:szCs w:val="24"/>
+              </w:rPr>
+              <w:t xml:space="preserve"> = </w:t>
+            </w:r>
+            <w:proofErr w:type="spellStart"/>
+            <w:proofErr w:type="gramStart"/>
+            <w:r>
+              <w:rPr>
+                <w:rFonts w:cstheme="minorHAnsi"/>
+                <w:b/>
+                <w:color w:val="000000" w:themeColor="text1"/>
+                <w:sz w:val="24"/>
+                <w:szCs w:val="24"/>
+              </w:rPr>
+              <w:t>new.CodTratta</w:t>
+            </w:r>
+            <w:proofErr w:type="spellEnd"/>
+            <w:proofErr w:type="gramEnd"/>
+            <w:r>
+              <w:rPr>
+                <w:rFonts w:cstheme="minorHAnsi"/>
+                <w:b/>
+                <w:color w:val="000000" w:themeColor="text1"/>
+                <w:sz w:val="24"/>
+                <w:szCs w:val="24"/>
+              </w:rPr>
+              <w:t xml:space="preserve"> è in conflitto con le altre tratte (cioè ha stessa Data, stesso </w:t>
+            </w:r>
+            <w:proofErr w:type="spellStart"/>
+            <w:r>
+              <w:rPr>
+                <w:rFonts w:cstheme="minorHAnsi"/>
+                <w:b/>
+                <w:color w:val="000000" w:themeColor="text1"/>
+                <w:sz w:val="24"/>
+                <w:szCs w:val="24"/>
+              </w:rPr>
+              <w:t>Ngate</w:t>
+            </w:r>
+            <w:proofErr w:type="spellEnd"/>
+            <w:r>
+              <w:rPr>
+                <w:rFonts w:cstheme="minorHAnsi"/>
+                <w:b/>
+                <w:color w:val="000000" w:themeColor="text1"/>
+                <w:sz w:val="24"/>
+                <w:szCs w:val="24"/>
+              </w:rPr>
+              <w:t xml:space="preserve"> e </w:t>
+            </w:r>
+            <w:proofErr w:type="spellStart"/>
+            <w:r>
+              <w:rPr>
+                <w:rFonts w:cstheme="minorHAnsi"/>
+                <w:b/>
+                <w:color w:val="000000" w:themeColor="text1"/>
+                <w:sz w:val="24"/>
+                <w:szCs w:val="24"/>
+              </w:rPr>
+              <w:t>OrarioDiPartenza</w:t>
+            </w:r>
+            <w:proofErr w:type="spellEnd"/>
+            <w:r>
+              <w:rPr>
+                <w:rFonts w:cstheme="minorHAnsi"/>
+                <w:b/>
+                <w:color w:val="000000" w:themeColor="text1"/>
+                <w:sz w:val="24"/>
+                <w:szCs w:val="24"/>
+              </w:rPr>
+              <w:t xml:space="preserve"> compreso tra l’</w:t>
+            </w:r>
+            <w:proofErr w:type="spellStart"/>
+            <w:r>
+              <w:rPr>
+                <w:rFonts w:cstheme="minorHAnsi"/>
+                <w:b/>
+                <w:color w:val="000000" w:themeColor="text1"/>
+                <w:sz w:val="24"/>
+                <w:szCs w:val="24"/>
+              </w:rPr>
+              <w:t>OrarioDiPartenza</w:t>
+            </w:r>
+            <w:proofErr w:type="spellEnd"/>
+            <w:r>
+              <w:rPr>
+                <w:rFonts w:cstheme="minorHAnsi"/>
+                <w:b/>
+                <w:color w:val="000000" w:themeColor="text1"/>
+                <w:sz w:val="24"/>
+                <w:szCs w:val="24"/>
+              </w:rPr>
+              <w:t xml:space="preserve"> di un'altra tratta + 1 ora) e se tale Tratta conflittuale esiste la elimina e alza un eccezione </w:t>
+            </w:r>
+          </w:p>
+        </w:tc>
+      </w:tr>
+    </w:tbl>
+    <w:p>
+      <w:pPr>
+        <w:rPr>
+          <w:rFonts w:cstheme="minorHAnsi"/>
+          <w:b/>
+          <w:color w:val="000000" w:themeColor="text1"/>
+          <w:sz w:val="40"/>
+          <w:szCs w:val="40"/>
+          <w:u w:val="single"/>
+        </w:rPr>
+      </w:pPr>
+    </w:p>
     <w:p>
       <w:pPr>
         <w:rPr>

</xml_diff>